<commit_message>
quotation marks replaced in documentation
</commit_message>
<xml_diff>
--- a/documentation/Affirm LINK Integration Documentation Controllers & Pipelines.docx
+++ b/documentation/Affirm LINK Integration Documentation Controllers & Pipelines.docx
@@ -19,12 +19,12 @@
           <wp:inline distB="0" distT="0" distL="0" distR="0">
             <wp:extent cx="6122670" cy="1854200"/>
             <wp:effectExtent b="0" l="0" r="0" t="0"/>
-            <wp:docPr id="153" name="image27.png"/>
+            <wp:docPr id="153" name="image34.png"/>
             <a:graphic>
               <a:graphicData uri="http://schemas.openxmlformats.org/drawingml/2006/picture">
                 <pic:pic>
                   <pic:nvPicPr>
-                    <pic:cNvPr id="0" name="image27.png"/>
+                    <pic:cNvPr id="0" name="image34.png"/>
                     <pic:cNvPicPr preferRelativeResize="0"/>
                   </pic:nvPicPr>
                   <pic:blipFill>
@@ -156,12 +156,12 @@
           <wp:inline distB="0" distT="0" distL="0" distR="0">
             <wp:extent cx="3017520" cy="2066290"/>
             <wp:effectExtent b="0" l="0" r="0" t="0"/>
-            <wp:docPr descr="Image result for salesforce logo" id="156" name="image32.png"/>
+            <wp:docPr descr="Image result for salesforce logo" id="156" name="image39.png"/>
             <a:graphic>
               <a:graphicData uri="http://schemas.openxmlformats.org/drawingml/2006/picture">
                 <pic:pic>
                   <pic:nvPicPr>
-                    <pic:cNvPr descr="Image result for salesforce logo" id="0" name="image32.png"/>
+                    <pic:cNvPr descr="Image result for salesforce logo" id="0" name="image39.png"/>
                     <pic:cNvPicPr preferRelativeResize="0"/>
                   </pic:nvPicPr>
                   <pic:blipFill>
@@ -1638,7 +1638,7 @@
         <w:rPr>
           <w:rtl w:val="0"/>
         </w:rPr>
-        <w:t xml:space="preserve">“Buy with Affirm” is a closed-end installment loan product offered by through Affirm’s technology platform. “Buy with Affirm” allows you to buy goods or services offered by online merchants with whom Affirm partners (“Merchants”). If you agree to use “Buy with Affirm,” Cross River Bank will pay the Merchant on your behalf in exchange for your promise to repay the same amount plus a finance charge as determined by your creditworthiness.</w:t>
+        <w:t xml:space="preserve">"Buy with Affirm" is a closed-end installment loan product offered by through Affirm's technology platform. "Buy with Affirm" allows you to buy goods or services offered by online merchants with whom Affirm partners ("Merchants"). If you agree to use "Buy with Affirm," Cross River Bank will pay the Merchant on your behalf in exchange for your promise to repay the same amount plus a finance charge as determined by your creditworthiness.</w:t>
       </w:r>
     </w:p>
     <w:p>
@@ -2264,12 +2264,12 @@
           <wp:inline distB="0" distT="0" distL="0" distR="0">
             <wp:extent cx="2781935" cy="2908300"/>
             <wp:effectExtent b="0" l="0" r="0" t="0"/>
-            <wp:docPr id="155" name="image28.png"/>
+            <wp:docPr id="155" name="image42.png"/>
             <a:graphic>
               <a:graphicData uri="http://schemas.openxmlformats.org/drawingml/2006/picture">
                 <pic:pic>
                   <pic:nvPicPr>
-                    <pic:cNvPr id="0" name="image28.png"/>
+                    <pic:cNvPr id="0" name="image42.png"/>
                     <pic:cNvPicPr preferRelativeResize="0"/>
                   </pic:nvPicPr>
                   <pic:blipFill>
@@ -2334,12 +2334,12 @@
           <wp:inline distB="0" distT="0" distL="0" distR="0">
             <wp:extent cx="3408045" cy="2532380"/>
             <wp:effectExtent b="0" l="0" r="0" t="0"/>
-            <wp:docPr id="158" name="image33.png"/>
+            <wp:docPr id="158" name="image40.png"/>
             <a:graphic>
               <a:graphicData uri="http://schemas.openxmlformats.org/drawingml/2006/picture">
                 <pic:pic>
                   <pic:nvPicPr>
-                    <pic:cNvPr id="0" name="image33.png"/>
+                    <pic:cNvPr id="0" name="image40.png"/>
                     <pic:cNvPicPr preferRelativeResize="0"/>
                   </pic:nvPicPr>
                   <pic:blipFill>
@@ -2518,12 +2518,12 @@
           <wp:inline distB="0" distT="0" distL="0" distR="0">
             <wp:extent cx="5104765" cy="3295015"/>
             <wp:effectExtent b="0" l="0" r="0" t="0"/>
-            <wp:docPr id="157" name="image31.png"/>
+            <wp:docPr id="157" name="image35.png"/>
             <a:graphic>
               <a:graphicData uri="http://schemas.openxmlformats.org/drawingml/2006/picture">
                 <pic:pic>
                   <pic:nvPicPr>
-                    <pic:cNvPr id="0" name="image31.png"/>
+                    <pic:cNvPr id="0" name="image35.png"/>
                     <pic:cNvPicPr preferRelativeResize="0"/>
                   </pic:nvPicPr>
                   <pic:blipFill>
@@ -2625,12 +2625,12 @@
           <wp:inline distB="0" distT="0" distL="0" distR="0">
             <wp:extent cx="4838700" cy="2981325"/>
             <wp:effectExtent b="0" l="0" r="0" t="0"/>
-            <wp:docPr id="162" name="image36.png"/>
+            <wp:docPr id="162" name="image32.png"/>
             <a:graphic>
               <a:graphicData uri="http://schemas.openxmlformats.org/drawingml/2006/picture">
                 <pic:pic>
                   <pic:nvPicPr>
-                    <pic:cNvPr id="0" name="image36.png"/>
+                    <pic:cNvPr id="0" name="image32.png"/>
                     <pic:cNvPicPr preferRelativeResize="0"/>
                   </pic:nvPicPr>
                   <pic:blipFill>
@@ -2687,12 +2687,12 @@
           <wp:inline distB="0" distT="0" distL="0" distR="0">
             <wp:extent cx="5943600" cy="1018540"/>
             <wp:effectExtent b="0" l="0" r="0" t="0"/>
-            <wp:docPr id="160" name="image34.png"/>
+            <wp:docPr id="160" name="image33.png"/>
             <a:graphic>
               <a:graphicData uri="http://schemas.openxmlformats.org/drawingml/2006/picture">
                 <pic:pic>
                   <pic:nvPicPr>
-                    <pic:cNvPr id="0" name="image34.png"/>
+                    <pic:cNvPr id="0" name="image33.png"/>
                     <pic:cNvPicPr preferRelativeResize="0"/>
                   </pic:nvPicPr>
                   <pic:blipFill>
@@ -2825,12 +2825,12 @@
           <wp:inline distB="0" distT="0" distL="0" distR="0">
             <wp:extent cx="6122670" cy="1739900"/>
             <wp:effectExtent b="0" l="0" r="0" t="0"/>
-            <wp:docPr id="167" name="image58.png"/>
+            <wp:docPr id="167" name="image46.png"/>
             <a:graphic>
               <a:graphicData uri="http://schemas.openxmlformats.org/drawingml/2006/picture">
                 <pic:pic>
                   <pic:nvPicPr>
-                    <pic:cNvPr id="0" name="image58.png"/>
+                    <pic:cNvPr id="0" name="image46.png"/>
                     <pic:cNvPicPr preferRelativeResize="0"/>
                   </pic:nvPicPr>
                   <pic:blipFill>
@@ -2944,7 +2944,7 @@
         <w:rPr>
           <w:rtl w:val="0"/>
         </w:rPr>
-        <w:t xml:space="preserve">You can add image or text for your payment method by updating content asset “affirm-payment-method”.</w:t>
+        <w:t xml:space="preserve">You can add image or text for your payment method by updating content asset "affirm-payment-method".</w:t>
       </w:r>
     </w:p>
     <w:p>
@@ -3156,7 +3156,7 @@
         <w:rPr>
           <w:rtl w:val="0"/>
         </w:rPr>
-        <w:t xml:space="preserve">Select a value from dropdown Affirm Mode. This attribute defines in which mode cartridge will work. Allowable values are “Sandbox” and “Production”.</w:t>
+        <w:t xml:space="preserve">Select a value from dropdown Affirm Mode. This attribute defines in which mode cartridge will work. Allowable values are "Sandbox" and "Production".</w:t>
       </w:r>
     </w:p>
     <w:p>
@@ -3319,12 +3319,12 @@
           <wp:inline distB="0" distT="0" distL="0" distR="0">
             <wp:extent cx="5133975" cy="640715"/>
             <wp:effectExtent b="0" l="0" r="0" t="0"/>
-            <wp:docPr descr="C:\Users\r.lysiuk\Desktop\FPMapping.png" id="165" name="image40.png"/>
+            <wp:docPr descr="C:\Users\r.lysiuk\Desktop\FPMapping.png" id="165" name="image36.png"/>
             <a:graphic>
               <a:graphicData uri="http://schemas.openxmlformats.org/drawingml/2006/picture">
                 <pic:pic>
                   <pic:nvPicPr>
-                    <pic:cNvPr descr="C:\Users\r.lysiuk\Desktop\FPMapping.png" id="0" name="image40.png"/>
+                    <pic:cNvPr descr="C:\Users\r.lysiuk\Desktop\FPMapping.png" id="0" name="image36.png"/>
                     <pic:cNvPicPr preferRelativeResize="0"/>
                   </pic:nvPicPr>
                   <pic:blipFill>
@@ -3412,12 +3412,12 @@
           <wp:inline distB="0" distT="0" distL="0" distR="0">
             <wp:extent cx="5133975" cy="680085"/>
             <wp:effectExtent b="0" l="0" r="0" t="0"/>
-            <wp:docPr descr="C:\Users\r.lysiuk\Desktop\FPCustomerGroup.png" id="172" name="image44.png"/>
+            <wp:docPr descr="C:\Users\r.lysiuk\Desktop\FPCustomerGroup.png" id="172" name="image51.png"/>
             <a:graphic>
               <a:graphicData uri="http://schemas.openxmlformats.org/drawingml/2006/picture">
                 <pic:pic>
                   <pic:nvPicPr>
-                    <pic:cNvPr descr="C:\Users\r.lysiuk\Desktop\FPCustomerGroup.png" id="0" name="image44.png"/>
+                    <pic:cNvPr descr="C:\Users\r.lysiuk\Desktop\FPCustomerGroup.png" id="0" name="image51.png"/>
                     <pic:cNvPicPr preferRelativeResize="0"/>
                   </pic:nvPicPr>
                   <pic:blipFill>
@@ -3505,12 +3505,12 @@
           <wp:inline distB="0" distT="0" distL="0" distR="0">
             <wp:extent cx="5149850" cy="675005"/>
             <wp:effectExtent b="0" l="0" r="0" t="0"/>
-            <wp:docPr descr="C:\Users\r.lysiuk\Desktop\FPCartRange.png" id="168" name="image41.png"/>
+            <wp:docPr descr="C:\Users\r.lysiuk\Desktop\FPCartRange.png" id="168" name="image47.png"/>
             <a:graphic>
               <a:graphicData uri="http://schemas.openxmlformats.org/drawingml/2006/picture">
                 <pic:pic>
                   <pic:nvPicPr>
-                    <pic:cNvPr descr="C:\Users\r.lysiuk\Desktop\FPCartRange.png" id="0" name="image41.png"/>
+                    <pic:cNvPr descr="C:\Users\r.lysiuk\Desktop\FPCartRange.png" id="0" name="image47.png"/>
                     <pic:cNvPicPr preferRelativeResize="0"/>
                   </pic:nvPicPr>
                   <pic:blipFill>
@@ -3598,12 +3598,12 @@
           <wp:inline distB="0" distT="0" distL="0" distR="0">
             <wp:extent cx="5126355" cy="750570"/>
             <wp:effectExtent b="0" l="0" r="0" t="0"/>
-            <wp:docPr descr="C:\Users\r.lysiuk\Desktop\FPDateRange.png" id="170" name="image43.png"/>
+            <wp:docPr descr="C:\Users\r.lysiuk\Desktop\FPDateRange.png" id="170" name="image44.png"/>
             <a:graphic>
               <a:graphicData uri="http://schemas.openxmlformats.org/drawingml/2006/picture">
                 <pic:pic>
                   <pic:nvPicPr>
-                    <pic:cNvPr descr="C:\Users\r.lysiuk\Desktop\FPDateRange.png" id="0" name="image43.png"/>
+                    <pic:cNvPr descr="C:\Users\r.lysiuk\Desktop\FPDateRange.png" id="0" name="image44.png"/>
                     <pic:cNvPicPr preferRelativeResize="0"/>
                   </pic:nvPicPr>
                   <pic:blipFill>
@@ -3899,12 +3899,12 @@
           <wp:inline distB="0" distT="0" distL="0" distR="0">
             <wp:extent cx="5080635" cy="2770505"/>
             <wp:effectExtent b="0" l="0" r="0" t="0"/>
-            <wp:docPr descr="C:\Users\r.lysiuk\Desktop\import3.png" id="173" name="image46.png"/>
+            <wp:docPr descr="C:\Users\r.lysiuk\Desktop\import3.png" id="173" name="image54.png"/>
             <a:graphic>
               <a:graphicData uri="http://schemas.openxmlformats.org/drawingml/2006/picture">
                 <pic:pic>
                   <pic:nvPicPr>
-                    <pic:cNvPr descr="C:\Users\r.lysiuk\Desktop\import3.png" id="0" name="image46.png"/>
+                    <pic:cNvPr descr="C:\Users\r.lysiuk\Desktop\import3.png" id="0" name="image54.png"/>
                     <pic:cNvPicPr preferRelativeResize="0"/>
                   </pic:nvPicPr>
                   <pic:blipFill>
@@ -4046,12 +4046,12 @@
           <wp:inline distB="0" distT="0" distL="0" distR="0">
             <wp:extent cx="6123305" cy="2514600"/>
             <wp:effectExtent b="0" l="0" r="0" t="0"/>
-            <wp:docPr id="175" name="image49.png"/>
+            <wp:docPr id="175" name="image52.png"/>
             <a:graphic>
               <a:graphicData uri="http://schemas.openxmlformats.org/drawingml/2006/picture">
                 <pic:pic>
                   <pic:nvPicPr>
-                    <pic:cNvPr id="0" name="image49.png"/>
+                    <pic:cNvPr id="0" name="image52.png"/>
                     <pic:cNvPicPr preferRelativeResize="0"/>
                   </pic:nvPicPr>
                   <pic:blipFill>
@@ -4332,7 +4332,7 @@
                 <w:highlight w:val="white"/>
                 <w:rtl w:val="0"/>
               </w:rPr>
-              <w:t xml:space="preserve">”affirm/affirmheader”</w:t>
+              <w:t xml:space="preserve">"affirm/affirmheader"</w:t>
             </w:r>
             <w:r>
               <w:rPr>
@@ -4396,12 +4396,12 @@
           <wp:inline distB="0" distT="0" distL="0" distR="0">
             <wp:extent cx="6122670" cy="1066800"/>
             <wp:effectExtent b="0" l="0" r="0" t="0"/>
-            <wp:docPr id="176" name="image48.png"/>
+            <wp:docPr id="176" name="image57.png"/>
             <a:graphic>
               <a:graphicData uri="http://schemas.openxmlformats.org/drawingml/2006/picture">
                 <pic:pic>
                   <pic:nvPicPr>
-                    <pic:cNvPr id="0" name="image48.png"/>
+                    <pic:cNvPr id="0" name="image57.png"/>
                     <pic:cNvPicPr preferRelativeResize="0"/>
                   </pic:nvPicPr>
                   <pic:blipFill>
@@ -4602,7 +4602,7 @@
                 <w:szCs w:val="18"/>
                 <w:rtl w:val="0"/>
               </w:rPr>
-              <w:t xml:space="preserve">”affirm/affirmfooter”</w:t>
+              <w:t xml:space="preserve">"affirm/affirmfooter"</w:t>
             </w:r>
             <w:r>
               <w:rPr>
@@ -4659,12 +4659,12 @@
           <wp:inline distB="0" distT="0" distL="0" distR="0">
             <wp:extent cx="6122670" cy="1003300"/>
             <wp:effectExtent b="0" l="0" r="0" t="0"/>
-            <wp:docPr id="177" name="image50.png"/>
+            <wp:docPr id="177" name="image53.png"/>
             <a:graphic>
               <a:graphicData uri="http://schemas.openxmlformats.org/drawingml/2006/picture">
                 <pic:pic>
                   <pic:nvPicPr>
-                    <pic:cNvPr id="0" name="image50.png"/>
+                    <pic:cNvPr id="0" name="image53.png"/>
                     <pic:cNvPicPr preferRelativeResize="0"/>
                   </pic:nvPicPr>
                   <pic:blipFill>
@@ -4738,7 +4738,7 @@
         <w:rPr>
           <w:rtl w:val="0"/>
         </w:rPr>
-        <w:t xml:space="preserve">find the closing tag of div with class “cart-footer” (line 850). Paste code after the below:</w:t>
+        <w:t xml:space="preserve">find the closing tag of div with class "cart-footer" (line 850). Paste code after the below:</w:t>
       </w:r>
       <w:r>
         <w:rPr>
@@ -4861,7 +4861,7 @@
                 <w:szCs w:val="18"/>
                 <w:rtl w:val="0"/>
               </w:rPr>
-              <w:t xml:space="preserve">”cart”</w:t>
+              <w:t xml:space="preserve">"cart"</w:t>
             </w:r>
             <w:r>
               <w:rPr>
@@ -4902,7 +4902,7 @@
                 <w:szCs w:val="18"/>
                 <w:rtl w:val="0"/>
               </w:rPr>
-              <w:t xml:space="preserve">”${require(‘int_affirm/cartridge/scripts/utils/affirmUtils’).getFPNameByBasket(pdict.Basket)}”</w:t>
+              <w:t xml:space="preserve">"${require('int_affirm/cartridge/scripts/utils/affirmUtils').getFPNameByBasket(pdict.Basket)}"</w:t>
             </w:r>
             <w:r>
               <w:rPr>
@@ -4950,12 +4950,12 @@
           <wp:inline distB="0" distT="0" distL="0" distR="0">
             <wp:extent cx="6122670" cy="1536700"/>
             <wp:effectExtent b="0" l="0" r="0" t="0"/>
-            <wp:docPr id="178" name="image52.png"/>
+            <wp:docPr id="178" name="image58.png"/>
             <a:graphic>
               <a:graphicData uri="http://schemas.openxmlformats.org/drawingml/2006/picture">
                 <pic:pic>
                   <pic:nvPicPr>
-                    <pic:cNvPr id="0" name="image52.png"/>
+                    <pic:cNvPr id="0" name="image58.png"/>
                     <pic:cNvPicPr preferRelativeResize="0"/>
                   </pic:nvPicPr>
                   <pic:blipFill>
@@ -5312,12 +5312,12 @@
           <wp:inline distB="114300" distT="114300" distL="114300" distR="114300">
             <wp:extent cx="6122670" cy="2286000"/>
             <wp:effectExtent b="0" l="0" r="0" t="0"/>
-            <wp:docPr id="179" name="image54.png"/>
+            <wp:docPr id="179" name="image59.png"/>
             <a:graphic>
               <a:graphicData uri="http://schemas.openxmlformats.org/drawingml/2006/picture">
                 <pic:pic>
                   <pic:nvPicPr>
-                    <pic:cNvPr id="0" name="image54.png"/>
+                    <pic:cNvPr id="0" name="image59.png"/>
                     <pic:cNvPicPr preferRelativeResize="0"/>
                   </pic:nvPicPr>
                   <pic:blipFill>
@@ -5373,7 +5373,7 @@
         <w:rPr>
           <w:rtl w:val="0"/>
         </w:rPr>
-        <w:t xml:space="preserve">Add “data-affirm-name” property to option &lt;select&gt; component</w:t>
+        <w:t xml:space="preserve">Add "data-affirm-name" property to option &lt;select&gt; component</w:t>
       </w:r>
     </w:p>
     <w:p>
@@ -5387,12 +5387,12 @@
           <wp:inline distB="114300" distT="114300" distL="114300" distR="114300">
             <wp:extent cx="6122670" cy="2603500"/>
             <wp:effectExtent b="0" l="0" r="0" t="0"/>
-            <wp:docPr id="180" name="image51.png"/>
+            <wp:docPr id="180" name="image55.png"/>
             <a:graphic>
               <a:graphicData uri="http://schemas.openxmlformats.org/drawingml/2006/picture">
                 <pic:pic>
                   <pic:nvPicPr>
-                    <pic:cNvPr id="0" name="image51.png"/>
+                    <pic:cNvPr id="0" name="image55.png"/>
                     <pic:cNvPicPr preferRelativeResize="0"/>
                   </pic:nvPicPr>
                   <pic:blipFill>
@@ -5800,7 +5800,7 @@
         <w:rPr>
           <w:rtl w:val="0"/>
         </w:rPr>
-        <w:t xml:space="preserve">Paste code after “pricing component”:</w:t>
+        <w:t xml:space="preserve">Paste code after "pricing component":</w:t>
       </w:r>
     </w:p>
     <w:p>
@@ -5926,7 +5926,7 @@
                 <w:szCs w:val="18"/>
                 <w:rtl w:val="0"/>
               </w:rPr>
-              <w:t xml:space="preserve">”util/affirmmodule”</w:t>
+              <w:t xml:space="preserve">"util/affirmmodule"</w:t>
             </w:r>
             <w:r>
               <w:rPr>
@@ -6018,7 +6018,7 @@
                 <w:highlight w:val="white"/>
                 <w:rtl w:val="0"/>
               </w:rPr>
-              <w:t xml:space="preserve">”pdp”</w:t>
+              <w:t xml:space="preserve">"pdp"</w:t>
             </w:r>
             <w:r>
               <w:rPr>
@@ -6062,7 +6062,7 @@
                 <w:highlight w:val="white"/>
                 <w:rtl w:val="0"/>
               </w:rPr>
-              <w:t xml:space="preserve">”${require(‘int_affirm/cartridge/scripts/utils/affirmUtils’).getFinancingProgramByProduct(pdict.Product, true)}”</w:t>
+              <w:t xml:space="preserve">"${require('int_affirm/cartridge/scripts/utils/affirmUtils').getFinancingProgramByProduct(pdict.Product, true)}"</w:t>
             </w:r>
             <w:r>
               <w:rPr>
@@ -6147,12 +6147,12 @@
           <wp:inline distB="0" distT="0" distL="0" distR="0">
             <wp:extent cx="6122670" cy="2247900"/>
             <wp:effectExtent b="0" l="0" r="0" t="0"/>
-            <wp:docPr id="181" name="image53.png"/>
+            <wp:docPr id="181" name="image56.png"/>
             <a:graphic>
               <a:graphicData uri="http://schemas.openxmlformats.org/drawingml/2006/picture">
                 <pic:pic>
                   <pic:nvPicPr>
-                    <pic:cNvPr id="0" name="image53.png"/>
+                    <pic:cNvPr id="0" name="image56.png"/>
                     <pic:cNvPicPr preferRelativeResize="0"/>
                   </pic:nvPicPr>
                   <pic:blipFill>
@@ -6492,12 +6492,12 @@
           <wp:inline distB="114300" distT="114300" distL="114300" distR="114300">
             <wp:extent cx="6122670" cy="1219200"/>
             <wp:effectExtent b="0" l="0" r="0" t="0"/>
-            <wp:docPr id="144" name="image22.png"/>
+            <wp:docPr id="144" name="image23.png"/>
             <a:graphic>
               <a:graphicData uri="http://schemas.openxmlformats.org/drawingml/2006/picture">
                 <pic:pic>
                   <pic:nvPicPr>
-                    <pic:cNvPr id="0" name="image22.png"/>
+                    <pic:cNvPr id="0" name="image23.png"/>
                     <pic:cNvPicPr preferRelativeResize="0"/>
                   </pic:nvPicPr>
                   <pic:blipFill>
@@ -6575,12 +6575,12 @@
           <wp:inline distB="0" distT="0" distL="0" distR="0">
             <wp:extent cx="5219065" cy="803275"/>
             <wp:effectExtent b="0" l="0" r="0" t="0"/>
-            <wp:docPr id="145" name="image20.png"/>
+            <wp:docPr id="145" name="image14.png"/>
             <a:graphic>
               <a:graphicData uri="http://schemas.openxmlformats.org/drawingml/2006/picture">
                 <pic:pic>
                   <pic:nvPicPr>
-                    <pic:cNvPr id="0" name="image20.png"/>
+                    <pic:cNvPr id="0" name="image14.png"/>
                     <pic:cNvPicPr preferRelativeResize="0"/>
                   </pic:nvPicPr>
                   <pic:blipFill>
@@ -6744,7 +6744,7 @@
                 <w:szCs w:val="18"/>
                 <w:rtl w:val="0"/>
               </w:rPr>
-              <w:t xml:space="preserve">”${paymentMethodType.value.equals(‘Affirm’)}”</w:t>
+              <w:t xml:space="preserve">"${paymentMethodType.value.equals('Affirm')}"</w:t>
             </w:r>
             <w:r>
               <w:rPr>
@@ -6839,7 +6839,7 @@
                 <w:szCs w:val="18"/>
                 <w:rtl w:val="0"/>
               </w:rPr>
-              <w:t xml:space="preserve">”affirm/paymentmethodinput”</w:t>
+              <w:t xml:space="preserve">"affirm/paymentmethodinput"</w:t>
             </w:r>
             <w:r>
               <w:rPr>
@@ -6988,7 +6988,7 @@
                 <w:szCs w:val="18"/>
                 <w:rtl w:val="0"/>
               </w:rPr>
-              <w:t xml:space="preserve">”form-row label-inline”</w:t>
+              <w:t xml:space="preserve">"form-row label-inline"</w:t>
             </w:r>
             <w:r>
               <w:rPr>
@@ -7086,7 +7086,7 @@
                 <w:szCs w:val="18"/>
                 <w:rtl w:val="0"/>
               </w:rPr>
-              <w:t xml:space="preserve">”radioID”</w:t>
+              <w:t xml:space="preserve">"radioID"</w:t>
             </w:r>
             <w:r>
               <w:rPr>
@@ -7126,7 +7126,7 @@
                 <w:szCs w:val="18"/>
                 <w:rtl w:val="0"/>
               </w:rPr>
-              <w:t xml:space="preserve">”${paymentMethodType.value}”</w:t>
+              <w:t xml:space="preserve">"${paymentMethodType.value}"</w:t>
             </w:r>
             <w:r>
               <w:rPr>
@@ -7166,7 +7166,7 @@
                 <w:szCs w:val="18"/>
                 <w:rtl w:val="0"/>
               </w:rPr>
-              <w:t xml:space="preserve">”page”</w:t>
+              <w:t xml:space="preserve">"page"</w:t>
             </w:r>
             <w:r>
               <w:rPr>
@@ -7264,7 +7264,7 @@
                 <w:szCs w:val="18"/>
                 <w:rtl w:val="0"/>
               </w:rPr>
-              <w:t xml:space="preserve">”field-wrapper”</w:t>
+              <w:t xml:space="preserve">"field-wrapper"</w:t>
             </w:r>
             <w:r>
               <w:rPr>
@@ -7363,7 +7363,7 @@
                 <w:szCs w:val="18"/>
                 <w:rtl w:val="0"/>
               </w:rPr>
-              <w:t xml:space="preserve">”is-${radioID}”</w:t>
+              <w:t xml:space="preserve">"is-${radioID}"</w:t>
             </w:r>
             <w:r>
               <w:rPr>
@@ -7403,7 +7403,7 @@
                 <w:szCs w:val="18"/>
                 <w:rtl w:val="0"/>
               </w:rPr>
-              <w:t xml:space="preserve">”radio”</w:t>
+              <w:t xml:space="preserve">"radio"</w:t>
             </w:r>
             <w:r>
               <w:rPr>
@@ -7443,7 +7443,7 @@
                 <w:szCs w:val="18"/>
                 <w:rtl w:val="0"/>
               </w:rPr>
-              <w:t xml:space="preserve">”input-radio”</w:t>
+              <w:t xml:space="preserve">"input-radio"</w:t>
             </w:r>
             <w:r>
               <w:rPr>
@@ -7483,7 +7483,7 @@
                 <w:szCs w:val="18"/>
                 <w:rtl w:val="0"/>
               </w:rPr>
-              <w:t xml:space="preserve">”${pdict.CurrentForms.billing.paymentMethods.selectedPaymentMethodID.htmlName}”</w:t>
+              <w:t xml:space="preserve">"${pdict.CurrentForms.billing.paymentMethods.selectedPaymentMethodID.htmlName}"</w:t>
             </w:r>
             <w:r>
               <w:rPr>
@@ -7523,7 +7523,7 @@
                 <w:szCs w:val="18"/>
                 <w:rtl w:val="0"/>
               </w:rPr>
-              <w:t xml:space="preserve">”${paymentMethodType.htmlValue}”</w:t>
+              <w:t xml:space="preserve">"${paymentMethodType.htmlValue}"</w:t>
             </w:r>
             <w:r>
               <w:rPr>
@@ -7592,7 +7592,7 @@
                 <w:szCs w:val="18"/>
                 <w:rtl w:val="0"/>
               </w:rPr>
-              <w:t xml:space="preserve">”${paymentMethodType.value == pdict.CurrentForms.billing.paymentMethods.selectedPaymentMethodID.htmlValue}”</w:t>
+              <w:t xml:space="preserve">"${paymentMethodType.value == pdict.CurrentForms.billing.paymentMethods.selectedPaymentMethodID.htmlValue}"</w:t>
             </w:r>
             <w:r>
               <w:rPr>
@@ -7612,7 +7612,7 @@
                 <w:szCs w:val="18"/>
                 <w:rtl w:val="0"/>
               </w:rPr>
-              <w:t xml:space="preserve">checked=”checked”</w:t>
+              <w:t xml:space="preserve">checked="checked"</w:t>
             </w:r>
             <w:r>
               <w:rPr>
@@ -7798,7 +7798,7 @@
                 <w:szCs w:val="18"/>
                 <w:rtl w:val="0"/>
               </w:rPr>
-              <w:t xml:space="preserve">”is-${radioID}”</w:t>
+              <w:t xml:space="preserve">"is-${radioID}"</w:t>
             </w:r>
             <w:r>
               <w:rPr>
@@ -7858,7 +7858,7 @@
                 <w:szCs w:val="18"/>
                 <w:rtl w:val="0"/>
               </w:rPr>
-              <w:t xml:space="preserve">”${Resource.msg(paymentMethodType.label,’forms’,null)}”</w:t>
+              <w:t xml:space="preserve">"${Resource.msg(paymentMethodType.label,'forms',null)}"</w:t>
             </w:r>
             <w:r>
               <w:rPr>
@@ -8021,12 +8021,12 @@
           <wp:inline distB="0" distT="0" distL="0" distR="0">
             <wp:extent cx="6122670" cy="2197100"/>
             <wp:effectExtent b="0" l="0" r="0" t="0"/>
-            <wp:docPr id="146" name="image24.png"/>
+            <wp:docPr id="146" name="image26.png"/>
             <a:graphic>
               <a:graphicData uri="http://schemas.openxmlformats.org/drawingml/2006/picture">
                 <pic:pic>
                   <pic:nvPicPr>
-                    <pic:cNvPr id="0" name="image24.png"/>
+                    <pic:cNvPr id="0" name="image26.png"/>
                     <pic:cNvPicPr preferRelativeResize="0"/>
                   </pic:nvPicPr>
                   <pic:blipFill>
@@ -8273,7 +8273,7 @@
                 <w:szCs w:val="18"/>
                 <w:rtl w:val="0"/>
               </w:rPr>
-              <w:t xml:space="preserve">”affirm/affirmpaymentmethod” </w:t>
+              <w:t xml:space="preserve">"affirm/affirmpaymentmethod" </w:t>
             </w:r>
             <w:r>
               <w:rPr>
@@ -8329,12 +8329,12 @@
           <wp:inline distB="0" distT="0" distL="0" distR="0">
             <wp:extent cx="6122670" cy="1498600"/>
             <wp:effectExtent b="0" l="0" r="0" t="0"/>
-            <wp:docPr id="148" name="image25.png"/>
+            <wp:docPr id="148" name="image30.png"/>
             <a:graphic>
               <a:graphicData uri="http://schemas.openxmlformats.org/drawingml/2006/picture">
                 <pic:pic>
                   <pic:nvPicPr>
-                    <pic:cNvPr id="0" name="image25.png"/>
+                    <pic:cNvPr id="0" name="image30.png"/>
                     <pic:cNvPicPr preferRelativeResize="0"/>
                   </pic:nvPicPr>
                   <pic:blipFill>
@@ -8417,7 +8417,7 @@
         <w:rPr>
           <w:rtl w:val="0"/>
         </w:rPr>
-        <w:t xml:space="preserve"> Go to the end of the  “COSummary-Submit”  form and</w:t>
+        <w:t xml:space="preserve"> Go to the end of the  "COSummary-Submit"  form and</w:t>
       </w:r>
       <w:r>
         <w:rPr>
@@ -8567,7 +8567,7 @@
                 <w:highlight w:val="white"/>
                 <w:rtl w:val="0"/>
               </w:rPr>
-              <w:t xml:space="preserve">”affirm/vcndata”</w:t>
+              <w:t xml:space="preserve">"affirm/vcndata"</w:t>
             </w:r>
             <w:r>
               <w:rPr>
@@ -8633,12 +8633,12 @@
           <wp:inline distB="0" distT="0" distL="0" distR="0">
             <wp:extent cx="6122670" cy="1816100"/>
             <wp:effectExtent b="0" l="0" r="0" t="0"/>
-            <wp:docPr id="149" name="image57.png"/>
+            <wp:docPr id="149" name="image28.png"/>
             <a:graphic>
               <a:graphicData uri="http://schemas.openxmlformats.org/drawingml/2006/picture">
                 <pic:pic>
                   <pic:nvPicPr>
-                    <pic:cNvPr id="0" name="image57.png"/>
+                    <pic:cNvPr id="0" name="image28.png"/>
                     <pic:cNvPicPr preferRelativeResize="0"/>
                   </pic:nvPicPr>
                   <pic:blipFill>
@@ -8740,7 +8740,7 @@
         <w:rPr>
           <w:rtl w:val="0"/>
         </w:rPr>
-        <w:t xml:space="preserve">Paste the code below after the “product swatches block”</w:t>
+        <w:t xml:space="preserve">Paste the code below after the "product swatches block"</w:t>
       </w:r>
       <w:r>
         <w:rPr>
@@ -8854,7 +8854,7 @@
                 <w:szCs w:val="18"/>
                 <w:rtl w:val="0"/>
               </w:rPr>
-              <w:t xml:space="preserve">”util/affirmmodule”</w:t>
+              <w:t xml:space="preserve">"util/affirmmodule"</w:t>
             </w:r>
             <w:r>
               <w:rPr>
@@ -8947,7 +8947,7 @@
                 <w:highlight w:val="white"/>
                 <w:rtl w:val="0"/>
               </w:rPr>
-              <w:t xml:space="preserve">”plp”</w:t>
+              <w:t xml:space="preserve">"plp"</w:t>
             </w:r>
             <w:r>
               <w:rPr>
@@ -8991,7 +8991,7 @@
                 <w:highlight w:val="white"/>
                 <w:rtl w:val="0"/>
               </w:rPr>
-              <w:t xml:space="preserve">”${require(‘int_affirm/cartridge/scripts/utils/affirmUtils’).getFPNameForPLP(pdict.CurrentHttpParameterMap.cgid.value, Product)}”</w:t>
+              <w:t xml:space="preserve">"${require('int_affirm/cartridge/scripts/utils/affirmUtils').getFPNameForPLP(pdict.CurrentHttpParameterMap.cgid.value, Product)}"</w:t>
             </w:r>
             <w:r>
               <w:rPr>
@@ -9035,7 +9035,7 @@
                 <w:highlight w:val="white"/>
                 <w:rtl w:val="0"/>
               </w:rPr>
-              <w:t xml:space="preserve">”${prices}”</w:t>
+              <w:t xml:space="preserve">"${prices}"</w:t>
             </w:r>
             <w:r>
               <w:rPr>
@@ -9082,12 +9082,12 @@
           <wp:inline distB="0" distT="0" distL="0" distR="0">
             <wp:extent cx="6122670" cy="2819400"/>
             <wp:effectExtent b="0" l="0" r="0" t="0"/>
-            <wp:docPr id="150" name="image23.png"/>
+            <wp:docPr id="150" name="image29.png"/>
             <a:graphic>
               <a:graphicData uri="http://schemas.openxmlformats.org/drawingml/2006/picture">
                 <pic:pic>
                   <pic:nvPicPr>
-                    <pic:cNvPr id="0" name="image23.png"/>
+                    <pic:cNvPr id="0" name="image29.png"/>
                     <pic:cNvPicPr preferRelativeResize="0"/>
                   </pic:nvPicPr>
                   <pic:blipFill>
@@ -9173,12 +9173,12 @@
           <wp:inline distB="114300" distT="114300" distL="114300" distR="114300">
             <wp:extent cx="6122670" cy="749300"/>
             <wp:effectExtent b="0" l="0" r="0" t="0"/>
-            <wp:docPr id="161" name="image35.png"/>
+            <wp:docPr id="161" name="image31.png"/>
             <a:graphic>
               <a:graphicData uri="http://schemas.openxmlformats.org/drawingml/2006/picture">
                 <pic:pic>
                   <pic:nvPicPr>
-                    <pic:cNvPr id="0" name="image35.png"/>
+                    <pic:cNvPr id="0" name="image31.png"/>
                     <pic:cNvPicPr preferRelativeResize="0"/>
                   </pic:nvPicPr>
                   <pic:blipFill>
@@ -9349,12 +9349,12 @@
           <wp:inline distB="114300" distT="114300" distL="114300" distR="114300">
             <wp:extent cx="6122670" cy="584200"/>
             <wp:effectExtent b="0" l="0" r="0" t="0"/>
-            <wp:docPr id="143" name="image59.png"/>
+            <wp:docPr id="143" name="image22.png"/>
             <a:graphic>
               <a:graphicData uri="http://schemas.openxmlformats.org/drawingml/2006/picture">
                 <pic:pic>
                   <pic:nvPicPr>
-                    <pic:cNvPr id="0" name="image59.png"/>
+                    <pic:cNvPr id="0" name="image22.png"/>
                     <pic:cNvPicPr preferRelativeResize="0"/>
                   </pic:nvPicPr>
                   <pic:blipFill>
@@ -9428,12 +9428,12 @@
           <wp:inline distB="0" distT="0" distL="0" distR="0">
             <wp:extent cx="4076700" cy="400685"/>
             <wp:effectExtent b="0" l="0" r="0" t="0"/>
-            <wp:docPr id="151" name="image26.png"/>
+            <wp:docPr id="151" name="image25.png"/>
             <a:graphic>
               <a:graphicData uri="http://schemas.openxmlformats.org/drawingml/2006/picture">
                 <pic:pic>
                   <pic:nvPicPr>
-                    <pic:cNvPr id="0" name="image26.png"/>
+                    <pic:cNvPr id="0" name="image25.png"/>
                     <pic:cNvPicPr preferRelativeResize="0"/>
                   </pic:nvPicPr>
                   <pic:blipFill>
@@ -9596,7 +9596,7 @@
                 <w:szCs w:val="18"/>
                 <w:rtl w:val="0"/>
               </w:rPr>
-              <w:t xml:space="preserve">”util/affirmmodule”</w:t>
+              <w:t xml:space="preserve">"util/affirmmodule"</w:t>
             </w:r>
             <w:r>
               <w:rPr>
@@ -9688,7 +9688,7 @@
                 <w:highlight w:val="white"/>
                 <w:rtl w:val="0"/>
               </w:rPr>
-              <w:t xml:space="preserve">”pdp”</w:t>
+              <w:t xml:space="preserve">"pdp"</w:t>
             </w:r>
             <w:r>
               <w:rPr>
@@ -9732,7 +9732,7 @@
                 <w:highlight w:val="white"/>
                 <w:rtl w:val="0"/>
               </w:rPr>
-              <w:t xml:space="preserve">”${require(‘int_affirm/cartridge/scripts/utils/affirmUtils’).getFinancingProgramByProduct(pdict.Product, true)}”</w:t>
+              <w:t xml:space="preserve">"${require('int_affirm/cartridge/scripts/utils/affirmUtils').getFinancingProgramByProduct(pdict.Product, true)}"</w:t>
             </w:r>
             <w:r>
               <w:rPr>
@@ -9794,12 +9794,12 @@
           <wp:inline distB="0" distT="0" distL="0" distR="0">
             <wp:extent cx="6122670" cy="1511300"/>
             <wp:effectExtent b="0" l="0" r="0" t="0"/>
-            <wp:docPr id="152" name="image29.png"/>
+            <wp:docPr id="152" name="image27.png"/>
             <a:graphic>
               <a:graphicData uri="http://schemas.openxmlformats.org/drawingml/2006/picture">
                 <pic:pic>
                   <pic:nvPicPr>
-                    <pic:cNvPr id="0" name="image29.png"/>
+                    <pic:cNvPr id="0" name="image27.png"/>
                     <pic:cNvPicPr preferRelativeResize="0"/>
                   </pic:nvPicPr>
                   <pic:blipFill>
@@ -9846,21 +9846,6 @@
     </w:p>
     <w:p>
       <w:pPr>
-        <w:rPr>
-          <w:rFonts w:ascii="Arial" w:cs="Arial" w:eastAsia="Arial" w:hAnsi="Arial"/>
-          <w:sz w:val="18"/>
-          <w:szCs w:val="18"/>
-          <w:highlight w:val="white"/>
-        </w:rPr>
-      </w:pPr>
-      <w:r>
-        <w:rPr>
-          <w:rtl w:val="0"/>
-        </w:rPr>
-      </w:r>
-    </w:p>
-    <w:p>
-      <w:pPr>
         <w:numPr>
           <w:ilvl w:val="0"/>
           <w:numId w:val="11"/>
@@ -9911,12 +9896,12 @@
           <wp:inline distB="114300" distT="114300" distL="114300" distR="114300">
             <wp:extent cx="5914073" cy="2750090"/>
             <wp:effectExtent b="0" l="0" r="0" t="0"/>
-            <wp:docPr id="154" name="image55.png"/>
+            <wp:docPr id="154" name="image49.png"/>
             <a:graphic>
               <a:graphicData uri="http://schemas.openxmlformats.org/drawingml/2006/picture">
                 <pic:pic>
                   <pic:nvPicPr>
-                    <pic:cNvPr id="0" name="image55.png"/>
+                    <pic:cNvPr id="0" name="image49.png"/>
                     <pic:cNvPicPr preferRelativeResize="0"/>
                   </pic:nvPicPr>
                   <pic:blipFill>
@@ -10922,7 +10907,7 @@
                 <w:szCs w:val="18"/>
                 <w:rtl w:val="0"/>
               </w:rPr>
-              <w:t xml:space="preserve">”util/affirmmodule”</w:t>
+              <w:t xml:space="preserve">"util/affirmmodule"</w:t>
             </w:r>
             <w:r>
               <w:rPr>
@@ -10963,12 +10948,12 @@
           <wp:inline distB="0" distT="0" distL="0" distR="0">
             <wp:extent cx="4886325" cy="1552575"/>
             <wp:effectExtent b="0" l="0" r="0" t="0"/>
-            <wp:docPr id="133" name="image56.png"/>
+            <wp:docPr id="133" name="image24.png"/>
             <a:graphic>
               <a:graphicData uri="http://schemas.openxmlformats.org/drawingml/2006/picture">
                 <pic:pic>
                   <pic:nvPicPr>
-                    <pic:cNvPr id="0" name="image56.png"/>
+                    <pic:cNvPr id="0" name="image24.png"/>
                     <pic:cNvPicPr preferRelativeResize="0"/>
                   </pic:nvPicPr>
                   <pic:blipFill>
@@ -11080,12 +11065,12 @@
           <wp:inline distB="0" distT="0" distL="0" distR="0">
             <wp:extent cx="5039995" cy="245110"/>
             <wp:effectExtent b="0" l="0" r="0" t="0"/>
-            <wp:docPr id="134" name="image2.png"/>
+            <wp:docPr id="134" name="image10.png"/>
             <a:graphic>
               <a:graphicData uri="http://schemas.openxmlformats.org/drawingml/2006/picture">
                 <pic:pic>
                   <pic:nvPicPr>
-                    <pic:cNvPr id="0" name="image2.png"/>
+                    <pic:cNvPr id="0" name="image10.png"/>
                     <pic:cNvPicPr preferRelativeResize="0"/>
                   </pic:nvPicPr>
                   <pic:blipFill>
@@ -11278,7 +11263,7 @@
                 <w:szCs w:val="18"/>
                 <w:rtl w:val="0"/>
               </w:rPr>
-              <w:t xml:space="preserve">”${!paymentInstr.custom.affirmed}”</w:t>
+              <w:t xml:space="preserve">"${!paymentInstr.custom.affirmed}"</w:t>
             </w:r>
             <w:r>
               <w:rPr>
@@ -11375,7 +11360,7 @@
                 <w:szCs w:val="18"/>
                 <w:rtl w:val="0"/>
               </w:rPr>
-              <w:t xml:space="preserve">”payment-type”</w:t>
+              <w:t xml:space="preserve">"payment-type"</w:t>
             </w:r>
             <w:r>
               <w:rPr>
@@ -11435,7 +11420,7 @@
                 <w:szCs w:val="18"/>
                 <w:rtl w:val="0"/>
               </w:rPr>
-              <w:t xml:space="preserve">”${dw.order.PaymentMgr.getPaymentMethod(paymentInstr.paymentMethod).name}”</w:t>
+              <w:t xml:space="preserve">"${dw.order.PaymentMgr.getPaymentMethod(paymentInstr.paymentMethod).name}"</w:t>
             </w:r>
             <w:r>
               <w:rPr>
@@ -11561,7 +11546,7 @@
                 <w:szCs w:val="18"/>
                 <w:rtl w:val="0"/>
               </w:rPr>
-              <w:t xml:space="preserve">”${paymentInstr}”</w:t>
+              <w:t xml:space="preserve">"${paymentInstr}"</w:t>
             </w:r>
             <w:r>
               <w:rPr>
@@ -11601,7 +11586,7 @@
                 <w:szCs w:val="18"/>
                 <w:rtl w:val="0"/>
               </w:rPr>
-              <w:t xml:space="preserve">”${false}”</w:t>
+              <w:t xml:space="preserve">"${false}"</w:t>
             </w:r>
             <w:r>
               <w:rPr>
@@ -11754,7 +11739,7 @@
                 <w:szCs w:val="18"/>
                 <w:rtl w:val="0"/>
               </w:rPr>
-              <w:t xml:space="preserve">”${false}”</w:t>
+              <w:t xml:space="preserve">"${false}"</w:t>
             </w:r>
             <w:r>
               <w:rPr>
@@ -11873,12 +11858,12 @@
           <wp:inline distB="0" distT="0" distL="0" distR="0">
             <wp:extent cx="6122670" cy="1600200"/>
             <wp:effectExtent b="0" l="0" r="0" t="0"/>
-            <wp:docPr id="135" name="image16.png"/>
+            <wp:docPr id="135" name="image13.png"/>
             <a:graphic>
               <a:graphicData uri="http://schemas.openxmlformats.org/drawingml/2006/picture">
                 <pic:pic>
                   <pic:nvPicPr>
-                    <pic:cNvPr id="0" name="image16.png"/>
+                    <pic:cNvPr id="0" name="image13.png"/>
                     <pic:cNvPicPr preferRelativeResize="0"/>
                   </pic:nvPicPr>
                   <pic:blipFill>
@@ -12018,12 +12003,12 @@
           <wp:inline distB="0" distT="0" distL="0" distR="0">
             <wp:extent cx="5188585" cy="513080"/>
             <wp:effectExtent b="0" l="0" r="0" t="0"/>
-            <wp:docPr id="136" name="image4.png"/>
+            <wp:docPr id="136" name="image20.png"/>
             <a:graphic>
               <a:graphicData uri="http://schemas.openxmlformats.org/drawingml/2006/picture">
                 <pic:pic>
                   <pic:nvPicPr>
-                    <pic:cNvPr id="0" name="image4.png"/>
+                    <pic:cNvPr id="0" name="image20.png"/>
                     <pic:cNvPicPr preferRelativeResize="0"/>
                   </pic:nvPicPr>
                   <pic:blipFill>
@@ -12204,7 +12189,7 @@
                 <w:szCs w:val="18"/>
                 <w:rtl w:val="0"/>
               </w:rPr>
-              <w:t xml:space="preserve">”${!paymentInstr.custom.affirmed}”</w:t>
+              <w:t xml:space="preserve">"${!paymentInstr.custom.affirmed}"</w:t>
             </w:r>
             <w:r>
               <w:rPr>
@@ -12321,7 +12306,7 @@
                 <w:szCs w:val="18"/>
                 <w:rtl w:val="0"/>
               </w:rPr>
-              <w:t xml:space="preserve">”${dw.order.PaymentMgr.getPaymentMethod(paymentInstr.paymentMethod).name}”</w:t>
+              <w:t xml:space="preserve">"${dw.order.PaymentMgr.getPaymentMethod(paymentInstr.paymentMethod).name}"</w:t>
             </w:r>
             <w:r>
               <w:rPr>
@@ -12447,7 +12432,7 @@
                 <w:szCs w:val="18"/>
                 <w:rtl w:val="0"/>
               </w:rPr>
-              <w:t xml:space="preserve">”${dw.order.PaymentInstrument.METHOD_GIFT_CERTIFICATE.equals(paymentInstr.paymentMethod)}”</w:t>
+              <w:t xml:space="preserve">"${dw.order.PaymentInstrument.METHOD_GIFT_CERTIFICATE.equals(paymentInstr.paymentMethod)}"</w:t>
             </w:r>
             <w:r>
               <w:rPr>
@@ -12544,7 +12529,7 @@
                 <w:szCs w:val="18"/>
                 <w:rtl w:val="0"/>
               </w:rPr>
-              <w:t xml:space="preserve">”${paymentInstr.maskedGiftCertificateCode}”</w:t>
+              <w:t xml:space="preserve">"${paymentInstr.maskedGiftCertificateCode}"</w:t>
             </w:r>
             <w:r>
               <w:rPr>
@@ -12727,7 +12712,7 @@
                 <w:szCs w:val="18"/>
                 <w:rtl w:val="0"/>
               </w:rPr>
-              <w:t xml:space="preserve">”${paymentInstr}”</w:t>
+              <w:t xml:space="preserve">"${paymentInstr}"</w:t>
             </w:r>
             <w:r>
               <w:rPr>
@@ -12767,7 +12752,7 @@
                 <w:szCs w:val="18"/>
                 <w:rtl w:val="0"/>
               </w:rPr>
-              <w:t xml:space="preserve">”${false}”</w:t>
+              <w:t xml:space="preserve">"${false}"</w:t>
             </w:r>
             <w:r>
               <w:rPr>
@@ -12920,7 +12905,7 @@
                 <w:szCs w:val="18"/>
                 <w:rtl w:val="0"/>
               </w:rPr>
-              <w:t xml:space="preserve">”${true}”</w:t>
+              <w:t xml:space="preserve">"${true}"</w:t>
             </w:r>
             <w:r>
               <w:rPr>
@@ -13040,12 +13025,12 @@
           <wp:inline distB="0" distT="0" distL="0" distR="0">
             <wp:extent cx="6122670" cy="2438400"/>
             <wp:effectExtent b="0" l="0" r="0" t="0"/>
-            <wp:docPr id="137" name="image19.png"/>
+            <wp:docPr id="137" name="image17.png"/>
             <a:graphic>
               <a:graphicData uri="http://schemas.openxmlformats.org/drawingml/2006/picture">
                 <pic:pic>
                   <pic:nvPicPr>
-                    <pic:cNvPr id="0" name="image19.png"/>
+                    <pic:cNvPr id="0" name="image17.png"/>
                     <pic:cNvPicPr preferRelativeResize="0"/>
                   </pic:nvPicPr>
                   <pic:blipFill>
@@ -13119,7 +13104,7 @@
         <w:rPr>
           <w:rtl w:val="0"/>
         </w:rPr>
-        <w:t xml:space="preserve">Paste the following code after the div “confirmation message” closing tag.</w:t>
+        <w:t xml:space="preserve">Paste the following code after the div "confirmation message" closing tag.</w:t>
       </w:r>
     </w:p>
     <w:tbl>
@@ -13209,7 +13194,7 @@
                 <w:szCs w:val="18"/>
                 <w:rtl w:val="0"/>
               </w:rPr>
-              <w:t xml:space="preserve">”${URLUtils.http(‘Affirm-Tracking’, ‘orderId’, pdict.Order.orderNo)}”</w:t>
+              <w:t xml:space="preserve">"${URLUtils.http('Affirm-Tracking', 'orderId', pdict.Order.orderNo)}"</w:t>
             </w:r>
             <w:r>
               <w:rPr>
@@ -13285,12 +13270,12 @@
           <wp:inline distB="0" distT="0" distL="0" distR="0">
             <wp:extent cx="6122670" cy="1879600"/>
             <wp:effectExtent b="0" l="0" r="0" t="0"/>
-            <wp:docPr id="138" name="image13.png"/>
+            <wp:docPr id="138" name="image18.png"/>
             <a:graphic>
               <a:graphicData uri="http://schemas.openxmlformats.org/drawingml/2006/picture">
                 <pic:pic>
                   <pic:nvPicPr>
-                    <pic:cNvPr id="0" name="image13.png"/>
+                    <pic:cNvPr id="0" name="image18.png"/>
                     <pic:cNvPicPr preferRelativeResize="0"/>
                   </pic:nvPicPr>
                   <pic:blipFill>
@@ -13429,12 +13414,12 @@
           <wp:inline distB="0" distT="0" distL="0" distR="0">
             <wp:extent cx="3619500" cy="1295400"/>
             <wp:effectExtent b="0" l="0" r="0" t="0"/>
-            <wp:docPr id="139" name="image11.png"/>
+            <wp:docPr id="139" name="image19.png"/>
             <a:graphic>
               <a:graphicData uri="http://schemas.openxmlformats.org/drawingml/2006/picture">
                 <pic:pic>
                   <pic:nvPicPr>
-                    <pic:cNvPr id="0" name="image11.png"/>
+                    <pic:cNvPr id="0" name="image19.png"/>
                     <pic:cNvPicPr preferRelativeResize="0"/>
                   </pic:nvPicPr>
                   <pic:blipFill>
@@ -13609,7 +13594,7 @@
                 <w:szCs w:val="18"/>
                 <w:rtl w:val="0"/>
               </w:rPr>
-              <w:t xml:space="preserve">“undefined”</w:t>
+              <w:t xml:space="preserve">"undefined"</w:t>
             </w:r>
             <w:r>
               <w:rPr>
@@ -13717,12 +13702,12 @@
           <wp:inline distB="0" distT="0" distL="0" distR="0">
             <wp:extent cx="3818255" cy="1969135"/>
             <wp:effectExtent b="0" l="0" r="0" t="0"/>
-            <wp:docPr id="140" name="image14.png"/>
+            <wp:docPr id="140" name="image15.png"/>
             <a:graphic>
               <a:graphicData uri="http://schemas.openxmlformats.org/drawingml/2006/picture">
                 <pic:pic>
                   <pic:nvPicPr>
-                    <pic:cNvPr id="0" name="image14.png"/>
+                    <pic:cNvPr id="0" name="image15.png"/>
                     <pic:cNvPicPr preferRelativeResize="0"/>
                   </pic:nvPicPr>
                   <pic:blipFill>
@@ -13818,12 +13803,12 @@
           <wp:inline distB="0" distT="0" distL="0" distR="0">
             <wp:extent cx="5124450" cy="651510"/>
             <wp:effectExtent b="0" l="0" r="0" t="0"/>
-            <wp:docPr id="141" name="image10.png"/>
+            <wp:docPr id="141" name="image11.png"/>
             <a:graphic>
               <a:graphicData uri="http://schemas.openxmlformats.org/drawingml/2006/picture">
                 <pic:pic>
                   <pic:nvPicPr>
-                    <pic:cNvPr id="0" name="image10.png"/>
+                    <pic:cNvPr id="0" name="image11.png"/>
                     <pic:cNvPicPr preferRelativeResize="0"/>
                   </pic:nvPicPr>
                   <pic:blipFill>
@@ -13998,7 +13983,7 @@
                 <w:szCs w:val="18"/>
                 <w:rtl w:val="0"/>
               </w:rPr>
-              <w:t xml:space="preserve">“undefined”</w:t>
+              <w:t xml:space="preserve">"undefined"</w:t>
             </w:r>
             <w:r>
               <w:rPr>
@@ -14123,12 +14108,12 @@
           <wp:inline distB="0" distT="0" distL="0" distR="0">
             <wp:extent cx="6122670" cy="2616200"/>
             <wp:effectExtent b="0" l="0" r="0" t="0"/>
-            <wp:docPr id="142" name="image17.png"/>
+            <wp:docPr id="142" name="image16.png"/>
             <a:graphic>
               <a:graphicData uri="http://schemas.openxmlformats.org/drawingml/2006/picture">
                 <pic:pic>
                   <pic:nvPicPr>
-                    <pic:cNvPr id="0" name="image17.png"/>
+                    <pic:cNvPr id="0" name="image16.png"/>
                     <pic:cNvPicPr preferRelativeResize="0"/>
                   </pic:nvPicPr>
                   <pic:blipFill>
@@ -14198,12 +14183,12 @@
           <wp:inline distB="114300" distT="114300" distL="114300" distR="114300">
             <wp:extent cx="6847578" cy="2438717"/>
             <wp:effectExtent b="0" l="0" r="0" t="0"/>
-            <wp:docPr id="123" name="image6.png"/>
+            <wp:docPr id="123" name="image2.png"/>
             <a:graphic>
               <a:graphicData uri="http://schemas.openxmlformats.org/drawingml/2006/picture">
                 <pic:pic>
                   <pic:nvPicPr>
-                    <pic:cNvPr id="0" name="image6.png"/>
+                    <pic:cNvPr id="0" name="image2.png"/>
                     <pic:cNvPicPr preferRelativeResize="0"/>
                   </pic:nvPicPr>
                   <pic:blipFill>
@@ -15827,7 +15812,7 @@
         <w:rPr>
           <w:rtl w:val="0"/>
         </w:rPr>
-        <w:t xml:space="preserve">   Find the property “affirm.controllers.cartridge”. Set it as the name of your controllers cartridge (with script files app.js, guard.js), for example:</w:t>
+        <w:t xml:space="preserve">   Find the property "affirm.controllers.cartridge". Set it as the name of your controllers cartridge (with script files app.js, guard.js), for example:</w:t>
       </w:r>
     </w:p>
     <w:p>
@@ -15848,12 +15833,12 @@
           <wp:inline distB="0" distT="0" distL="0" distR="0">
             <wp:extent cx="3252470" cy="144780"/>
             <wp:effectExtent b="0" l="0" r="0" t="0"/>
-            <wp:docPr id="124" name="image9.png"/>
+            <wp:docPr id="124" name="image1.png"/>
             <a:graphic>
               <a:graphicData uri="http://schemas.openxmlformats.org/drawingml/2006/picture">
                 <pic:pic>
                   <pic:nvPicPr>
-                    <pic:cNvPr id="0" name="image9.png"/>
+                    <pic:cNvPr id="0" name="image1.png"/>
                     <pic:cNvPicPr preferRelativeResize="0"/>
                   </pic:nvPicPr>
                   <pic:blipFill>
@@ -15953,12 +15938,12 @@
           <wp:inline distB="0" distT="0" distL="0" distR="0">
             <wp:extent cx="3838575" cy="952500"/>
             <wp:effectExtent b="0" l="0" r="0" t="0"/>
-            <wp:docPr id="125" name="image5.png"/>
+            <wp:docPr id="125" name="image4.png"/>
             <a:graphic>
               <a:graphicData uri="http://schemas.openxmlformats.org/drawingml/2006/picture">
                 <pic:pic>
                   <pic:nvPicPr>
-                    <pic:cNvPr id="0" name="image5.png"/>
+                    <pic:cNvPr id="0" name="image4.png"/>
                     <pic:cNvPicPr preferRelativeResize="0"/>
                   </pic:nvPicPr>
                   <pic:blipFill>
@@ -16121,7 +16106,7 @@
                 <w:highlight w:val="white"/>
                 <w:rtl w:val="0"/>
               </w:rPr>
-              <w:t xml:space="preserve">‘*/cartridge/controllers/Affirm’</w:t>
+              <w:t xml:space="preserve">'*/cartridge/controllers/Affirm'</w:t>
             </w:r>
             <w:r>
               <w:rPr>
@@ -16173,12 +16158,12 @@
           <wp:inline distB="0" distT="0" distL="0" distR="0">
             <wp:extent cx="6122670" cy="1981200"/>
             <wp:effectExtent b="0" l="0" r="0" t="0"/>
-            <wp:docPr id="126" name="image15.png"/>
+            <wp:docPr id="126" name="image6.png"/>
             <a:graphic>
               <a:graphicData uri="http://schemas.openxmlformats.org/drawingml/2006/picture">
                 <pic:pic>
                   <pic:nvPicPr>
-                    <pic:cNvPr id="0" name="image15.png"/>
+                    <pic:cNvPr id="0" name="image6.png"/>
                     <pic:cNvPicPr preferRelativeResize="0"/>
                   </pic:nvPicPr>
                   <pic:blipFill>
@@ -16237,12 +16222,12 @@
           <wp:inline distB="0" distT="0" distL="0" distR="0">
             <wp:extent cx="6315075" cy="771525"/>
             <wp:effectExtent b="0" l="0" r="0" t="0"/>
-            <wp:docPr id="127" name="image3.png"/>
+            <wp:docPr id="127" name="image5.png"/>
             <a:graphic>
               <a:graphicData uri="http://schemas.openxmlformats.org/drawingml/2006/picture">
                 <pic:pic>
                   <pic:nvPicPr>
-                    <pic:cNvPr id="0" name="image3.png"/>
+                    <pic:cNvPr id="0" name="image5.png"/>
                     <pic:cNvPicPr preferRelativeResize="0"/>
                   </pic:nvPicPr>
                   <pic:blipFill>
@@ -16367,7 +16352,7 @@
                 <w:highlight w:val="white"/>
                 <w:rtl w:val="0"/>
               </w:rPr>
-              <w:t xml:space="preserve">‘*/cartridge/controllers/Affirm’</w:t>
+              <w:t xml:space="preserve">'*/cartridge/controllers/Affirm'</w:t>
             </w:r>
             <w:r>
               <w:rPr>
@@ -16435,12 +16420,12 @@
           <wp:inline distB="0" distT="0" distL="0" distR="0">
             <wp:extent cx="6122670" cy="2451100"/>
             <wp:effectExtent b="0" l="0" r="0" t="0"/>
-            <wp:docPr id="128" name="image7.png"/>
+            <wp:docPr id="128" name="image3.png"/>
             <a:graphic>
               <a:graphicData uri="http://schemas.openxmlformats.org/drawingml/2006/picture">
                 <pic:pic>
                   <pic:nvPicPr>
-                    <pic:cNvPr id="0" name="image7.png"/>
+                    <pic:cNvPr id="0" name="image3.png"/>
                     <pic:cNvPicPr preferRelativeResize="0"/>
                   </pic:nvPicPr>
                   <pic:blipFill>
@@ -16517,12 +16502,12 @@
           <wp:inline distB="0" distT="0" distL="0" distR="0">
             <wp:extent cx="6014085" cy="2379980"/>
             <wp:effectExtent b="0" l="0" r="0" t="0"/>
-            <wp:docPr id="129" name="image18.png"/>
+            <wp:docPr id="129" name="image12.png"/>
             <a:graphic>
               <a:graphicData uri="http://schemas.openxmlformats.org/drawingml/2006/picture">
                 <pic:pic>
                   <pic:nvPicPr>
-                    <pic:cNvPr id="0" name="image18.png"/>
+                    <pic:cNvPr id="0" name="image12.png"/>
                     <pic:cNvPicPr preferRelativeResize="0"/>
                   </pic:nvPicPr>
                   <pic:blipFill>
@@ -16730,7 +16715,7 @@
                 <w:szCs w:val="16"/>
                 <w:rtl w:val="0"/>
               </w:rPr>
-              <w:t xml:space="preserve">‘billing’</w:t>
+              <w:t xml:space="preserve">'billing'</w:t>
             </w:r>
             <w:r>
               <w:rPr>
@@ -16750,7 +16735,7 @@
                 <w:szCs w:val="16"/>
                 <w:rtl w:val="0"/>
               </w:rPr>
-              <w:t xml:space="preserve">‘PayPal’</w:t>
+              <w:t xml:space="preserve">'PayPal'</w:t>
             </w:r>
             <w:r>
               <w:rPr>
@@ -16795,7 +16780,7 @@
                 <w:szCs w:val="16"/>
                 <w:rtl w:val="0"/>
               </w:rPr>
-              <w:t xml:space="preserve">‘billing’</w:t>
+              <w:t xml:space="preserve">'billing'</w:t>
             </w:r>
             <w:r>
               <w:rPr>
@@ -16840,7 +16825,7 @@
                 <w:szCs w:val="16"/>
                 <w:rtl w:val="0"/>
               </w:rPr>
-              <w:t xml:space="preserve">‘billing’</w:t>
+              <w:t xml:space="preserve">'billing'</w:t>
             </w:r>
             <w:r>
               <w:rPr>
@@ -16950,7 +16935,7 @@
                 <w:szCs w:val="16"/>
                 <w:rtl w:val="0"/>
               </w:rPr>
-              <w:t xml:space="preserve">‘Affirm’</w:t>
+              <w:t xml:space="preserve">'Affirm'</w:t>
             </w:r>
             <w:r>
               <w:rPr>
@@ -17037,7 +17022,7 @@
                 <w:szCs w:val="16"/>
                 <w:rtl w:val="0"/>
               </w:rPr>
-              <w:t xml:space="preserve">‘billing’</w:t>
+              <w:t xml:space="preserve">'billing'</w:t>
             </w:r>
             <w:r>
               <w:rPr>
@@ -17082,7 +17067,7 @@
                 <w:szCs w:val="16"/>
                 <w:rtl w:val="0"/>
               </w:rPr>
-              <w:t xml:space="preserve">‘billing’</w:t>
+              <w:t xml:space="preserve">'billing'</w:t>
             </w:r>
             <w:r>
               <w:rPr>
@@ -17167,7 +17152,7 @@
                 <w:szCs w:val="16"/>
                 <w:rtl w:val="0"/>
               </w:rPr>
-              <w:t xml:space="preserve">‘PayPal’</w:t>
+              <w:t xml:space="preserve">'PayPal'</w:t>
             </w:r>
             <w:r>
               <w:rPr>
@@ -17212,7 +17197,7 @@
                 <w:szCs w:val="16"/>
                 <w:rtl w:val="0"/>
               </w:rPr>
-              <w:t xml:space="preserve">‘Affirm’</w:t>
+              <w:t xml:space="preserve">'Affirm'</w:t>
             </w:r>
             <w:r>
               <w:rPr>
@@ -17299,7 +17284,7 @@
                 <w:szCs w:val="16"/>
                 <w:rtl w:val="0"/>
               </w:rPr>
-              <w:t xml:space="preserve">‘billing’</w:t>
+              <w:t xml:space="preserve">'billing'</w:t>
             </w:r>
             <w:r>
               <w:rPr>
@@ -17344,7 +17329,7 @@
                 <w:szCs w:val="16"/>
                 <w:rtl w:val="0"/>
               </w:rPr>
-              <w:t xml:space="preserve">‘billing’</w:t>
+              <w:t xml:space="preserve">'billing'</w:t>
             </w:r>
             <w:r>
               <w:rPr>
@@ -17425,7 +17410,7 @@
                 <w:szCs w:val="16"/>
                 <w:rtl w:val="0"/>
               </w:rPr>
-              <w:t xml:space="preserve">‘billing’</w:t>
+              <w:t xml:space="preserve">'billing'</w:t>
             </w:r>
             <w:r>
               <w:rPr>
@@ -17587,7 +17572,7 @@
                 <w:szCs w:val="16"/>
                 <w:rtl w:val="0"/>
               </w:rPr>
-              <w:t xml:space="preserve">‘PayPal’</w:t>
+              <w:t xml:space="preserve">'PayPal'</w:t>
             </w:r>
             <w:r>
               <w:rPr>
@@ -17632,7 +17617,7 @@
                 <w:szCs w:val="16"/>
                 <w:rtl w:val="0"/>
               </w:rPr>
-              <w:t xml:space="preserve">‘Affirm’</w:t>
+              <w:t xml:space="preserve">'Affirm'</w:t>
             </w:r>
             <w:r>
               <w:rPr>
@@ -17719,7 +17704,7 @@
                 <w:szCs w:val="16"/>
                 <w:rtl w:val="0"/>
               </w:rPr>
-              <w:t xml:space="preserve">‘billing’</w:t>
+              <w:t xml:space="preserve">'billing'</w:t>
             </w:r>
             <w:r>
               <w:rPr>
@@ -17739,7 +17724,7 @@
                 <w:szCs w:val="16"/>
                 <w:rtl w:val="0"/>
               </w:rPr>
-              <w:t xml:space="preserve">‘Affirm’</w:t>
+              <w:t xml:space="preserve">'Affirm'</w:t>
             </w:r>
             <w:r>
               <w:rPr>
@@ -17836,7 +17821,7 @@
                 <w:szCs w:val="16"/>
                 <w:rtl w:val="0"/>
               </w:rPr>
-              <w:t xml:space="preserve">‘PayPal’</w:t>
+              <w:t xml:space="preserve">'PayPal'</w:t>
             </w:r>
             <w:r>
               <w:rPr>
@@ -18095,12 +18080,12 @@
           <wp:inline distB="0" distT="0" distL="0" distR="0">
             <wp:extent cx="6122670" cy="3505200"/>
             <wp:effectExtent b="0" l="0" r="0" t="0"/>
-            <wp:docPr id="130" name="image12.png"/>
+            <wp:docPr id="130" name="image9.png"/>
             <a:graphic>
               <a:graphicData uri="http://schemas.openxmlformats.org/drawingml/2006/picture">
                 <pic:pic>
                   <pic:nvPicPr>
-                    <pic:cNvPr id="0" name="image12.png"/>
+                    <pic:cNvPr id="0" name="image9.png"/>
                     <pic:cNvPicPr preferRelativeResize="0"/>
                   </pic:nvPicPr>
                   <pic:blipFill>
@@ -18261,12 +18246,12 @@
           <wp:inline distB="0" distT="0" distL="0" distR="0">
             <wp:extent cx="3964940" cy="886460"/>
             <wp:effectExtent b="0" l="0" r="0" t="0"/>
-            <wp:docPr id="131" name="image1.png"/>
+            <wp:docPr id="131" name="image8.png"/>
             <a:graphic>
               <a:graphicData uri="http://schemas.openxmlformats.org/drawingml/2006/picture">
                 <pic:pic>
                   <pic:nvPicPr>
-                    <pic:cNvPr id="0" name="image1.png"/>
+                    <pic:cNvPr id="0" name="image8.png"/>
                     <pic:cNvPicPr preferRelativeResize="0"/>
                   </pic:nvPicPr>
                   <pic:blipFill>
@@ -18402,7 +18387,7 @@
                 <w:szCs w:val="18"/>
                 <w:rtl w:val="0"/>
               </w:rPr>
-              <w:t xml:space="preserve">‘int_affirm_controllers/cartridge/controllers/Affirm’</w:t>
+              <w:t xml:space="preserve">'int_affirm_controllers/cartridge/controllers/Affirm'</w:t>
             </w:r>
             <w:r>
               <w:rPr>
@@ -18717,12 +18702,12 @@
           <wp:inline distB="0" distT="0" distL="0" distR="0">
             <wp:extent cx="6122670" cy="2870200"/>
             <wp:effectExtent b="0" l="0" r="0" t="0"/>
-            <wp:docPr id="132" name="image8.png"/>
+            <wp:docPr id="132" name="image7.png"/>
             <a:graphic>
               <a:graphicData uri="http://schemas.openxmlformats.org/drawingml/2006/picture">
                 <pic:pic>
                   <pic:nvPicPr>
-                    <pic:cNvPr id="0" name="image8.png"/>
+                    <pic:cNvPr id="0" name="image7.png"/>
                     <pic:cNvPicPr preferRelativeResize="0"/>
                   </pic:nvPicPr>
                   <pic:blipFill>
@@ -18805,12 +18790,12 @@
           <wp:inline distB="0" distT="0" distL="0" distR="0">
             <wp:extent cx="2940685" cy="551815"/>
             <wp:effectExtent b="0" l="0" r="0" t="0"/>
-            <wp:docPr id="159" name="image30.png"/>
+            <wp:docPr id="159" name="image38.png"/>
             <a:graphic>
               <a:graphicData uri="http://schemas.openxmlformats.org/drawingml/2006/picture">
                 <pic:pic>
                   <pic:nvPicPr>
-                    <pic:cNvPr id="0" name="image30.png"/>
+                    <pic:cNvPr id="0" name="image38.png"/>
                     <pic:cNvPicPr preferRelativeResize="0"/>
                   </pic:nvPicPr>
                   <pic:blipFill>
@@ -18856,7 +18841,7 @@
           <w:highlight w:val="white"/>
           <w:rtl w:val="0"/>
         </w:rPr>
-        <w:t xml:space="preserve">Paste the following code after the “clearForms” call:</w:t>
+        <w:t xml:space="preserve">Paste the following code after the "clearForms" call:</w:t>
       </w:r>
     </w:p>
     <w:p>
@@ -18996,12 +18981,12 @@
           <wp:inline distB="0" distT="0" distL="0" distR="0">
             <wp:extent cx="6122670" cy="1104900"/>
             <wp:effectExtent b="0" l="0" r="0" t="0"/>
-            <wp:docPr id="163" name="image37.png"/>
+            <wp:docPr id="163" name="image43.png"/>
             <a:graphic>
               <a:graphicData uri="http://schemas.openxmlformats.org/drawingml/2006/picture">
                 <pic:pic>
                   <pic:nvPicPr>
-                    <pic:cNvPr id="0" name="image37.png"/>
+                    <pic:cNvPr id="0" name="image43.png"/>
                     <pic:cNvPicPr preferRelativeResize="0"/>
                   </pic:nvPicPr>
                   <pic:blipFill>
@@ -19121,7 +19106,13 @@
           <w:vertAlign w:val="baseline"/>
           <w:rtl w:val="0"/>
         </w:rPr>
-        <w:t xml:space="preserve">  Find the “</w:t>
+        <w:t xml:space="preserve">  Find the </w:t>
+      </w:r>
+      <w:r>
+        <w:rPr>
+          <w:rtl w:val="0"/>
+        </w:rPr>
+        <w:t xml:space="preserve">"</w:t>
       </w:r>
       <w:r>
         <w:rPr>
@@ -19142,6 +19133,12 @@
       </w:r>
       <w:r>
         <w:rPr>
+          <w:rtl w:val="0"/>
+        </w:rPr>
+        <w:t xml:space="preserve">"</w:t>
+      </w:r>
+      <w:r>
+        <w:rPr>
           <w:rFonts w:ascii="Calibri" w:cs="Calibri" w:eastAsia="Calibri" w:hAnsi="Calibri"/>
           <w:b w:val="0"/>
           <w:i w:val="0"/>
@@ -19155,7 +19152,7 @@
           <w:vertAlign w:val="baseline"/>
           <w:rtl w:val="0"/>
         </w:rPr>
-        <w:t xml:space="preserve">” function. Add the below code at the beginning of the function:</w:t>
+        <w:t xml:space="preserve"> function. Add the below code at the beginning of the function:</w:t>
       </w:r>
       <w:r>
         <w:rPr>
@@ -19250,7 +19247,7 @@
                 <w:szCs w:val="18"/>
                 <w:rtl w:val="0"/>
               </w:rPr>
-              <w:t xml:space="preserve">‘int_affirm_controllers/cartridge/controllers/Affirm’</w:t>
+              <w:t xml:space="preserve">'int_affirm_controllers/cartridge/controllers/Affirm'</w:t>
             </w:r>
             <w:r>
               <w:rPr>
@@ -19370,12 +19367,12 @@
           <wp:inline distB="0" distT="0" distL="0" distR="0">
             <wp:extent cx="6122670" cy="2133600"/>
             <wp:effectExtent b="0" l="0" r="0" t="0"/>
-            <wp:docPr id="164" name="image38.png"/>
+            <wp:docPr id="164" name="image41.png"/>
             <a:graphic>
               <a:graphicData uri="http://schemas.openxmlformats.org/drawingml/2006/picture">
                 <pic:pic>
                   <pic:nvPicPr>
-                    <pic:cNvPr id="0" name="image38.png"/>
+                    <pic:cNvPr id="0" name="image41.png"/>
                     <pic:cNvPicPr preferRelativeResize="0"/>
                   </pic:nvPicPr>
                   <pic:blipFill>
@@ -19426,7 +19423,7 @@
           <w:b w:val="1"/>
           <w:rtl w:val="0"/>
         </w:rPr>
-        <w:t xml:space="preserve">Don’t forget to rebuild your app.js after changing JS-files!</w:t>
+        <w:t xml:space="preserve">Don't forget to rebuild your app.js after changing JS-files!</w:t>
       </w:r>
     </w:p>
     <w:p>
@@ -19516,7 +19513,7 @@
           <w:highlight w:val="white"/>
           <w:rtl w:val="0"/>
         </w:rPr>
-        <w:t xml:space="preserve">Find and open pipeline COBilling. Find start node “InitCreditCardList” and add call node (Affirm-Init) after second Assign node:</w:t>
+        <w:t xml:space="preserve">Find and open pipeline COBilling. Find start node "InitCreditCardList" and add call node (Affirm-Init) after second Assign node:</w:t>
       </w:r>
       <w:r>
         <w:rPr>
@@ -19566,12 +19563,12 @@
           <wp:inline distB="0" distT="0" distL="0" distR="0">
             <wp:extent cx="2717800" cy="3143250"/>
             <wp:effectExtent b="0" l="0" r="0" t="0"/>
-            <wp:docPr descr="https://lh3.googleusercontent.com/Wa9dYR12C2Gk0PS1KId-YyzYFn3o6_ZfLN01FpSmu93B-zr8cxP1VJ1zpNczwXM6WoQku9PDcpi2I6Gm_0e3xlsqshVK9NhGXV7UOoBmFuWUJN3sSe5aireNqrbG8Js9hB1dHu6qmLGdloeU-w" id="166" name="image39.png"/>
+            <wp:docPr descr="https://lh3.googleusercontent.com/Wa9dYR12C2Gk0PS1KId-YyzYFn3o6_ZfLN01FpSmu93B-zr8cxP1VJ1zpNczwXM6WoQku9PDcpi2I6Gm_0e3xlsqshVK9NhGXV7UOoBmFuWUJN3sSe5aireNqrbG8Js9hB1dHu6qmLGdloeU-w" id="166" name="image37.png"/>
             <a:graphic>
               <a:graphicData uri="http://schemas.openxmlformats.org/drawingml/2006/picture">
                 <pic:pic>
                   <pic:nvPicPr>
-                    <pic:cNvPr descr="https://lh3.googleusercontent.com/Wa9dYR12C2Gk0PS1KId-YyzYFn3o6_ZfLN01FpSmu93B-zr8cxP1VJ1zpNczwXM6WoQku9PDcpi2I6Gm_0e3xlsqshVK9NhGXV7UOoBmFuWUJN3sSe5aireNqrbG8Js9hB1dHu6qmLGdloeU-w" id="0" name="image39.png"/>
+                    <pic:cNvPr descr="https://lh3.googleusercontent.com/Wa9dYR12C2Gk0PS1KId-YyzYFn3o6_ZfLN01FpSmu93B-zr8cxP1VJ1zpNczwXM6WoQku9PDcpi2I6Gm_0e3xlsqshVK9NhGXV7UOoBmFuWUJN3sSe5aireNqrbG8Js9hB1dHu6qmLGdloeU-w" id="0" name="image37.png"/>
                     <pic:cNvPicPr preferRelativeResize="0"/>
                   </pic:nvPicPr>
                   <pic:blipFill>
@@ -19623,7 +19620,7 @@
           <w:highlight w:val="white"/>
           <w:rtl w:val="0"/>
         </w:rPr>
-        <w:t xml:space="preserve">Find start node “Reset PaymentForms” and add Pipelet nodes like in screenshot:</w:t>
+        <w:t xml:space="preserve">Find start node "Reset PaymentForms" and add Pipelet nodes like in screenshot:</w:t>
       </w:r>
       <w:r>
         <w:rPr>
@@ -19666,12 +19663,12 @@
           <wp:inline distB="0" distT="0" distL="0" distR="0">
             <wp:extent cx="4178300" cy="3651250"/>
             <wp:effectExtent b="0" l="0" r="0" t="0"/>
-            <wp:docPr descr="https://lh3.googleusercontent.com/99KwJqEP472jirJ-Uetele1pXLvCkdcZpawZTxfa_187Ca85XD3q0WsFV6CRoQC74POSIdtD7hycyGatgqUzvZ5Kx1BkkUThmH4J7xxtQjcv7yi3zq40EC2P_8Mne-0rXX7hD4lFMDiqkQeLXw" id="169" name="image42.png"/>
+            <wp:docPr descr="https://lh3.googleusercontent.com/99KwJqEP472jirJ-Uetele1pXLvCkdcZpawZTxfa_187Ca85XD3q0WsFV6CRoQC74POSIdtD7hycyGatgqUzvZ5Kx1BkkUThmH4J7xxtQjcv7yi3zq40EC2P_8Mne-0rXX7hD4lFMDiqkQeLXw" id="169" name="image45.png"/>
             <a:graphic>
               <a:graphicData uri="http://schemas.openxmlformats.org/drawingml/2006/picture">
                 <pic:pic>
                   <pic:nvPicPr>
-                    <pic:cNvPr descr="https://lh3.googleusercontent.com/99KwJqEP472jirJ-Uetele1pXLvCkdcZpawZTxfa_187Ca85XD3q0WsFV6CRoQC74POSIdtD7hycyGatgqUzvZ5Kx1BkkUThmH4J7xxtQjcv7yi3zq40EC2P_8Mne-0rXX7hD4lFMDiqkQeLXw" id="0" name="image42.png"/>
+                    <pic:cNvPr descr="https://lh3.googleusercontent.com/99KwJqEP472jirJ-Uetele1pXLvCkdcZpawZTxfa_187Ca85XD3q0WsFV6CRoQC74POSIdtD7hycyGatgqUzvZ5Kx1BkkUThmH4J7xxtQjcv7yi3zq40EC2P_8Mne-0rXX7hD4lFMDiqkQeLXw" id="0" name="image45.png"/>
                     <pic:cNvPicPr preferRelativeResize="0"/>
                   </pic:nvPicPr>
                   <pic:blipFill>
@@ -19770,7 +19767,7 @@
           <w:highlight w:val="white"/>
           <w:rtl w:val="0"/>
         </w:rPr>
-        <w:t xml:space="preserve">Decision node – Decision Key: !CurrentForms.billing.paymentMethods.selectedPaymentMethodID.value.equals(‘Affirm’)’</w:t>
+        <w:t xml:space="preserve">Decision node – Decision Key: !CurrentForms.billing.paymentMethods.selectedPaymentMethodID.value.equals('Affirm')'</w:t>
       </w:r>
       <w:r>
         <w:rPr>
@@ -19922,12 +19919,12 @@
           <wp:inline distB="0" distT="0" distL="0" distR="0">
             <wp:extent cx="4362450" cy="5784850"/>
             <wp:effectExtent b="0" l="0" r="0" t="0"/>
-            <wp:docPr descr="https://lh4.googleusercontent.com/7wCR2ag2jmECyorpysC0zPRv1lH6lX2WU5XwpDUdrdExUuvG_zfnnMDLOBfhmOOkGxi5T5pT4ZK0AKHZVPLx6B3hjJLGgSfBq0eEEInWBuuqYgBsaLcpo9ef452TfgS38i_2lYjIRZshxb8l3w" id="171" name="image45.png"/>
+            <wp:docPr descr="https://lh4.googleusercontent.com/7wCR2ag2jmECyorpysC0zPRv1lH6lX2WU5XwpDUdrdExUuvG_zfnnMDLOBfhmOOkGxi5T5pT4ZK0AKHZVPLx6B3hjJLGgSfBq0eEEInWBuuqYgBsaLcpo9ef452TfgS38i_2lYjIRZshxb8l3w" id="171" name="image48.png"/>
             <a:graphic>
               <a:graphicData uri="http://schemas.openxmlformats.org/drawingml/2006/picture">
                 <pic:pic>
                   <pic:nvPicPr>
-                    <pic:cNvPr descr="https://lh4.googleusercontent.com/7wCR2ag2jmECyorpysC0zPRv1lH6lX2WU5XwpDUdrdExUuvG_zfnnMDLOBfhmOOkGxi5T5pT4ZK0AKHZVPLx6B3hjJLGgSfBq0eEEInWBuuqYgBsaLcpo9ef452TfgS38i_2lYjIRZshxb8l3w" id="0" name="image45.png"/>
+                    <pic:cNvPr descr="https://lh4.googleusercontent.com/7wCR2ag2jmECyorpysC0zPRv1lH6lX2WU5XwpDUdrdExUuvG_zfnnMDLOBfhmOOkGxi5T5pT4ZK0AKHZVPLx6B3hjJLGgSfBq0eEEInWBuuqYgBsaLcpo9ef452TfgS38i_2lYjIRZshxb8l3w" id="0" name="image48.png"/>
                     <pic:cNvPicPr preferRelativeResize="0"/>
                   </pic:nvPicPr>
                   <pic:blipFill>
@@ -19996,7 +19993,7 @@
           <w:highlight w:val="white"/>
           <w:rtl w:val="0"/>
         </w:rPr>
-        <w:t xml:space="preserve">Find and open pipeline COPlaceOrder. Find start node “Start” and add script node after call node “COBilling-ValidatePayment” (see screenshot below). Add call script Affirm-CheckBasket</w:t>
+        <w:t xml:space="preserve">Find and open pipeline COPlaceOrder. Find start node "Start" and add script node after call node "COBilling-ValidatePayment" (see screenshot below). Add call script Affirm-CheckBasket</w:t>
       </w:r>
       <w:r>
         <w:rPr>
@@ -20029,12 +20026,12 @@
           <wp:inline distB="0" distT="0" distL="0" distR="0">
             <wp:extent cx="3581400" cy="3238500"/>
             <wp:effectExtent b="0" l="0" r="0" t="0"/>
-            <wp:docPr descr="https://lh3.googleusercontent.com/r1PZ0khJRp-ud2Pxhu4ktM7y8x3HMWw5GO2aaChsATwhm90I-4yxi4y9zvUZEp10xUPLVQ_fDQ82DBsvQ_dVJ0pXOlBf8ZgBe3NqmPC_Si6sXFwzbP3jKWnbGcYGtc3daPQF6Ijn6S1bcM1kgw" id="174" name="image47.png"/>
+            <wp:docPr descr="https://lh3.googleusercontent.com/r1PZ0khJRp-ud2Pxhu4ktM7y8x3HMWw5GO2aaChsATwhm90I-4yxi4y9zvUZEp10xUPLVQ_fDQ82DBsvQ_dVJ0pXOlBf8ZgBe3NqmPC_Si6sXFwzbP3jKWnbGcYGtc3daPQF6Ijn6S1bcM1kgw" id="174" name="image50.png"/>
             <a:graphic>
               <a:graphicData uri="http://schemas.openxmlformats.org/drawingml/2006/picture">
                 <pic:pic>
                   <pic:nvPicPr>
-                    <pic:cNvPr descr="https://lh3.googleusercontent.com/r1PZ0khJRp-ud2Pxhu4ktM7y8x3HMWw5GO2aaChsATwhm90I-4yxi4y9zvUZEp10xUPLVQ_fDQ82DBsvQ_dVJ0pXOlBf8ZgBe3NqmPC_Si6sXFwzbP3jKWnbGcYGtc3daPQF6Ijn6S1bcM1kgw" id="0" name="image47.png"/>
+                    <pic:cNvPr descr="https://lh3.googleusercontent.com/r1PZ0khJRp-ud2Pxhu4ktM7y8x3HMWw5GO2aaChsATwhm90I-4yxi4y9zvUZEp10xUPLVQ_fDQ82DBsvQ_dVJ0pXOlBf8ZgBe3NqmPC_Si6sXFwzbP3jKWnbGcYGtc3daPQF6Ijn6S1bcM1kgw" id="0" name="image50.png"/>
                     <pic:cNvPicPr preferRelativeResize="0"/>
                   </pic:nvPicPr>
                   <pic:blipFill>
@@ -20143,7 +20140,7 @@
           <w:highlight w:val="white"/>
           <w:rtl w:val="0"/>
         </w:rPr>
-        <w:t xml:space="preserve">To properly render “affirm-as-low” on PDP, PLP and Cart, at the end of handle functions that influence price on basket (ajax product price change, quantity based price change, pagination, search, add-on price change etc.) must call the affirm.ui.refresh function.</w:t>
+        <w:t xml:space="preserve">To properly render "affirm-as-low" on PDP, PLP and Cart, at the end of handle functions that influence price on basket (ajax product price change, quantity based price change, pagination, search, add-on price change etc.) must call the affirm.ui.refresh function.</w:t>
       </w:r>
       <w:r>
         <w:rPr>
@@ -20263,13 +20260,13 @@
         <w:br w:type="textWrapping"/>
         <w:t xml:space="preserve">For as low as https://docs.affirm.com/Integrate_Affirm/Promotional_Messaging </w:t>
         <w:br w:type="textWrapping"/>
-        <w:t xml:space="preserve">Virtual card integration assumes processing credit card using customer’s payment processors. Initially, it is BASIC_CREDIT processor but if you need to integrate Affirm to site with other payment processors, do the next steps:</w:t>
+        <w:t xml:space="preserve">Virtual card integration assumes processing credit card using customer's payment processors. Initially, it is BASIC_CREDIT processor but if you need to integrate Affirm to site with other payment processors, do the next steps:</w:t>
         <w:br w:type="textWrapping"/>
-        <w:t xml:space="preserve">Set site preference attribute “VCN Payment Instrument” with the last part of hook name, e.g. “CYBERSOURCE_CREDIT_CARD” (“BASIC_CREDIT” by default);</w:t>
+        <w:t xml:space="preserve">Set site preference attribute "VCN Payment Instrument" with the last part of hook name, e.g. "CYBERSOURCE_CREDIT_CARD" ("BASIC_CREDIT" by default);</w:t>
         <w:br w:type="textWrapping"/>
-        <w:t xml:space="preserve">Register new hook handler for extension point “dw.int_affirm.payment_instrument.{PI}”, where {PI} is payment instrument value you’ve set in previous step. For example “dw.int_affirm.payment_instrument.CYBERSOURCE_CREDIT_CARD”. By default it is “dw.int_affirm.payment_instrument.BASIC_CREDIT”, defined in the file “int_affirm/cartridge/scripts/hooks.json”;</w:t>
+        <w:t xml:space="preserve">Register new hook handler for extension point "dw.int_affirm.payment_instrument.{PI}", where {PI} is payment instrument value you've set in previous step. For example "dw.int_affirm.payment_instrument.CYBERSOURCE_CREDIT_CARD". By default it is "dw.int_affirm.payment_instrument.BASIC_CREDIT", defined in the file "int_affirm/cartridge/scripts/hooks.json";</w:t>
         <w:br w:type="textWrapping"/>
-        <w:t xml:space="preserve">Implement a method “add” of this hook handler. It will take basket as parameter. The method should return newly created payment instrument. Credit card info can be extracted from HttpParametersMap. Example of implementation you can find in “int_affirm/cartridge/scripts/payment/instrument/BASIC_CREDIT.js”.</w:t>
+        <w:t xml:space="preserve">Implement a method "add" of this hook handler. It will take basket as parameter. The method should return newly created payment instrument. Credit card info can be extracted from HttpParametersMap. Example of implementation you can find in "int_affirm/cartridge/scripts/payment/instrument/BASIC_CREDIT.js".</w:t>
       </w:r>
     </w:p>
     <w:p>
@@ -20617,7 +20614,7 @@
           <w:color w:val="000000"/>
           <w:rtl w:val="0"/>
         </w:rPr>
-        <w:t xml:space="preserve">In cases when service API doesn’t respond, Affirm components (such as express checkout button, promo messages, affirm payment method during checkout) won’t be displayed. Console will contain error messages about not being able to load affirm resources. Though, the application functionality won’t be disrupted, credit card payment will still work and overall checkout process will go without any errors.</w:t>
+        <w:t xml:space="preserve">In cases when service API doesn't respond, Affirm components (such as express checkout button, promo messages, affirm payment method during checkout) won't be displayed. Console will contain error messages about not being able to load affirm resources. Though, the application functionality won't be disrupted, credit card payment will still work and overall checkout process will go without any errors.</w:t>
       </w:r>
       <w:r>
         <w:rPr>
@@ -20997,7 +20994,7 @@
         <w:rPr>
           <w:rtl w:val="0"/>
         </w:rPr>
-        <w:t xml:space="preserve">The Affirm cartridge is an implementation of Affirm’s payment method. Affirm is represented as a default payment method in Salesforce Commerce Cloud platform. Such implementation provides native support of Payment method.</w:t>
+        <w:t xml:space="preserve">The Affirm cartridge is an implementation of Affirm's payment method. Affirm is represented as a default payment method in Salesforce Commerce Cloud platform. Such implementation provides native support of Payment method.</w:t>
       </w:r>
     </w:p>
     <w:p>
@@ -26101,7 +26098,7 @@
 
 <file path=customXML/item1.xml><?xml version="1.0" encoding="utf-8"?>
 <go:gDocsCustomXmlDataStorage xmlns:go="http://customooxmlschemas.google.com/" xmlns:r="http://schemas.openxmlformats.org/officeDocument/2006/relationships">
-  <go:docsCustomData xmlns:go="http://customooxmlschemas.google.com/" roundtripDataSignature="AMtx7mgy7BHBoNugfb8JjFUXze8f/lYSUA==">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</go:docsCustomData>
+  <go:docsCustomData xmlns:go="http://customooxmlschemas.google.com/" roundtripDataSignature="AMtx7mgy7BHBoNugfb8JjFUXze8f/lYSUA==">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</go:docsCustomData>
 </go:gDocsCustomXmlDataStorage>
 </file>
 

</xml_diff>

<commit_message>
latest code version for SFCC certification
</commit_message>
<xml_diff>
--- a/documentation/Affirm LINK Integration Documentation Controllers & Pipelines.docx
+++ b/documentation/Affirm LINK Integration Documentation Controllers & Pipelines.docx
@@ -19,12 +19,12 @@
           <wp:inline distB="0" distT="0" distL="0" distR="0">
             <wp:extent cx="6122670" cy="1854200"/>
             <wp:effectExtent b="0" l="0" r="0" t="0"/>
-            <wp:docPr id="153" name="image34.png"/>
+            <wp:docPr id="154" name="image33.png"/>
             <a:graphic>
               <a:graphicData uri="http://schemas.openxmlformats.org/drawingml/2006/picture">
                 <pic:pic>
                   <pic:nvPicPr>
-                    <pic:cNvPr id="0" name="image34.png"/>
+                    <pic:cNvPr id="0" name="image33.png"/>
                     <pic:cNvPicPr preferRelativeResize="0"/>
                   </pic:nvPicPr>
                   <pic:blipFill>
@@ -76,21 +76,7 @@
           <w:szCs w:val="24"/>
           <w:rtl w:val="0"/>
         </w:rPr>
-        <w:t xml:space="preserve">Version </w:t>
-      </w:r>
-      <w:bookmarkStart w:colFirst="0" w:colLast="0" w:name="bookmark=id.gjdgxs" w:id="0"/>
-      <w:bookmarkEnd w:id="0"/>
-      <w:r>
-        <w:rPr>
-          <w:rFonts w:ascii="Arial" w:cs="Arial" w:eastAsia="Arial" w:hAnsi="Arial"/>
-          <w:b w:val="1"/>
-          <w:i w:val="1"/>
-          <w:color w:val="000000"/>
-          <w:sz w:val="24"/>
-          <w:szCs w:val="24"/>
-          <w:rtl w:val="0"/>
-        </w:rPr>
-        <w:t xml:space="preserve">19</w:t>
+        <w:t xml:space="preserve">Version 20</w:t>
       </w:r>
       <w:r>
         <w:rPr>
@@ -156,7 +142,7 @@
           <wp:inline distB="0" distT="0" distL="0" distR="0">
             <wp:extent cx="3017520" cy="2066290"/>
             <wp:effectExtent b="0" l="0" r="0" t="0"/>
-            <wp:docPr descr="Image result for salesforce logo" id="156" name="image39.png"/>
+            <wp:docPr descr="Image result for salesforce logo" id="157" name="image39.png"/>
             <a:graphic>
               <a:graphicData uri="http://schemas.openxmlformats.org/drawingml/2006/picture">
                 <pic:pic>
@@ -269,8 +255,8 @@
           <w:szCs w:val="28"/>
         </w:rPr>
       </w:pPr>
-      <w:bookmarkStart w:colFirst="0" w:colLast="0" w:name="_heading=h.30j0zll" w:id="1"/>
-      <w:bookmarkEnd w:id="1"/>
+      <w:bookmarkStart w:colFirst="0" w:colLast="0" w:name="_heading=h.30j0zll" w:id="0"/>
+      <w:bookmarkEnd w:id="0"/>
       <w:r>
         <w:rPr>
           <w:rtl w:val="0"/>
@@ -287,8 +273,8 @@
           <w:szCs w:val="28"/>
         </w:rPr>
       </w:pPr>
-      <w:bookmarkStart w:colFirst="0" w:colLast="0" w:name="_heading=h.1fob9te" w:id="2"/>
-      <w:bookmarkEnd w:id="2"/>
+      <w:bookmarkStart w:colFirst="0" w:colLast="0" w:name="_heading=h.1fob9te" w:id="1"/>
+      <w:bookmarkEnd w:id="1"/>
       <w:r>
         <w:rPr>
           <w:rtl w:val="0"/>
@@ -309,8 +295,8 @@
         <w:spacing w:after="0" w:before="480" w:lineRule="auto"/>
         <w:rPr/>
       </w:pPr>
-      <w:bookmarkStart w:colFirst="0" w:colLast="0" w:name="_heading=h.3znysh7" w:id="3"/>
-      <w:bookmarkEnd w:id="3"/>
+      <w:bookmarkStart w:colFirst="0" w:colLast="0" w:name="_heading=h.3znysh7" w:id="2"/>
+      <w:bookmarkEnd w:id="2"/>
       <w:r>
         <w:rPr>
           <w:rFonts w:ascii="Arial" w:cs="Arial" w:eastAsia="Arial" w:hAnsi="Arial"/>
@@ -1418,8 +1404,8 @@
           <w:vertAlign w:val="baseline"/>
         </w:rPr>
       </w:pPr>
-      <w:bookmarkStart w:colFirst="0" w:colLast="0" w:name="_heading=h.2et92p0" w:id="4"/>
-      <w:bookmarkEnd w:id="4"/>
+      <w:bookmarkStart w:colFirst="0" w:colLast="0" w:name="_heading=h.2et92p0" w:id="3"/>
+      <w:bookmarkEnd w:id="3"/>
       <w:r>
         <w:rPr>
           <w:rFonts w:ascii="Arial" w:cs="Arial" w:eastAsia="Arial" w:hAnsi="Arial"/>
@@ -1528,8 +1514,8 @@
           <w:vertAlign w:val="baseline"/>
         </w:rPr>
       </w:pPr>
-      <w:bookmarkStart w:colFirst="0" w:colLast="0" w:name="_heading=h.tyjcwt" w:id="5"/>
-      <w:bookmarkEnd w:id="5"/>
+      <w:bookmarkStart w:colFirst="0" w:colLast="0" w:name="_heading=h.tyjcwt" w:id="4"/>
+      <w:bookmarkEnd w:id="4"/>
       <w:r>
         <w:rPr>
           <w:rFonts w:ascii="Arial" w:cs="Arial" w:eastAsia="Arial" w:hAnsi="Arial"/>
@@ -1582,20 +1568,18 @@
         <w:jc w:val="left"/>
         <w:rPr>
           <w:rFonts w:ascii="Arial" w:cs="Arial" w:eastAsia="Arial" w:hAnsi="Arial"/>
-          <w:b w:val="1"/>
           <w:i w:val="0"/>
           <w:smallCaps w:val="0"/>
           <w:strike w:val="0"/>
           <w:color w:val="000000"/>
           <w:sz w:val="28"/>
           <w:szCs w:val="28"/>
-          <w:u w:val="none"/>
           <w:shd w:fill="auto" w:val="clear"/>
           <w:vertAlign w:val="baseline"/>
         </w:rPr>
       </w:pPr>
-      <w:bookmarkStart w:colFirst="0" w:colLast="0" w:name="_heading=h.3dy6vkm" w:id="6"/>
-      <w:bookmarkEnd w:id="6"/>
+      <w:bookmarkStart w:colFirst="0" w:colLast="0" w:name="_heading=h.3dy6vkm" w:id="5"/>
+      <w:bookmarkEnd w:id="5"/>
       <w:r>
         <w:rPr>
           <w:rFonts w:ascii="Arial" w:cs="Arial" w:eastAsia="Arial" w:hAnsi="Arial"/>
@@ -1663,20 +1647,18 @@
         <w:jc w:val="left"/>
         <w:rPr>
           <w:rFonts w:ascii="Arial" w:cs="Arial" w:eastAsia="Arial" w:hAnsi="Arial"/>
-          <w:b w:val="1"/>
           <w:i w:val="0"/>
           <w:smallCaps w:val="0"/>
           <w:strike w:val="0"/>
           <w:color w:val="000000"/>
           <w:sz w:val="28"/>
           <w:szCs w:val="28"/>
-          <w:u w:val="none"/>
           <w:shd w:fill="auto" w:val="clear"/>
           <w:vertAlign w:val="baseline"/>
         </w:rPr>
       </w:pPr>
-      <w:bookmarkStart w:colFirst="0" w:colLast="0" w:name="_heading=h.1t3h5sf" w:id="7"/>
-      <w:bookmarkEnd w:id="7"/>
+      <w:bookmarkStart w:colFirst="0" w:colLast="0" w:name="_heading=h.1t3h5sf" w:id="6"/>
+      <w:bookmarkEnd w:id="6"/>
       <w:r>
         <w:rPr>
           <w:rFonts w:ascii="Arial" w:cs="Arial" w:eastAsia="Arial" w:hAnsi="Arial"/>
@@ -1720,8 +1702,8 @@
           <w:szCs w:val="18"/>
         </w:rPr>
       </w:pPr>
-      <w:bookmarkStart w:colFirst="0" w:colLast="0" w:name="_heading=h.4d34og8" w:id="8"/>
-      <w:bookmarkEnd w:id="8"/>
+      <w:bookmarkStart w:colFirst="0" w:colLast="0" w:name="_heading=h.4d34og8" w:id="7"/>
+      <w:bookmarkEnd w:id="7"/>
       <w:r>
         <w:rPr>
           <w:rtl w:val="0"/>
@@ -1756,20 +1738,18 @@
         <w:jc w:val="left"/>
         <w:rPr>
           <w:rFonts w:ascii="Arial" w:cs="Arial" w:eastAsia="Arial" w:hAnsi="Arial"/>
-          <w:b w:val="1"/>
           <w:i w:val="0"/>
           <w:smallCaps w:val="0"/>
           <w:strike w:val="0"/>
           <w:color w:val="000000"/>
           <w:sz w:val="28"/>
           <w:szCs w:val="28"/>
-          <w:u w:val="none"/>
           <w:shd w:fill="auto" w:val="clear"/>
           <w:vertAlign w:val="baseline"/>
         </w:rPr>
       </w:pPr>
-      <w:bookmarkStart w:colFirst="0" w:colLast="0" w:name="_heading=h.2s8eyo1" w:id="9"/>
-      <w:bookmarkEnd w:id="9"/>
+      <w:bookmarkStart w:colFirst="0" w:colLast="0" w:name="_heading=h.2s8eyo1" w:id="8"/>
+      <w:bookmarkEnd w:id="8"/>
       <w:r>
         <w:rPr>
           <w:rFonts w:ascii="Arial" w:cs="Arial" w:eastAsia="Arial" w:hAnsi="Arial"/>
@@ -1824,6 +1804,39 @@
           <w:rtl w:val="0"/>
         </w:rPr>
         <w:t xml:space="preserve">Cartridge handles default implementation of Gift Certificates in Salesforce platform. Any 3rd party integration that is not based on Salesforce Gift Certificate functionality will NOT be handled by the cartridge and requires additional development.</w:t>
+      </w:r>
+    </w:p>
+    <w:p>
+      <w:pPr>
+        <w:rPr/>
+      </w:pPr>
+      <w:r>
+        <w:rPr>
+          <w:rtl w:val="0"/>
+        </w:rPr>
+        <w:t xml:space="preserve">Cartridge is developed for en-US locale only. Other locales are not supported.</w:t>
+      </w:r>
+    </w:p>
+    <w:p>
+      <w:pPr>
+        <w:rPr/>
+      </w:pPr>
+      <w:r>
+        <w:rPr>
+          <w:rtl w:val="0"/>
+        </w:rPr>
+        <w:t xml:space="preserve">Pipelines implementation is not certified by SFCC and</w:t>
+      </w:r>
+      <w:r>
+        <w:rPr>
+          <w:rtl w:val="0"/>
+        </w:rPr>
+        <w:t xml:space="preserve"> provided only as a fallback for legacy projects. SFCC team doesn’t take responsibility for cartridge performance and strongly recommends to replace all pipelines with controllers implementation.</w:t>
+      </w:r>
+      <w:r>
+        <w:rPr>
+          <w:rtl w:val="0"/>
+        </w:rPr>
       </w:r>
     </w:p>
     <w:p>
@@ -1848,20 +1861,18 @@
         <w:jc w:val="left"/>
         <w:rPr>
           <w:rFonts w:ascii="Arial" w:cs="Arial" w:eastAsia="Arial" w:hAnsi="Arial"/>
-          <w:b w:val="1"/>
           <w:i w:val="0"/>
           <w:smallCaps w:val="0"/>
           <w:strike w:val="0"/>
           <w:color w:val="000000"/>
           <w:sz w:val="28"/>
           <w:szCs w:val="28"/>
-          <w:u w:val="none"/>
           <w:shd w:fill="auto" w:val="clear"/>
           <w:vertAlign w:val="baseline"/>
         </w:rPr>
       </w:pPr>
-      <w:bookmarkStart w:colFirst="0" w:colLast="0" w:name="_heading=h.17dp8vu" w:id="10"/>
-      <w:bookmarkEnd w:id="10"/>
+      <w:bookmarkStart w:colFirst="0" w:colLast="0" w:name="_heading=h.17dp8vu" w:id="9"/>
+      <w:bookmarkEnd w:id="9"/>
       <w:r>
         <w:rPr>
           <w:rFonts w:ascii="Arial" w:cs="Arial" w:eastAsia="Arial" w:hAnsi="Arial"/>
@@ -1904,7 +1915,7 @@
         <w:rPr>
           <w:rtl w:val="0"/>
         </w:rPr>
-        <w:t xml:space="preserve">Cartridge is designed and developed for: Salesforce platform version 19.1 (Compatibility Mode 19.1)</w:t>
+        <w:t xml:space="preserve">Cartridge is designed and developed for SiteGenesis v 105.0.0,  Salesforce platform version 20.3 (Compatibility Mode 19.1)</w:t>
       </w:r>
     </w:p>
     <w:p>
@@ -1929,20 +1940,18 @@
         <w:jc w:val="left"/>
         <w:rPr>
           <w:rFonts w:ascii="Arial" w:cs="Arial" w:eastAsia="Arial" w:hAnsi="Arial"/>
-          <w:b w:val="1"/>
           <w:i w:val="0"/>
           <w:smallCaps w:val="0"/>
           <w:strike w:val="0"/>
           <w:color w:val="000000"/>
           <w:sz w:val="28"/>
           <w:szCs w:val="28"/>
-          <w:u w:val="none"/>
           <w:shd w:fill="auto" w:val="clear"/>
           <w:vertAlign w:val="baseline"/>
         </w:rPr>
       </w:pPr>
-      <w:bookmarkStart w:colFirst="0" w:colLast="0" w:name="_heading=h.3rdcrjn" w:id="11"/>
-      <w:bookmarkEnd w:id="11"/>
+      <w:bookmarkStart w:colFirst="0" w:colLast="0" w:name="_heading=h.3rdcrjn" w:id="10"/>
+      <w:bookmarkEnd w:id="10"/>
       <w:r>
         <w:rPr>
           <w:rFonts w:ascii="Arial" w:cs="Arial" w:eastAsia="Arial" w:hAnsi="Arial"/>
@@ -2030,8 +2039,8 @@
           <w:vertAlign w:val="baseline"/>
         </w:rPr>
       </w:pPr>
-      <w:bookmarkStart w:colFirst="0" w:colLast="0" w:name="_heading=h.26in1rg" w:id="12"/>
-      <w:bookmarkEnd w:id="12"/>
+      <w:bookmarkStart w:colFirst="0" w:colLast="0" w:name="_heading=h.26in1rg" w:id="11"/>
+      <w:bookmarkEnd w:id="11"/>
       <w:r>
         <w:rPr>
           <w:rFonts w:ascii="Arial" w:cs="Arial" w:eastAsia="Arial" w:hAnsi="Arial"/>
@@ -2084,20 +2093,18 @@
         <w:jc w:val="left"/>
         <w:rPr>
           <w:rFonts w:ascii="Arial" w:cs="Arial" w:eastAsia="Arial" w:hAnsi="Arial"/>
-          <w:b w:val="1"/>
           <w:i w:val="0"/>
           <w:smallCaps w:val="0"/>
           <w:strike w:val="0"/>
           <w:color w:val="000000"/>
           <w:sz w:val="28"/>
           <w:szCs w:val="28"/>
-          <w:u w:val="none"/>
           <w:shd w:fill="auto" w:val="clear"/>
           <w:vertAlign w:val="baseline"/>
         </w:rPr>
       </w:pPr>
-      <w:bookmarkStart w:colFirst="0" w:colLast="0" w:name="_heading=h.lnxbz9" w:id="13"/>
-      <w:bookmarkEnd w:id="13"/>
+      <w:bookmarkStart w:colFirst="0" w:colLast="0" w:name="_heading=h.lnxbz9" w:id="12"/>
+      <w:bookmarkEnd w:id="12"/>
       <w:r>
         <w:rPr>
           <w:rFonts w:ascii="Arial" w:cs="Arial" w:eastAsia="Arial" w:hAnsi="Arial"/>
@@ -2177,8 +2184,8 @@
           <w:vertAlign w:val="baseline"/>
         </w:rPr>
       </w:pPr>
-      <w:bookmarkStart w:colFirst="0" w:colLast="0" w:name="_heading=h.35nkun2" w:id="14"/>
-      <w:bookmarkEnd w:id="14"/>
+      <w:bookmarkStart w:colFirst="0" w:colLast="0" w:name="_heading=h.35nkun2" w:id="13"/>
+      <w:bookmarkEnd w:id="13"/>
       <w:r>
         <w:rPr>
           <w:rFonts w:ascii="Trebuchet MS" w:cs="Trebuchet MS" w:eastAsia="Trebuchet MS" w:hAnsi="Trebuchet MS"/>
@@ -2264,12 +2271,12 @@
           <wp:inline distB="0" distT="0" distL="0" distR="0">
             <wp:extent cx="2781935" cy="2908300"/>
             <wp:effectExtent b="0" l="0" r="0" t="0"/>
-            <wp:docPr id="155" name="image42.png"/>
+            <wp:docPr id="156" name="image18.png"/>
             <a:graphic>
               <a:graphicData uri="http://schemas.openxmlformats.org/drawingml/2006/picture">
                 <pic:pic>
                   <pic:nvPicPr>
-                    <pic:cNvPr id="0" name="image42.png"/>
+                    <pic:cNvPr id="0" name="image18.png"/>
                     <pic:cNvPicPr preferRelativeResize="0"/>
                   </pic:nvPicPr>
                   <pic:blipFill>
@@ -2334,12 +2341,12 @@
           <wp:inline distB="0" distT="0" distL="0" distR="0">
             <wp:extent cx="3408045" cy="2532380"/>
             <wp:effectExtent b="0" l="0" r="0" t="0"/>
-            <wp:docPr id="158" name="image40.png"/>
+            <wp:docPr id="159" name="image52.png"/>
             <a:graphic>
               <a:graphicData uri="http://schemas.openxmlformats.org/drawingml/2006/picture">
                 <pic:pic>
                   <pic:nvPicPr>
-                    <pic:cNvPr id="0" name="image40.png"/>
+                    <pic:cNvPr id="0" name="image52.png"/>
                     <pic:cNvPicPr preferRelativeResize="0"/>
                   </pic:nvPicPr>
                   <pic:blipFill>
@@ -2437,8 +2444,8 @@
           <w:vertAlign w:val="baseline"/>
         </w:rPr>
       </w:pPr>
-      <w:bookmarkStart w:colFirst="0" w:colLast="0" w:name="_heading=h.1ksv4uv" w:id="15"/>
-      <w:bookmarkEnd w:id="15"/>
+      <w:bookmarkStart w:colFirst="0" w:colLast="0" w:name="_heading=h.1ksv4uv" w:id="14"/>
+      <w:bookmarkEnd w:id="14"/>
       <w:r>
         <w:rPr>
           <w:rFonts w:ascii="Trebuchet MS" w:cs="Trebuchet MS" w:eastAsia="Trebuchet MS" w:hAnsi="Trebuchet MS"/>
@@ -2518,12 +2525,12 @@
           <wp:inline distB="0" distT="0" distL="0" distR="0">
             <wp:extent cx="5104765" cy="3295015"/>
             <wp:effectExtent b="0" l="0" r="0" t="0"/>
-            <wp:docPr id="157" name="image35.png"/>
+            <wp:docPr id="158" name="image51.png"/>
             <a:graphic>
               <a:graphicData uri="http://schemas.openxmlformats.org/drawingml/2006/picture">
                 <pic:pic>
                   <pic:nvPicPr>
-                    <pic:cNvPr id="0" name="image35.png"/>
+                    <pic:cNvPr id="0" name="image51.png"/>
                     <pic:cNvPicPr preferRelativeResize="0"/>
                   </pic:nvPicPr>
                   <pic:blipFill>
@@ -2625,12 +2632,12 @@
           <wp:inline distB="0" distT="0" distL="0" distR="0">
             <wp:extent cx="4838700" cy="2981325"/>
             <wp:effectExtent b="0" l="0" r="0" t="0"/>
-            <wp:docPr id="162" name="image32.png"/>
+            <wp:docPr id="163" name="image26.png"/>
             <a:graphic>
               <a:graphicData uri="http://schemas.openxmlformats.org/drawingml/2006/picture">
                 <pic:pic>
                   <pic:nvPicPr>
-                    <pic:cNvPr id="0" name="image32.png"/>
+                    <pic:cNvPr id="0" name="image26.png"/>
                     <pic:cNvPicPr preferRelativeResize="0"/>
                   </pic:nvPicPr>
                   <pic:blipFill>
@@ -2687,12 +2694,12 @@
           <wp:inline distB="0" distT="0" distL="0" distR="0">
             <wp:extent cx="5943600" cy="1018540"/>
             <wp:effectExtent b="0" l="0" r="0" t="0"/>
-            <wp:docPr id="160" name="image33.png"/>
+            <wp:docPr id="161" name="image24.png"/>
             <a:graphic>
               <a:graphicData uri="http://schemas.openxmlformats.org/drawingml/2006/picture">
                 <pic:pic>
                   <pic:nvPicPr>
-                    <pic:cNvPr id="0" name="image33.png"/>
+                    <pic:cNvPr id="0" name="image24.png"/>
                     <pic:cNvPicPr preferRelativeResize="0"/>
                   </pic:nvPicPr>
                   <pic:blipFill>
@@ -2825,12 +2832,12 @@
           <wp:inline distB="0" distT="0" distL="0" distR="0">
             <wp:extent cx="6122670" cy="1739900"/>
             <wp:effectExtent b="0" l="0" r="0" t="0"/>
-            <wp:docPr id="167" name="image46.png"/>
+            <wp:docPr id="168" name="image48.png"/>
             <a:graphic>
               <a:graphicData uri="http://schemas.openxmlformats.org/drawingml/2006/picture">
                 <pic:pic>
                   <pic:nvPicPr>
-                    <pic:cNvPr id="0" name="image46.png"/>
+                    <pic:cNvPr id="0" name="image48.png"/>
                     <pic:cNvPicPr preferRelativeResize="0"/>
                   </pic:nvPicPr>
                   <pic:blipFill>
@@ -2969,20 +2976,18 @@
         <w:jc w:val="left"/>
         <w:rPr>
           <w:rFonts w:ascii="Arial" w:cs="Arial" w:eastAsia="Arial" w:hAnsi="Arial"/>
-          <w:b w:val="1"/>
           <w:i w:val="0"/>
           <w:smallCaps w:val="0"/>
           <w:strike w:val="0"/>
           <w:color w:val="000000"/>
           <w:sz w:val="28"/>
           <w:szCs w:val="28"/>
-          <w:u w:val="none"/>
           <w:shd w:fill="auto" w:val="clear"/>
           <w:vertAlign w:val="baseline"/>
         </w:rPr>
       </w:pPr>
-      <w:bookmarkStart w:colFirst="0" w:colLast="0" w:name="_heading=h.44sinio" w:id="16"/>
-      <w:bookmarkEnd w:id="16"/>
+      <w:bookmarkStart w:colFirst="0" w:colLast="0" w:name="_heading=h.44sinio" w:id="15"/>
+      <w:bookmarkEnd w:id="15"/>
       <w:r>
         <w:rPr>
           <w:rFonts w:ascii="Arial" w:cs="Arial" w:eastAsia="Arial" w:hAnsi="Arial"/>
@@ -3062,8 +3067,8 @@
           <w:vertAlign w:val="baseline"/>
         </w:rPr>
       </w:pPr>
-      <w:bookmarkStart w:colFirst="0" w:colLast="0" w:name="_heading=h.2jxsxqh" w:id="17"/>
-      <w:bookmarkEnd w:id="17"/>
+      <w:bookmarkStart w:colFirst="0" w:colLast="0" w:name="_heading=h.2jxsxqh" w:id="16"/>
+      <w:bookmarkEnd w:id="16"/>
       <w:r>
         <w:rPr>
           <w:rFonts w:ascii="Trebuchet MS" w:cs="Trebuchet MS" w:eastAsia="Trebuchet MS" w:hAnsi="Trebuchet MS"/>
@@ -3319,12 +3324,12 @@
           <wp:inline distB="0" distT="0" distL="0" distR="0">
             <wp:extent cx="5133975" cy="640715"/>
             <wp:effectExtent b="0" l="0" r="0" t="0"/>
-            <wp:docPr descr="C:\Users\r.lysiuk\Desktop\FPMapping.png" id="165" name="image36.png"/>
+            <wp:docPr descr="C:\Users\r.lysiuk\Desktop\FPMapping.png" id="166" name="image29.png"/>
             <a:graphic>
               <a:graphicData uri="http://schemas.openxmlformats.org/drawingml/2006/picture">
                 <pic:pic>
                   <pic:nvPicPr>
-                    <pic:cNvPr descr="C:\Users\r.lysiuk\Desktop\FPMapping.png" id="0" name="image36.png"/>
+                    <pic:cNvPr descr="C:\Users\r.lysiuk\Desktop\FPMapping.png" id="0" name="image29.png"/>
                     <pic:cNvPicPr preferRelativeResize="0"/>
                   </pic:nvPicPr>
                   <pic:blipFill>
@@ -3412,12 +3417,12 @@
           <wp:inline distB="0" distT="0" distL="0" distR="0">
             <wp:extent cx="5133975" cy="680085"/>
             <wp:effectExtent b="0" l="0" r="0" t="0"/>
-            <wp:docPr descr="C:\Users\r.lysiuk\Desktop\FPCustomerGroup.png" id="172" name="image51.png"/>
+            <wp:docPr descr="C:\Users\r.lysiuk\Desktop\FPCustomerGroup.png" id="173" name="image42.png"/>
             <a:graphic>
               <a:graphicData uri="http://schemas.openxmlformats.org/drawingml/2006/picture">
                 <pic:pic>
                   <pic:nvPicPr>
-                    <pic:cNvPr descr="C:\Users\r.lysiuk\Desktop\FPCustomerGroup.png" id="0" name="image51.png"/>
+                    <pic:cNvPr descr="C:\Users\r.lysiuk\Desktop\FPCustomerGroup.png" id="0" name="image42.png"/>
                     <pic:cNvPicPr preferRelativeResize="0"/>
                   </pic:nvPicPr>
                   <pic:blipFill>
@@ -3505,12 +3510,12 @@
           <wp:inline distB="0" distT="0" distL="0" distR="0">
             <wp:extent cx="5149850" cy="675005"/>
             <wp:effectExtent b="0" l="0" r="0" t="0"/>
-            <wp:docPr descr="C:\Users\r.lysiuk\Desktop\FPCartRange.png" id="168" name="image47.png"/>
+            <wp:docPr descr="C:\Users\r.lysiuk\Desktop\FPCartRange.png" id="169" name="image35.png"/>
             <a:graphic>
               <a:graphicData uri="http://schemas.openxmlformats.org/drawingml/2006/picture">
                 <pic:pic>
                   <pic:nvPicPr>
-                    <pic:cNvPr descr="C:\Users\r.lysiuk\Desktop\FPCartRange.png" id="0" name="image47.png"/>
+                    <pic:cNvPr descr="C:\Users\r.lysiuk\Desktop\FPCartRange.png" id="0" name="image35.png"/>
                     <pic:cNvPicPr preferRelativeResize="0"/>
                   </pic:nvPicPr>
                   <pic:blipFill>
@@ -3598,12 +3603,12 @@
           <wp:inline distB="0" distT="0" distL="0" distR="0">
             <wp:extent cx="5126355" cy="750570"/>
             <wp:effectExtent b="0" l="0" r="0" t="0"/>
-            <wp:docPr descr="C:\Users\r.lysiuk\Desktop\FPDateRange.png" id="170" name="image44.png"/>
+            <wp:docPr descr="C:\Users\r.lysiuk\Desktop\FPDateRange.png" id="171" name="image54.png"/>
             <a:graphic>
               <a:graphicData uri="http://schemas.openxmlformats.org/drawingml/2006/picture">
                 <pic:pic>
                   <pic:nvPicPr>
-                    <pic:cNvPr descr="C:\Users\r.lysiuk\Desktop\FPDateRange.png" id="0" name="image44.png"/>
+                    <pic:cNvPr descr="C:\Users\r.lysiuk\Desktop\FPDateRange.png" id="0" name="image54.png"/>
                     <pic:cNvPicPr preferRelativeResize="0"/>
                   </pic:nvPicPr>
                   <pic:blipFill>
@@ -3770,8 +3775,8 @@
           <w:highlight w:val="white"/>
         </w:rPr>
       </w:pPr>
-      <w:bookmarkStart w:colFirst="0" w:colLast="0" w:name="_heading=h.z337ya" w:id="18"/>
-      <w:bookmarkEnd w:id="18"/>
+      <w:bookmarkStart w:colFirst="0" w:colLast="0" w:name="_heading=h.z337ya" w:id="17"/>
+      <w:bookmarkEnd w:id="17"/>
       <w:r>
         <w:rPr>
           <w:rtl w:val="0"/>
@@ -3812,8 +3817,8 @@
           <w:vertAlign w:val="baseline"/>
         </w:rPr>
       </w:pPr>
-      <w:bookmarkStart w:colFirst="0" w:colLast="0" w:name="_heading=h.3j2qqm3" w:id="19"/>
-      <w:bookmarkEnd w:id="19"/>
+      <w:bookmarkStart w:colFirst="0" w:colLast="0" w:name="_heading=h.3j2qqm3" w:id="18"/>
+      <w:bookmarkEnd w:id="18"/>
       <w:r>
         <w:rPr>
           <w:rFonts w:ascii="Trebuchet MS" w:cs="Trebuchet MS" w:eastAsia="Trebuchet MS" w:hAnsi="Trebuchet MS"/>
@@ -3899,12 +3904,12 @@
           <wp:inline distB="0" distT="0" distL="0" distR="0">
             <wp:extent cx="5080635" cy="2770505"/>
             <wp:effectExtent b="0" l="0" r="0" t="0"/>
-            <wp:docPr descr="C:\Users\r.lysiuk\Desktop\import3.png" id="173" name="image54.png"/>
+            <wp:docPr descr="C:\Users\r.lysiuk\Desktop\import3.png" id="174" name="image43.png"/>
             <a:graphic>
               <a:graphicData uri="http://schemas.openxmlformats.org/drawingml/2006/picture">
                 <pic:pic>
                   <pic:nvPicPr>
-                    <pic:cNvPr descr="C:\Users\r.lysiuk\Desktop\import3.png" id="0" name="image54.png"/>
+                    <pic:cNvPr descr="C:\Users\r.lysiuk\Desktop\import3.png" id="0" name="image43.png"/>
                     <pic:cNvPicPr preferRelativeResize="0"/>
                   </pic:nvPicPr>
                   <pic:blipFill>
@@ -3995,8 +4000,8 @@
           <w:vertAlign w:val="baseline"/>
         </w:rPr>
       </w:pPr>
-      <w:bookmarkStart w:colFirst="0" w:colLast="0" w:name="_heading=h.1y810tw" w:id="20"/>
-      <w:bookmarkEnd w:id="20"/>
+      <w:bookmarkStart w:colFirst="0" w:colLast="0" w:name="_heading=h.1y810tw" w:id="19"/>
+      <w:bookmarkEnd w:id="19"/>
       <w:r>
         <w:rPr>
           <w:rFonts w:ascii="Trebuchet MS" w:cs="Trebuchet MS" w:eastAsia="Trebuchet MS" w:hAnsi="Trebuchet MS"/>
@@ -4046,12 +4051,12 @@
           <wp:inline distB="0" distT="0" distL="0" distR="0">
             <wp:extent cx="6123305" cy="2514600"/>
             <wp:effectExtent b="0" l="0" r="0" t="0"/>
-            <wp:docPr id="175" name="image52.png"/>
+            <wp:docPr id="176" name="image47.png"/>
             <a:graphic>
               <a:graphicData uri="http://schemas.openxmlformats.org/drawingml/2006/picture">
                 <pic:pic>
                   <pic:nvPicPr>
-                    <pic:cNvPr id="0" name="image52.png"/>
+                    <pic:cNvPr id="0" name="image47.png"/>
                     <pic:cNvPicPr preferRelativeResize="0"/>
                   </pic:nvPicPr>
                   <pic:blipFill>
@@ -4113,20 +4118,18 @@
         <w:jc w:val="left"/>
         <w:rPr>
           <w:rFonts w:ascii="Arial" w:cs="Arial" w:eastAsia="Arial" w:hAnsi="Arial"/>
-          <w:b w:val="1"/>
           <w:i w:val="0"/>
           <w:smallCaps w:val="0"/>
           <w:strike w:val="0"/>
           <w:color w:val="000000"/>
           <w:sz w:val="28"/>
           <w:szCs w:val="28"/>
-          <w:u w:val="none"/>
           <w:shd w:fill="auto" w:val="clear"/>
           <w:vertAlign w:val="baseline"/>
         </w:rPr>
       </w:pPr>
-      <w:bookmarkStart w:colFirst="0" w:colLast="0" w:name="_heading=h.4i7ojhp" w:id="21"/>
-      <w:bookmarkEnd w:id="21"/>
+      <w:bookmarkStart w:colFirst="0" w:colLast="0" w:name="_heading=h.4i7ojhp" w:id="20"/>
+      <w:bookmarkEnd w:id="20"/>
       <w:r>
         <w:rPr>
           <w:rFonts w:ascii="Arial" w:cs="Arial" w:eastAsia="Arial" w:hAnsi="Arial"/>
@@ -4170,6 +4173,89 @@
           <w:rtl w:val="0"/>
         </w:rPr>
         <w:t xml:space="preserve">This section describes changes that should be made to a merchant storefront cartridge. </w:t>
+      </w:r>
+    </w:p>
+    <w:p>
+      <w:pPr>
+        <w:rPr/>
+      </w:pPr>
+      <w:r>
+        <w:rPr>
+          <w:b w:val="1"/>
+          <w:rtl w:val="0"/>
+        </w:rPr>
+        <w:t xml:space="preserve">NOTE: </w:t>
+      </w:r>
+      <w:r>
+        <w:rPr>
+          <w:rtl w:val="0"/>
+        </w:rPr>
+        <w:t xml:space="preserve">For your convenience all code customizations for controllers are collected in sg_changes cartridge. Instead of steps below you may just add sg_changes cartridge to you site cartridge path at</w:t>
+      </w:r>
+    </w:p>
+    <w:p>
+      <w:pPr>
+        <w:rPr>
+          <w:b w:val="1"/>
+        </w:rPr>
+      </w:pPr>
+      <w:r>
+        <w:rPr>
+          <w:b w:val="1"/>
+          <w:rtl w:val="0"/>
+        </w:rPr>
+        <w:tab/>
+        <w:t xml:space="preserve">Administration -&gt; Manage Sites -&gt; Your Site -&gt; Settings</w:t>
+      </w:r>
+    </w:p>
+    <w:p>
+      <w:pPr>
+        <w:jc w:val="center"/>
+        <w:rPr>
+          <w:b w:val="1"/>
+        </w:rPr>
+      </w:pPr>
+      <w:r>
+        <w:rPr>
+          <w:b w:val="1"/>
+        </w:rPr>
+        <w:drawing>
+          <wp:inline distB="114300" distT="114300" distL="114300" distR="114300">
+            <wp:extent cx="3828098" cy="1831482"/>
+            <wp:effectExtent b="0" l="0" r="0" t="0"/>
+            <wp:docPr id="153" name="image44.png"/>
+            <a:graphic>
+              <a:graphicData uri="http://schemas.openxmlformats.org/drawingml/2006/picture">
+                <pic:pic>
+                  <pic:nvPicPr>
+                    <pic:cNvPr id="0" name="image44.png"/>
+                    <pic:cNvPicPr preferRelativeResize="0"/>
+                  </pic:nvPicPr>
+                  <pic:blipFill>
+                    <a:blip r:embed="rId21"/>
+                    <a:srcRect b="0" l="0" r="0" t="0"/>
+                    <a:stretch>
+                      <a:fillRect/>
+                    </a:stretch>
+                  </pic:blipFill>
+                  <pic:spPr>
+                    <a:xfrm>
+                      <a:off x="0" y="0"/>
+                      <a:ext cx="3828098" cy="1831482"/>
+                    </a:xfrm>
+                    <a:prstGeom prst="rect"/>
+                    <a:ln/>
+                  </pic:spPr>
+                </pic:pic>
+              </a:graphicData>
+            </a:graphic>
+          </wp:inline>
+        </w:drawing>
+      </w:r>
+      <w:r>
+        <w:rPr>
+          <w:rtl w:val="0"/>
+        </w:rPr>
       </w:r>
     </w:p>
     <w:p>
@@ -4396,16 +4482,16 @@
           <wp:inline distB="0" distT="0" distL="0" distR="0">
             <wp:extent cx="6122670" cy="1066800"/>
             <wp:effectExtent b="0" l="0" r="0" t="0"/>
-            <wp:docPr id="176" name="image57.png"/>
+            <wp:docPr id="177" name="image59.png"/>
             <a:graphic>
               <a:graphicData uri="http://schemas.openxmlformats.org/drawingml/2006/picture">
                 <pic:pic>
                   <pic:nvPicPr>
-                    <pic:cNvPr id="0" name="image57.png"/>
+                    <pic:cNvPr id="0" name="image59.png"/>
                     <pic:cNvPicPr preferRelativeResize="0"/>
                   </pic:nvPicPr>
                   <pic:blipFill>
-                    <a:blip r:embed="rId21"/>
+                    <a:blip r:embed="rId22"/>
                     <a:srcRect b="0" l="0" r="0" t="0"/>
                     <a:stretch>
                       <a:fillRect/>
@@ -4659,16 +4745,16 @@
           <wp:inline distB="0" distT="0" distL="0" distR="0">
             <wp:extent cx="6122670" cy="1003300"/>
             <wp:effectExtent b="0" l="0" r="0" t="0"/>
-            <wp:docPr id="177" name="image53.png"/>
+            <wp:docPr id="178" name="image49.png"/>
             <a:graphic>
               <a:graphicData uri="http://schemas.openxmlformats.org/drawingml/2006/picture">
                 <pic:pic>
                   <pic:nvPicPr>
-                    <pic:cNvPr id="0" name="image53.png"/>
+                    <pic:cNvPr id="0" name="image49.png"/>
                     <pic:cNvPicPr preferRelativeResize="0"/>
                   </pic:nvPicPr>
                   <pic:blipFill>
-                    <a:blip r:embed="rId22"/>
+                    <a:blip r:embed="rId23"/>
                     <a:srcRect b="0" l="0" r="0" t="0"/>
                     <a:stretch>
                       <a:fillRect/>
@@ -4950,7 +5036,7 @@
           <wp:inline distB="0" distT="0" distL="0" distR="0">
             <wp:extent cx="6122670" cy="1536700"/>
             <wp:effectExtent b="0" l="0" r="0" t="0"/>
-            <wp:docPr id="178" name="image58.png"/>
+            <wp:docPr id="179" name="image58.png"/>
             <a:graphic>
               <a:graphicData uri="http://schemas.openxmlformats.org/drawingml/2006/picture">
                 <pic:pic>
@@ -4959,7 +5045,7 @@
                     <pic:cNvPicPr preferRelativeResize="0"/>
                   </pic:nvPicPr>
                   <pic:blipFill>
-                    <a:blip r:embed="rId23"/>
+                    <a:blip r:embed="rId24"/>
                     <a:srcRect b="0" l="0" r="0" t="0"/>
                     <a:stretch>
                       <a:fillRect/>
@@ -5005,8 +5091,8 @@
         <w:ind w:left="1440" w:hanging="360"/>
         <w:rPr/>
       </w:pPr>
-      <w:bookmarkStart w:colFirst="0" w:colLast="0" w:name="_heading=h.2xcytpi" w:id="22"/>
-      <w:bookmarkEnd w:id="22"/>
+      <w:bookmarkStart w:colFirst="0" w:colLast="0" w:name="_heading=h.2xcytpi" w:id="21"/>
+      <w:bookmarkEnd w:id="21"/>
       <w:r>
         <w:rPr>
           <w:rtl w:val="0"/>
@@ -5312,16 +5398,16 @@
           <wp:inline distB="114300" distT="114300" distL="114300" distR="114300">
             <wp:extent cx="6122670" cy="2286000"/>
             <wp:effectExtent b="0" l="0" r="0" t="0"/>
-            <wp:docPr id="179" name="image59.png"/>
+            <wp:docPr id="180" name="image50.png"/>
             <a:graphic>
               <a:graphicData uri="http://schemas.openxmlformats.org/drawingml/2006/picture">
                 <pic:pic>
                   <pic:nvPicPr>
-                    <pic:cNvPr id="0" name="image59.png"/>
+                    <pic:cNvPr id="0" name="image50.png"/>
                     <pic:cNvPicPr preferRelativeResize="0"/>
                   </pic:nvPicPr>
                   <pic:blipFill>
-                    <a:blip r:embed="rId24"/>
+                    <a:blip r:embed="rId25"/>
                     <a:srcRect b="0" l="0" r="0" t="0"/>
                     <a:stretch>
                       <a:fillRect/>
@@ -5387,16 +5473,16 @@
           <wp:inline distB="114300" distT="114300" distL="114300" distR="114300">
             <wp:extent cx="6122670" cy="2603500"/>
             <wp:effectExtent b="0" l="0" r="0" t="0"/>
-            <wp:docPr id="180" name="image55.png"/>
+            <wp:docPr id="181" name="image53.png"/>
             <a:graphic>
               <a:graphicData uri="http://schemas.openxmlformats.org/drawingml/2006/picture">
                 <pic:pic>
                   <pic:nvPicPr>
-                    <pic:cNvPr id="0" name="image55.png"/>
+                    <pic:cNvPr id="0" name="image53.png"/>
                     <pic:cNvPicPr preferRelativeResize="0"/>
                   </pic:nvPicPr>
                   <pic:blipFill>
-                    <a:blip r:embed="rId25"/>
+                    <a:blip r:embed="rId26"/>
                     <a:srcRect b="0" l="0" r="0" t="0"/>
                     <a:stretch>
                       <a:fillRect/>
@@ -6147,16 +6233,16 @@
           <wp:inline distB="0" distT="0" distL="0" distR="0">
             <wp:extent cx="6122670" cy="2247900"/>
             <wp:effectExtent b="0" l="0" r="0" t="0"/>
-            <wp:docPr id="181" name="image56.png"/>
+            <wp:docPr id="182" name="image60.png"/>
             <a:graphic>
               <a:graphicData uri="http://schemas.openxmlformats.org/drawingml/2006/picture">
                 <pic:pic>
                   <pic:nvPicPr>
-                    <pic:cNvPr id="0" name="image56.png"/>
+                    <pic:cNvPr id="0" name="image60.png"/>
                     <pic:cNvPicPr preferRelativeResize="0"/>
                   </pic:nvPicPr>
                   <pic:blipFill>
-                    <a:blip r:embed="rId26"/>
+                    <a:blip r:embed="rId27"/>
                     <a:srcRect b="0" l="0" r="0" t="0"/>
                     <a:stretch>
                       <a:fillRect/>
@@ -6492,16 +6578,16 @@
           <wp:inline distB="114300" distT="114300" distL="114300" distR="114300">
             <wp:extent cx="6122670" cy="1219200"/>
             <wp:effectExtent b="0" l="0" r="0" t="0"/>
-            <wp:docPr id="144" name="image23.png"/>
+            <wp:docPr id="144" name="image11.png"/>
             <a:graphic>
               <a:graphicData uri="http://schemas.openxmlformats.org/drawingml/2006/picture">
                 <pic:pic>
                   <pic:nvPicPr>
-                    <pic:cNvPr id="0" name="image23.png"/>
+                    <pic:cNvPr id="0" name="image11.png"/>
                     <pic:cNvPicPr preferRelativeResize="0"/>
                   </pic:nvPicPr>
                   <pic:blipFill>
-                    <a:blip r:embed="rId27"/>
+                    <a:blip r:embed="rId28"/>
                     <a:srcRect b="0" l="0" r="0" t="0"/>
                     <a:stretch>
                       <a:fillRect/>
@@ -6575,16 +6661,16 @@
           <wp:inline distB="0" distT="0" distL="0" distR="0">
             <wp:extent cx="5219065" cy="803275"/>
             <wp:effectExtent b="0" l="0" r="0" t="0"/>
-            <wp:docPr id="145" name="image14.png"/>
+            <wp:docPr id="145" name="image40.png"/>
             <a:graphic>
               <a:graphicData uri="http://schemas.openxmlformats.org/drawingml/2006/picture">
                 <pic:pic>
                   <pic:nvPicPr>
-                    <pic:cNvPr id="0" name="image14.png"/>
+                    <pic:cNvPr id="0" name="image40.png"/>
                     <pic:cNvPicPr preferRelativeResize="0"/>
                   </pic:nvPicPr>
                   <pic:blipFill>
-                    <a:blip r:embed="rId28"/>
+                    <a:blip r:embed="rId29"/>
                     <a:srcRect b="0" l="0" r="0" t="0"/>
                     <a:stretch>
                       <a:fillRect/>
@@ -8021,16 +8107,16 @@
           <wp:inline distB="0" distT="0" distL="0" distR="0">
             <wp:extent cx="6122670" cy="2197100"/>
             <wp:effectExtent b="0" l="0" r="0" t="0"/>
-            <wp:docPr id="146" name="image26.png"/>
+            <wp:docPr id="146" name="image13.png"/>
             <a:graphic>
               <a:graphicData uri="http://schemas.openxmlformats.org/drawingml/2006/picture">
                 <pic:pic>
                   <pic:nvPicPr>
-                    <pic:cNvPr id="0" name="image26.png"/>
+                    <pic:cNvPr id="0" name="image13.png"/>
                     <pic:cNvPicPr preferRelativeResize="0"/>
                   </pic:nvPicPr>
                   <pic:blipFill>
-                    <a:blip r:embed="rId29"/>
+                    <a:blip r:embed="rId30"/>
                     <a:srcRect b="0" l="0" r="0" t="0"/>
                     <a:stretch>
                       <a:fillRect/>
@@ -8092,16 +8178,16 @@
           <wp:inline distB="0" distT="0" distL="0" distR="0">
             <wp:extent cx="3032760" cy="410210"/>
             <wp:effectExtent b="0" l="0" r="0" t="0"/>
-            <wp:docPr id="147" name="image21.png"/>
+            <wp:docPr id="147" name="image15.png"/>
             <a:graphic>
               <a:graphicData uri="http://schemas.openxmlformats.org/drawingml/2006/picture">
                 <pic:pic>
                   <pic:nvPicPr>
-                    <pic:cNvPr id="0" name="image21.png"/>
+                    <pic:cNvPr id="0" name="image15.png"/>
                     <pic:cNvPicPr preferRelativeResize="0"/>
                   </pic:nvPicPr>
                   <pic:blipFill>
-                    <a:blip r:embed="rId30"/>
+                    <a:blip r:embed="rId31"/>
                     <a:srcRect b="0" l="0" r="0" t="0"/>
                     <a:stretch>
                       <a:fillRect/>
@@ -8329,16 +8415,16 @@
           <wp:inline distB="0" distT="0" distL="0" distR="0">
             <wp:extent cx="6122670" cy="1498600"/>
             <wp:effectExtent b="0" l="0" r="0" t="0"/>
-            <wp:docPr id="148" name="image30.png"/>
+            <wp:docPr id="148" name="image14.png"/>
             <a:graphic>
               <a:graphicData uri="http://schemas.openxmlformats.org/drawingml/2006/picture">
                 <pic:pic>
                   <pic:nvPicPr>
-                    <pic:cNvPr id="0" name="image30.png"/>
+                    <pic:cNvPr id="0" name="image14.png"/>
                     <pic:cNvPicPr preferRelativeResize="0"/>
                   </pic:nvPicPr>
                   <pic:blipFill>
-                    <a:blip r:embed="rId31"/>
+                    <a:blip r:embed="rId32"/>
                     <a:srcRect b="0" l="0" r="0" t="0"/>
                     <a:stretch>
                       <a:fillRect/>
@@ -8633,16 +8719,16 @@
           <wp:inline distB="0" distT="0" distL="0" distR="0">
             <wp:extent cx="6122670" cy="1816100"/>
             <wp:effectExtent b="0" l="0" r="0" t="0"/>
-            <wp:docPr id="149" name="image28.png"/>
+            <wp:docPr id="149" name="image38.png"/>
             <a:graphic>
               <a:graphicData uri="http://schemas.openxmlformats.org/drawingml/2006/picture">
                 <pic:pic>
                   <pic:nvPicPr>
-                    <pic:cNvPr id="0" name="image28.png"/>
+                    <pic:cNvPr id="0" name="image38.png"/>
                     <pic:cNvPicPr preferRelativeResize="0"/>
                   </pic:nvPicPr>
                   <pic:blipFill>
-                    <a:blip r:embed="rId32"/>
+                    <a:blip r:embed="rId33"/>
                     <a:srcRect b="0" l="0" r="0" t="0"/>
                     <a:stretch>
                       <a:fillRect/>
@@ -9082,16 +9168,16 @@
           <wp:inline distB="0" distT="0" distL="0" distR="0">
             <wp:extent cx="6122670" cy="2819400"/>
             <wp:effectExtent b="0" l="0" r="0" t="0"/>
-            <wp:docPr id="150" name="image29.png"/>
+            <wp:docPr id="150" name="image30.png"/>
             <a:graphic>
               <a:graphicData uri="http://schemas.openxmlformats.org/drawingml/2006/picture">
                 <pic:pic>
                   <pic:nvPicPr>
-                    <pic:cNvPr id="0" name="image29.png"/>
+                    <pic:cNvPr id="0" name="image30.png"/>
                     <pic:cNvPicPr preferRelativeResize="0"/>
                   </pic:nvPicPr>
                   <pic:blipFill>
-                    <a:blip r:embed="rId33"/>
+                    <a:blip r:embed="rId34"/>
                     <a:srcRect b="0" l="0" r="0" t="0"/>
                     <a:stretch>
                       <a:fillRect/>
@@ -9173,16 +9259,16 @@
           <wp:inline distB="114300" distT="114300" distL="114300" distR="114300">
             <wp:extent cx="6122670" cy="749300"/>
             <wp:effectExtent b="0" l="0" r="0" t="0"/>
-            <wp:docPr id="161" name="image31.png"/>
+            <wp:docPr id="162" name="image46.png"/>
             <a:graphic>
               <a:graphicData uri="http://schemas.openxmlformats.org/drawingml/2006/picture">
                 <pic:pic>
                   <pic:nvPicPr>
-                    <pic:cNvPr id="0" name="image31.png"/>
+                    <pic:cNvPr id="0" name="image46.png"/>
                     <pic:cNvPicPr preferRelativeResize="0"/>
                   </pic:nvPicPr>
                   <pic:blipFill>
-                    <a:blip r:embed="rId34"/>
+                    <a:blip r:embed="rId35"/>
                     <a:srcRect b="0" l="0" r="0" t="0"/>
                     <a:stretch>
                       <a:fillRect/>
@@ -9349,16 +9435,16 @@
           <wp:inline distB="114300" distT="114300" distL="114300" distR="114300">
             <wp:extent cx="6122670" cy="584200"/>
             <wp:effectExtent b="0" l="0" r="0" t="0"/>
-            <wp:docPr id="143" name="image22.png"/>
+            <wp:docPr id="143" name="image23.png"/>
             <a:graphic>
               <a:graphicData uri="http://schemas.openxmlformats.org/drawingml/2006/picture">
                 <pic:pic>
                   <pic:nvPicPr>
-                    <pic:cNvPr id="0" name="image22.png"/>
+                    <pic:cNvPr id="0" name="image23.png"/>
                     <pic:cNvPicPr preferRelativeResize="0"/>
                   </pic:nvPicPr>
                   <pic:blipFill>
-                    <a:blip r:embed="rId35"/>
+                    <a:blip r:embed="rId36"/>
                     <a:srcRect b="0" l="0" r="0" t="0"/>
                     <a:stretch>
                       <a:fillRect/>
@@ -9428,16 +9514,16 @@
           <wp:inline distB="0" distT="0" distL="0" distR="0">
             <wp:extent cx="4076700" cy="400685"/>
             <wp:effectExtent b="0" l="0" r="0" t="0"/>
-            <wp:docPr id="151" name="image25.png"/>
+            <wp:docPr id="151" name="image55.png"/>
             <a:graphic>
               <a:graphicData uri="http://schemas.openxmlformats.org/drawingml/2006/picture">
                 <pic:pic>
                   <pic:nvPicPr>
-                    <pic:cNvPr id="0" name="image25.png"/>
+                    <pic:cNvPr id="0" name="image55.png"/>
                     <pic:cNvPicPr preferRelativeResize="0"/>
                   </pic:nvPicPr>
                   <pic:blipFill>
-                    <a:blip r:embed="rId36"/>
+                    <a:blip r:embed="rId37"/>
                     <a:srcRect b="0" l="0" r="0" t="0"/>
                     <a:stretch>
                       <a:fillRect/>
@@ -9794,16 +9880,16 @@
           <wp:inline distB="0" distT="0" distL="0" distR="0">
             <wp:extent cx="6122670" cy="1511300"/>
             <wp:effectExtent b="0" l="0" r="0" t="0"/>
-            <wp:docPr id="152" name="image27.png"/>
+            <wp:docPr id="152" name="image37.png"/>
             <a:graphic>
               <a:graphicData uri="http://schemas.openxmlformats.org/drawingml/2006/picture">
                 <pic:pic>
                   <pic:nvPicPr>
-                    <pic:cNvPr id="0" name="image27.png"/>
+                    <pic:cNvPr id="0" name="image37.png"/>
                     <pic:cNvPicPr preferRelativeResize="0"/>
                   </pic:nvPicPr>
                   <pic:blipFill>
-                    <a:blip r:embed="rId37"/>
+                    <a:blip r:embed="rId38"/>
                     <a:srcRect b="0" l="0" r="0" t="0"/>
                     <a:stretch>
                       <a:fillRect/>
@@ -9896,16 +9982,16 @@
           <wp:inline distB="114300" distT="114300" distL="114300" distR="114300">
             <wp:extent cx="5914073" cy="2750090"/>
             <wp:effectExtent b="0" l="0" r="0" t="0"/>
-            <wp:docPr id="154" name="image49.png"/>
+            <wp:docPr id="155" name="image32.png"/>
             <a:graphic>
               <a:graphicData uri="http://schemas.openxmlformats.org/drawingml/2006/picture">
                 <pic:pic>
                   <pic:nvPicPr>
-                    <pic:cNvPr id="0" name="image49.png"/>
+                    <pic:cNvPr id="0" name="image32.png"/>
                     <pic:cNvPicPr preferRelativeResize="0"/>
                   </pic:nvPicPr>
                   <pic:blipFill>
-                    <a:blip r:embed="rId38"/>
+                    <a:blip r:embed="rId39"/>
                     <a:srcRect b="0" l="0" r="0" t="0"/>
                     <a:stretch>
                       <a:fillRect/>
@@ -10948,16 +11034,16 @@
           <wp:inline distB="0" distT="0" distL="0" distR="0">
             <wp:extent cx="4886325" cy="1552575"/>
             <wp:effectExtent b="0" l="0" r="0" t="0"/>
-            <wp:docPr id="133" name="image24.png"/>
+            <wp:docPr id="133" name="image19.png"/>
             <a:graphic>
               <a:graphicData uri="http://schemas.openxmlformats.org/drawingml/2006/picture">
                 <pic:pic>
                   <pic:nvPicPr>
-                    <pic:cNvPr id="0" name="image24.png"/>
+                    <pic:cNvPr id="0" name="image19.png"/>
                     <pic:cNvPicPr preferRelativeResize="0"/>
                   </pic:nvPicPr>
                   <pic:blipFill>
-                    <a:blip r:embed="rId39"/>
+                    <a:blip r:embed="rId40"/>
                     <a:srcRect b="0" l="0" r="0" t="0"/>
                     <a:stretch>
                       <a:fillRect/>
@@ -11065,16 +11151,16 @@
           <wp:inline distB="0" distT="0" distL="0" distR="0">
             <wp:extent cx="5039995" cy="245110"/>
             <wp:effectExtent b="0" l="0" r="0" t="0"/>
-            <wp:docPr id="134" name="image10.png"/>
+            <wp:docPr id="134" name="image21.png"/>
             <a:graphic>
               <a:graphicData uri="http://schemas.openxmlformats.org/drawingml/2006/picture">
                 <pic:pic>
                   <pic:nvPicPr>
-                    <pic:cNvPr id="0" name="image10.png"/>
+                    <pic:cNvPr id="0" name="image21.png"/>
                     <pic:cNvPicPr preferRelativeResize="0"/>
                   </pic:nvPicPr>
                   <pic:blipFill>
-                    <a:blip r:embed="rId40"/>
+                    <a:blip r:embed="rId41"/>
                     <a:srcRect b="0" l="0" r="0" t="0"/>
                     <a:stretch>
                       <a:fillRect/>
@@ -11858,16 +11944,16 @@
           <wp:inline distB="0" distT="0" distL="0" distR="0">
             <wp:extent cx="6122670" cy="1600200"/>
             <wp:effectExtent b="0" l="0" r="0" t="0"/>
-            <wp:docPr id="135" name="image13.png"/>
+            <wp:docPr id="135" name="image17.png"/>
             <a:graphic>
               <a:graphicData uri="http://schemas.openxmlformats.org/drawingml/2006/picture">
                 <pic:pic>
                   <pic:nvPicPr>
-                    <pic:cNvPr id="0" name="image13.png"/>
+                    <pic:cNvPr id="0" name="image17.png"/>
                     <pic:cNvPicPr preferRelativeResize="0"/>
                   </pic:nvPicPr>
                   <pic:blipFill>
-                    <a:blip r:embed="rId41"/>
+                    <a:blip r:embed="rId42"/>
                     <a:srcRect b="0" l="0" r="0" t="0"/>
                     <a:stretch>
                       <a:fillRect/>
@@ -12003,16 +12089,16 @@
           <wp:inline distB="0" distT="0" distL="0" distR="0">
             <wp:extent cx="5188585" cy="513080"/>
             <wp:effectExtent b="0" l="0" r="0" t="0"/>
-            <wp:docPr id="136" name="image20.png"/>
+            <wp:docPr id="136" name="image10.png"/>
             <a:graphic>
               <a:graphicData uri="http://schemas.openxmlformats.org/drawingml/2006/picture">
                 <pic:pic>
                   <pic:nvPicPr>
-                    <pic:cNvPr id="0" name="image20.png"/>
+                    <pic:cNvPr id="0" name="image10.png"/>
                     <pic:cNvPicPr preferRelativeResize="0"/>
                   </pic:nvPicPr>
                   <pic:blipFill>
-                    <a:blip r:embed="rId42"/>
+                    <a:blip r:embed="rId43"/>
                     <a:srcRect b="0" l="0" r="0" t="0"/>
                     <a:stretch>
                       <a:fillRect/>
@@ -13025,16 +13111,16 @@
           <wp:inline distB="0" distT="0" distL="0" distR="0">
             <wp:extent cx="6122670" cy="2438400"/>
             <wp:effectExtent b="0" l="0" r="0" t="0"/>
-            <wp:docPr id="137" name="image17.png"/>
+            <wp:docPr id="137" name="image9.png"/>
             <a:graphic>
               <a:graphicData uri="http://schemas.openxmlformats.org/drawingml/2006/picture">
                 <pic:pic>
                   <pic:nvPicPr>
-                    <pic:cNvPr id="0" name="image17.png"/>
+                    <pic:cNvPr id="0" name="image9.png"/>
                     <pic:cNvPicPr preferRelativeResize="0"/>
                   </pic:nvPicPr>
                   <pic:blipFill>
-                    <a:blip r:embed="rId43"/>
+                    <a:blip r:embed="rId44"/>
                     <a:srcRect b="0" l="0" r="0" t="0"/>
                     <a:stretch>
                       <a:fillRect/>
@@ -13270,16 +13356,16 @@
           <wp:inline distB="0" distT="0" distL="0" distR="0">
             <wp:extent cx="6122670" cy="1879600"/>
             <wp:effectExtent b="0" l="0" r="0" t="0"/>
-            <wp:docPr id="138" name="image18.png"/>
+            <wp:docPr id="138" name="image12.png"/>
             <a:graphic>
               <a:graphicData uri="http://schemas.openxmlformats.org/drawingml/2006/picture">
                 <pic:pic>
                   <pic:nvPicPr>
-                    <pic:cNvPr id="0" name="image18.png"/>
+                    <pic:cNvPr id="0" name="image12.png"/>
                     <pic:cNvPicPr preferRelativeResize="0"/>
                   </pic:nvPicPr>
                   <pic:blipFill>
-                    <a:blip r:embed="rId44"/>
+                    <a:blip r:embed="rId45"/>
                     <a:srcRect b="0" l="0" r="0" t="0"/>
                     <a:stretch>
                       <a:fillRect/>
@@ -13414,16 +13500,16 @@
           <wp:inline distB="0" distT="0" distL="0" distR="0">
             <wp:extent cx="3619500" cy="1295400"/>
             <wp:effectExtent b="0" l="0" r="0" t="0"/>
-            <wp:docPr id="139" name="image19.png"/>
+            <wp:docPr id="139" name="image5.png"/>
             <a:graphic>
               <a:graphicData uri="http://schemas.openxmlformats.org/drawingml/2006/picture">
                 <pic:pic>
                   <pic:nvPicPr>
-                    <pic:cNvPr id="0" name="image19.png"/>
+                    <pic:cNvPr id="0" name="image5.png"/>
                     <pic:cNvPicPr preferRelativeResize="0"/>
                   </pic:nvPicPr>
                   <pic:blipFill>
-                    <a:blip r:embed="rId45"/>
+                    <a:blip r:embed="rId46"/>
                     <a:srcRect b="0" l="0" r="0" t="0"/>
                     <a:stretch>
                       <a:fillRect/>
@@ -13702,16 +13788,16 @@
           <wp:inline distB="0" distT="0" distL="0" distR="0">
             <wp:extent cx="3818255" cy="1969135"/>
             <wp:effectExtent b="0" l="0" r="0" t="0"/>
-            <wp:docPr id="140" name="image15.png"/>
+            <wp:docPr id="140" name="image6.png"/>
             <a:graphic>
               <a:graphicData uri="http://schemas.openxmlformats.org/drawingml/2006/picture">
                 <pic:pic>
                   <pic:nvPicPr>
-                    <pic:cNvPr id="0" name="image15.png"/>
+                    <pic:cNvPr id="0" name="image6.png"/>
                     <pic:cNvPicPr preferRelativeResize="0"/>
                   </pic:nvPicPr>
                   <pic:blipFill>
-                    <a:blip r:embed="rId46"/>
+                    <a:blip r:embed="rId47"/>
                     <a:srcRect b="0" l="0" r="0" t="0"/>
                     <a:stretch>
                       <a:fillRect/>
@@ -13803,16 +13889,16 @@
           <wp:inline distB="0" distT="0" distL="0" distR="0">
             <wp:extent cx="5124450" cy="651510"/>
             <wp:effectExtent b="0" l="0" r="0" t="0"/>
-            <wp:docPr id="141" name="image11.png"/>
+            <wp:docPr id="141" name="image7.png"/>
             <a:graphic>
               <a:graphicData uri="http://schemas.openxmlformats.org/drawingml/2006/picture">
                 <pic:pic>
                   <pic:nvPicPr>
-                    <pic:cNvPr id="0" name="image11.png"/>
+                    <pic:cNvPr id="0" name="image7.png"/>
                     <pic:cNvPicPr preferRelativeResize="0"/>
                   </pic:nvPicPr>
                   <pic:blipFill>
-                    <a:blip r:embed="rId47"/>
+                    <a:blip r:embed="rId48"/>
                     <a:srcRect b="0" l="0" r="0" t="0"/>
                     <a:stretch>
                       <a:fillRect/>
@@ -14108,16 +14194,16 @@
           <wp:inline distB="0" distT="0" distL="0" distR="0">
             <wp:extent cx="6122670" cy="2616200"/>
             <wp:effectExtent b="0" l="0" r="0" t="0"/>
-            <wp:docPr id="142" name="image16.png"/>
+            <wp:docPr id="142" name="image8.png"/>
             <a:graphic>
               <a:graphicData uri="http://schemas.openxmlformats.org/drawingml/2006/picture">
                 <pic:pic>
                   <pic:nvPicPr>
-                    <pic:cNvPr id="0" name="image16.png"/>
+                    <pic:cNvPr id="0" name="image8.png"/>
                     <pic:cNvPicPr preferRelativeResize="0"/>
                   </pic:nvPicPr>
                   <pic:blipFill>
-                    <a:blip r:embed="rId48"/>
+                    <a:blip r:embed="rId49"/>
                     <a:srcRect b="0" l="0" r="0" t="0"/>
                     <a:stretch>
                       <a:fillRect/>
@@ -14183,16 +14269,16 @@
           <wp:inline distB="114300" distT="114300" distL="114300" distR="114300">
             <wp:extent cx="6847578" cy="2438717"/>
             <wp:effectExtent b="0" l="0" r="0" t="0"/>
-            <wp:docPr id="123" name="image2.png"/>
+            <wp:docPr id="123" name="image22.png"/>
             <a:graphic>
               <a:graphicData uri="http://schemas.openxmlformats.org/drawingml/2006/picture">
                 <pic:pic>
                   <pic:nvPicPr>
-                    <pic:cNvPr id="0" name="image2.png"/>
+                    <pic:cNvPr id="0" name="image22.png"/>
                     <pic:cNvPicPr preferRelativeResize="0"/>
                   </pic:nvPicPr>
                   <pic:blipFill>
-                    <a:blip r:embed="rId49"/>
+                    <a:blip r:embed="rId50"/>
                     <a:srcRect b="0" l="0" r="0" t="0"/>
                     <a:stretch>
                       <a:fillRect/>
@@ -15833,16 +15919,16 @@
           <wp:inline distB="0" distT="0" distL="0" distR="0">
             <wp:extent cx="3252470" cy="144780"/>
             <wp:effectExtent b="0" l="0" r="0" t="0"/>
-            <wp:docPr id="124" name="image1.png"/>
+            <wp:docPr id="124" name="image20.png"/>
             <a:graphic>
               <a:graphicData uri="http://schemas.openxmlformats.org/drawingml/2006/picture">
                 <pic:pic>
                   <pic:nvPicPr>
-                    <pic:cNvPr id="0" name="image1.png"/>
+                    <pic:cNvPr id="0" name="image20.png"/>
                     <pic:cNvPicPr preferRelativeResize="0"/>
                   </pic:nvPicPr>
                   <pic:blipFill>
-                    <a:blip r:embed="rId50"/>
+                    <a:blip r:embed="rId51"/>
                     <a:srcRect b="0" l="0" r="0" t="0"/>
                     <a:stretch>
                       <a:fillRect/>
@@ -15938,16 +16024,16 @@
           <wp:inline distB="0" distT="0" distL="0" distR="0">
             <wp:extent cx="3838575" cy="952500"/>
             <wp:effectExtent b="0" l="0" r="0" t="0"/>
-            <wp:docPr id="125" name="image4.png"/>
+            <wp:docPr id="125" name="image1.png"/>
             <a:graphic>
               <a:graphicData uri="http://schemas.openxmlformats.org/drawingml/2006/picture">
                 <pic:pic>
                   <pic:nvPicPr>
-                    <pic:cNvPr id="0" name="image4.png"/>
+                    <pic:cNvPr id="0" name="image1.png"/>
                     <pic:cNvPicPr preferRelativeResize="0"/>
                   </pic:nvPicPr>
                   <pic:blipFill>
-                    <a:blip r:embed="rId51"/>
+                    <a:blip r:embed="rId52"/>
                     <a:srcRect b="0" l="0" r="0" t="0"/>
                     <a:stretch>
                       <a:fillRect/>
@@ -16158,16 +16244,16 @@
           <wp:inline distB="0" distT="0" distL="0" distR="0">
             <wp:extent cx="6122670" cy="1981200"/>
             <wp:effectExtent b="0" l="0" r="0" t="0"/>
-            <wp:docPr id="126" name="image6.png"/>
+            <wp:docPr id="126" name="image16.png"/>
             <a:graphic>
               <a:graphicData uri="http://schemas.openxmlformats.org/drawingml/2006/picture">
                 <pic:pic>
                   <pic:nvPicPr>
-                    <pic:cNvPr id="0" name="image6.png"/>
+                    <pic:cNvPr id="0" name="image16.png"/>
                     <pic:cNvPicPr preferRelativeResize="0"/>
                   </pic:nvPicPr>
                   <pic:blipFill>
-                    <a:blip r:embed="rId52"/>
+                    <a:blip r:embed="rId53"/>
                     <a:srcRect b="0" l="0" r="0" t="0"/>
                     <a:stretch>
                       <a:fillRect/>
@@ -16222,16 +16308,16 @@
           <wp:inline distB="0" distT="0" distL="0" distR="0">
             <wp:extent cx="6315075" cy="771525"/>
             <wp:effectExtent b="0" l="0" r="0" t="0"/>
-            <wp:docPr id="127" name="image5.png"/>
+            <wp:docPr id="127" name="image57.png"/>
             <a:graphic>
               <a:graphicData uri="http://schemas.openxmlformats.org/drawingml/2006/picture">
                 <pic:pic>
                   <pic:nvPicPr>
-                    <pic:cNvPr id="0" name="image5.png"/>
+                    <pic:cNvPr id="0" name="image57.png"/>
                     <pic:cNvPicPr preferRelativeResize="0"/>
                   </pic:nvPicPr>
                   <pic:blipFill>
-                    <a:blip r:embed="rId53"/>
+                    <a:blip r:embed="rId54"/>
                     <a:srcRect b="0" l="0" r="0" t="0"/>
                     <a:stretch>
                       <a:fillRect/>
@@ -16420,16 +16506,16 @@
           <wp:inline distB="0" distT="0" distL="0" distR="0">
             <wp:extent cx="6122670" cy="2451100"/>
             <wp:effectExtent b="0" l="0" r="0" t="0"/>
-            <wp:docPr id="128" name="image3.png"/>
+            <wp:docPr id="128" name="image31.png"/>
             <a:graphic>
               <a:graphicData uri="http://schemas.openxmlformats.org/drawingml/2006/picture">
                 <pic:pic>
                   <pic:nvPicPr>
-                    <pic:cNvPr id="0" name="image3.png"/>
+                    <pic:cNvPr id="0" name="image31.png"/>
                     <pic:cNvPicPr preferRelativeResize="0"/>
                   </pic:nvPicPr>
                   <pic:blipFill>
-                    <a:blip r:embed="rId54"/>
+                    <a:blip r:embed="rId55"/>
                     <a:srcRect b="0" l="0" r="0" t="0"/>
                     <a:stretch>
                       <a:fillRect/>
@@ -16502,16 +16588,16 @@
           <wp:inline distB="0" distT="0" distL="0" distR="0">
             <wp:extent cx="6014085" cy="2379980"/>
             <wp:effectExtent b="0" l="0" r="0" t="0"/>
-            <wp:docPr id="129" name="image12.png"/>
+            <wp:docPr id="129" name="image3.png"/>
             <a:graphic>
               <a:graphicData uri="http://schemas.openxmlformats.org/drawingml/2006/picture">
                 <pic:pic>
                   <pic:nvPicPr>
-                    <pic:cNvPr id="0" name="image12.png"/>
+                    <pic:cNvPr id="0" name="image3.png"/>
                     <pic:cNvPicPr preferRelativeResize="0"/>
                   </pic:nvPicPr>
                   <pic:blipFill>
-                    <a:blip r:embed="rId55"/>
+                    <a:blip r:embed="rId56"/>
                     <a:srcRect b="0" l="0" r="0" t="0"/>
                     <a:stretch>
                       <a:fillRect/>
@@ -18080,16 +18166,16 @@
           <wp:inline distB="0" distT="0" distL="0" distR="0">
             <wp:extent cx="6122670" cy="3505200"/>
             <wp:effectExtent b="0" l="0" r="0" t="0"/>
-            <wp:docPr id="130" name="image9.png"/>
+            <wp:docPr id="130" name="image4.png"/>
             <a:graphic>
               <a:graphicData uri="http://schemas.openxmlformats.org/drawingml/2006/picture">
                 <pic:pic>
                   <pic:nvPicPr>
-                    <pic:cNvPr id="0" name="image9.png"/>
+                    <pic:cNvPr id="0" name="image4.png"/>
                     <pic:cNvPicPr preferRelativeResize="0"/>
                   </pic:nvPicPr>
                   <pic:blipFill>
-                    <a:blip r:embed="rId56"/>
+                    <a:blip r:embed="rId57"/>
                     <a:srcRect b="0" l="0" r="0" t="0"/>
                     <a:stretch>
                       <a:fillRect/>
@@ -18246,16 +18332,16 @@
           <wp:inline distB="0" distT="0" distL="0" distR="0">
             <wp:extent cx="3964940" cy="886460"/>
             <wp:effectExtent b="0" l="0" r="0" t="0"/>
-            <wp:docPr id="131" name="image8.png"/>
+            <wp:docPr id="131" name="image2.png"/>
             <a:graphic>
               <a:graphicData uri="http://schemas.openxmlformats.org/drawingml/2006/picture">
                 <pic:pic>
                   <pic:nvPicPr>
-                    <pic:cNvPr id="0" name="image8.png"/>
+                    <pic:cNvPr id="0" name="image2.png"/>
                     <pic:cNvPicPr preferRelativeResize="0"/>
                   </pic:nvPicPr>
                   <pic:blipFill>
-                    <a:blip r:embed="rId57"/>
+                    <a:blip r:embed="rId58"/>
                     <a:srcRect b="0" l="0" r="0" t="0"/>
                     <a:stretch>
                       <a:fillRect/>
@@ -18702,16 +18788,16 @@
           <wp:inline distB="0" distT="0" distL="0" distR="0">
             <wp:extent cx="6122670" cy="2870200"/>
             <wp:effectExtent b="0" l="0" r="0" t="0"/>
-            <wp:docPr id="132" name="image7.png"/>
+            <wp:docPr id="132" name="image25.png"/>
             <a:graphic>
               <a:graphicData uri="http://schemas.openxmlformats.org/drawingml/2006/picture">
                 <pic:pic>
                   <pic:nvPicPr>
-                    <pic:cNvPr id="0" name="image7.png"/>
+                    <pic:cNvPr id="0" name="image25.png"/>
                     <pic:cNvPicPr preferRelativeResize="0"/>
                   </pic:nvPicPr>
                   <pic:blipFill>
-                    <a:blip r:embed="rId58"/>
+                    <a:blip r:embed="rId59"/>
                     <a:srcRect b="0" l="0" r="0" t="0"/>
                     <a:stretch>
                       <a:fillRect/>
@@ -18790,16 +18876,16 @@
           <wp:inline distB="0" distT="0" distL="0" distR="0">
             <wp:extent cx="2940685" cy="551815"/>
             <wp:effectExtent b="0" l="0" r="0" t="0"/>
-            <wp:docPr id="159" name="image38.png"/>
+            <wp:docPr id="160" name="image36.png"/>
             <a:graphic>
               <a:graphicData uri="http://schemas.openxmlformats.org/drawingml/2006/picture">
                 <pic:pic>
                   <pic:nvPicPr>
-                    <pic:cNvPr id="0" name="image38.png"/>
+                    <pic:cNvPr id="0" name="image36.png"/>
                     <pic:cNvPicPr preferRelativeResize="0"/>
                   </pic:nvPicPr>
                   <pic:blipFill>
-                    <a:blip r:embed="rId59"/>
+                    <a:blip r:embed="rId60"/>
                     <a:srcRect b="0" l="0" r="0" t="0"/>
                     <a:stretch>
                       <a:fillRect/>
@@ -18981,16 +19067,16 @@
           <wp:inline distB="0" distT="0" distL="0" distR="0">
             <wp:extent cx="6122670" cy="1104900"/>
             <wp:effectExtent b="0" l="0" r="0" t="0"/>
-            <wp:docPr id="163" name="image43.png"/>
+            <wp:docPr id="164" name="image27.png"/>
             <a:graphic>
               <a:graphicData uri="http://schemas.openxmlformats.org/drawingml/2006/picture">
                 <pic:pic>
                   <pic:nvPicPr>
-                    <pic:cNvPr id="0" name="image43.png"/>
+                    <pic:cNvPr id="0" name="image27.png"/>
                     <pic:cNvPicPr preferRelativeResize="0"/>
                   </pic:nvPicPr>
                   <pic:blipFill>
-                    <a:blip r:embed="rId60"/>
+                    <a:blip r:embed="rId61"/>
                     <a:srcRect b="0" l="0" r="0" t="0"/>
                     <a:stretch>
                       <a:fillRect/>
@@ -19367,16 +19453,16 @@
           <wp:inline distB="0" distT="0" distL="0" distR="0">
             <wp:extent cx="6122670" cy="2133600"/>
             <wp:effectExtent b="0" l="0" r="0" t="0"/>
-            <wp:docPr id="164" name="image41.png"/>
+            <wp:docPr id="165" name="image28.png"/>
             <a:graphic>
               <a:graphicData uri="http://schemas.openxmlformats.org/drawingml/2006/picture">
                 <pic:pic>
                   <pic:nvPicPr>
-                    <pic:cNvPr id="0" name="image41.png"/>
+                    <pic:cNvPr id="0" name="image28.png"/>
                     <pic:cNvPicPr preferRelativeResize="0"/>
                   </pic:nvPicPr>
                   <pic:blipFill>
-                    <a:blip r:embed="rId61"/>
+                    <a:blip r:embed="rId62"/>
                     <a:srcRect b="0" l="0" r="0" t="0"/>
                     <a:stretch>
                       <a:fillRect/>
@@ -19563,16 +19649,16 @@
           <wp:inline distB="0" distT="0" distL="0" distR="0">
             <wp:extent cx="2717800" cy="3143250"/>
             <wp:effectExtent b="0" l="0" r="0" t="0"/>
-            <wp:docPr descr="https://lh3.googleusercontent.com/Wa9dYR12C2Gk0PS1KId-YyzYFn3o6_ZfLN01FpSmu93B-zr8cxP1VJ1zpNczwXM6WoQku9PDcpi2I6Gm_0e3xlsqshVK9NhGXV7UOoBmFuWUJN3sSe5aireNqrbG8Js9hB1dHu6qmLGdloeU-w" id="166" name="image37.png"/>
+            <wp:docPr descr="https://lh3.googleusercontent.com/Wa9dYR12C2Gk0PS1KId-YyzYFn3o6_ZfLN01FpSmu93B-zr8cxP1VJ1zpNczwXM6WoQku9PDcpi2I6Gm_0e3xlsqshVK9NhGXV7UOoBmFuWUJN3sSe5aireNqrbG8Js9hB1dHu6qmLGdloeU-w" id="167" name="image34.png"/>
             <a:graphic>
               <a:graphicData uri="http://schemas.openxmlformats.org/drawingml/2006/picture">
                 <pic:pic>
                   <pic:nvPicPr>
-                    <pic:cNvPr descr="https://lh3.googleusercontent.com/Wa9dYR12C2Gk0PS1KId-YyzYFn3o6_ZfLN01FpSmu93B-zr8cxP1VJ1zpNczwXM6WoQku9PDcpi2I6Gm_0e3xlsqshVK9NhGXV7UOoBmFuWUJN3sSe5aireNqrbG8Js9hB1dHu6qmLGdloeU-w" id="0" name="image37.png"/>
+                    <pic:cNvPr descr="https://lh3.googleusercontent.com/Wa9dYR12C2Gk0PS1KId-YyzYFn3o6_ZfLN01FpSmu93B-zr8cxP1VJ1zpNczwXM6WoQku9PDcpi2I6Gm_0e3xlsqshVK9NhGXV7UOoBmFuWUJN3sSe5aireNqrbG8Js9hB1dHu6qmLGdloeU-w" id="0" name="image34.png"/>
                     <pic:cNvPicPr preferRelativeResize="0"/>
                   </pic:nvPicPr>
                   <pic:blipFill>
-                    <a:blip r:embed="rId62"/>
+                    <a:blip r:embed="rId63"/>
                     <a:srcRect b="0" l="0" r="0" t="0"/>
                     <a:stretch>
                       <a:fillRect/>
@@ -19663,16 +19749,16 @@
           <wp:inline distB="0" distT="0" distL="0" distR="0">
             <wp:extent cx="4178300" cy="3651250"/>
             <wp:effectExtent b="0" l="0" r="0" t="0"/>
-            <wp:docPr descr="https://lh3.googleusercontent.com/99KwJqEP472jirJ-Uetele1pXLvCkdcZpawZTxfa_187Ca85XD3q0WsFV6CRoQC74POSIdtD7hycyGatgqUzvZ5Kx1BkkUThmH4J7xxtQjcv7yi3zq40EC2P_8Mne-0rXX7hD4lFMDiqkQeLXw" id="169" name="image45.png"/>
+            <wp:docPr descr="https://lh3.googleusercontent.com/99KwJqEP472jirJ-Uetele1pXLvCkdcZpawZTxfa_187Ca85XD3q0WsFV6CRoQC74POSIdtD7hycyGatgqUzvZ5Kx1BkkUThmH4J7xxtQjcv7yi3zq40EC2P_8Mne-0rXX7hD4lFMDiqkQeLXw" id="170" name="image56.png"/>
             <a:graphic>
               <a:graphicData uri="http://schemas.openxmlformats.org/drawingml/2006/picture">
                 <pic:pic>
                   <pic:nvPicPr>
-                    <pic:cNvPr descr="https://lh3.googleusercontent.com/99KwJqEP472jirJ-Uetele1pXLvCkdcZpawZTxfa_187Ca85XD3q0WsFV6CRoQC74POSIdtD7hycyGatgqUzvZ5Kx1BkkUThmH4J7xxtQjcv7yi3zq40EC2P_8Mne-0rXX7hD4lFMDiqkQeLXw" id="0" name="image45.png"/>
+                    <pic:cNvPr descr="https://lh3.googleusercontent.com/99KwJqEP472jirJ-Uetele1pXLvCkdcZpawZTxfa_187Ca85XD3q0WsFV6CRoQC74POSIdtD7hycyGatgqUzvZ5Kx1BkkUThmH4J7xxtQjcv7yi3zq40EC2P_8Mne-0rXX7hD4lFMDiqkQeLXw" id="0" name="image56.png"/>
                     <pic:cNvPicPr preferRelativeResize="0"/>
                   </pic:nvPicPr>
                   <pic:blipFill>
-                    <a:blip r:embed="rId63"/>
+                    <a:blip r:embed="rId64"/>
                     <a:srcRect b="0" l="0" r="0" t="0"/>
                     <a:stretch>
                       <a:fillRect/>
@@ -19919,16 +20005,16 @@
           <wp:inline distB="0" distT="0" distL="0" distR="0">
             <wp:extent cx="4362450" cy="5784850"/>
             <wp:effectExtent b="0" l="0" r="0" t="0"/>
-            <wp:docPr descr="https://lh4.googleusercontent.com/7wCR2ag2jmECyorpysC0zPRv1lH6lX2WU5XwpDUdrdExUuvG_zfnnMDLOBfhmOOkGxi5T5pT4ZK0AKHZVPLx6B3hjJLGgSfBq0eEEInWBuuqYgBsaLcpo9ef452TfgS38i_2lYjIRZshxb8l3w" id="171" name="image48.png"/>
+            <wp:docPr descr="https://lh4.googleusercontent.com/7wCR2ag2jmECyorpysC0zPRv1lH6lX2WU5XwpDUdrdExUuvG_zfnnMDLOBfhmOOkGxi5T5pT4ZK0AKHZVPLx6B3hjJLGgSfBq0eEEInWBuuqYgBsaLcpo9ef452TfgS38i_2lYjIRZshxb8l3w" id="172" name="image41.png"/>
             <a:graphic>
               <a:graphicData uri="http://schemas.openxmlformats.org/drawingml/2006/picture">
                 <pic:pic>
                   <pic:nvPicPr>
-                    <pic:cNvPr descr="https://lh4.googleusercontent.com/7wCR2ag2jmECyorpysC0zPRv1lH6lX2WU5XwpDUdrdExUuvG_zfnnMDLOBfhmOOkGxi5T5pT4ZK0AKHZVPLx6B3hjJLGgSfBq0eEEInWBuuqYgBsaLcpo9ef452TfgS38i_2lYjIRZshxb8l3w" id="0" name="image48.png"/>
+                    <pic:cNvPr descr="https://lh4.googleusercontent.com/7wCR2ag2jmECyorpysC0zPRv1lH6lX2WU5XwpDUdrdExUuvG_zfnnMDLOBfhmOOkGxi5T5pT4ZK0AKHZVPLx6B3hjJLGgSfBq0eEEInWBuuqYgBsaLcpo9ef452TfgS38i_2lYjIRZshxb8l3w" id="0" name="image41.png"/>
                     <pic:cNvPicPr preferRelativeResize="0"/>
                   </pic:nvPicPr>
                   <pic:blipFill>
-                    <a:blip r:embed="rId64"/>
+                    <a:blip r:embed="rId65"/>
                     <a:srcRect b="0" l="0" r="0" t="0"/>
                     <a:stretch>
                       <a:fillRect/>
@@ -20026,16 +20112,16 @@
           <wp:inline distB="0" distT="0" distL="0" distR="0">
             <wp:extent cx="3581400" cy="3238500"/>
             <wp:effectExtent b="0" l="0" r="0" t="0"/>
-            <wp:docPr descr="https://lh3.googleusercontent.com/r1PZ0khJRp-ud2Pxhu4ktM7y8x3HMWw5GO2aaChsATwhm90I-4yxi4y9zvUZEp10xUPLVQ_fDQ82DBsvQ_dVJ0pXOlBf8ZgBe3NqmPC_Si6sXFwzbP3jKWnbGcYGtc3daPQF6Ijn6S1bcM1kgw" id="174" name="image50.png"/>
+            <wp:docPr descr="https://lh3.googleusercontent.com/r1PZ0khJRp-ud2Pxhu4ktM7y8x3HMWw5GO2aaChsATwhm90I-4yxi4y9zvUZEp10xUPLVQ_fDQ82DBsvQ_dVJ0pXOlBf8ZgBe3NqmPC_Si6sXFwzbP3jKWnbGcYGtc3daPQF6Ijn6S1bcM1kgw" id="175" name="image45.png"/>
             <a:graphic>
               <a:graphicData uri="http://schemas.openxmlformats.org/drawingml/2006/picture">
                 <pic:pic>
                   <pic:nvPicPr>
-                    <pic:cNvPr descr="https://lh3.googleusercontent.com/r1PZ0khJRp-ud2Pxhu4ktM7y8x3HMWw5GO2aaChsATwhm90I-4yxi4y9zvUZEp10xUPLVQ_fDQ82DBsvQ_dVJ0pXOlBf8ZgBe3NqmPC_Si6sXFwzbP3jKWnbGcYGtc3daPQF6Ijn6S1bcM1kgw" id="0" name="image50.png"/>
+                    <pic:cNvPr descr="https://lh3.googleusercontent.com/r1PZ0khJRp-ud2Pxhu4ktM7y8x3HMWw5GO2aaChsATwhm90I-4yxi4y9zvUZEp10xUPLVQ_fDQ82DBsvQ_dVJ0pXOlBf8ZgBe3NqmPC_Si6sXFwzbP3jKWnbGcYGtc3daPQF6Ijn6S1bcM1kgw" id="0" name="image45.png"/>
                     <pic:cNvPicPr preferRelativeResize="0"/>
                   </pic:nvPicPr>
                   <pic:blipFill>
-                    <a:blip r:embed="rId65"/>
+                    <a:blip r:embed="rId66"/>
                     <a:srcRect b="0" l="0" r="0" t="0"/>
                     <a:stretch>
                       <a:fillRect/>
@@ -20223,8 +20309,8 @@
           <w:vertAlign w:val="baseline"/>
         </w:rPr>
       </w:pPr>
-      <w:bookmarkStart w:colFirst="0" w:colLast="0" w:name="_heading=h.1ci93xb" w:id="23"/>
-      <w:bookmarkEnd w:id="23"/>
+      <w:bookmarkStart w:colFirst="0" w:colLast="0" w:name="_heading=h.1ci93xb" w:id="22"/>
+      <w:bookmarkEnd w:id="22"/>
       <w:r>
         <w:rPr>
           <w:rFonts w:ascii="Questrial" w:cs="Questrial" w:eastAsia="Questrial" w:hAnsi="Questrial"/>
@@ -20311,20 +20397,18 @@
         <w:jc w:val="left"/>
         <w:rPr>
           <w:rFonts w:ascii="Arial" w:cs="Arial" w:eastAsia="Arial" w:hAnsi="Arial"/>
-          <w:b w:val="1"/>
           <w:i w:val="0"/>
           <w:smallCaps w:val="0"/>
           <w:strike w:val="0"/>
           <w:color w:val="000000"/>
           <w:sz w:val="28"/>
           <w:szCs w:val="28"/>
-          <w:u w:val="none"/>
           <w:shd w:fill="auto" w:val="clear"/>
           <w:vertAlign w:val="baseline"/>
         </w:rPr>
       </w:pPr>
-      <w:bookmarkStart w:colFirst="0" w:colLast="0" w:name="_heading=h.3whwml4" w:id="24"/>
-      <w:bookmarkEnd w:id="24"/>
+      <w:bookmarkStart w:colFirst="0" w:colLast="0" w:name="_heading=h.3whwml4" w:id="23"/>
+      <w:bookmarkEnd w:id="23"/>
       <w:r>
         <w:rPr>
           <w:rFonts w:ascii="Arial" w:cs="Arial" w:eastAsia="Arial" w:hAnsi="Arial"/>
@@ -20419,8 +20503,8 @@
           <w:vertAlign w:val="baseline"/>
         </w:rPr>
       </w:pPr>
-      <w:bookmarkStart w:colFirst="0" w:colLast="0" w:name="_heading=h.2bn6wsx" w:id="25"/>
-      <w:bookmarkEnd w:id="25"/>
+      <w:bookmarkStart w:colFirst="0" w:colLast="0" w:name="_heading=h.2bn6wsx" w:id="24"/>
+      <w:bookmarkEnd w:id="24"/>
       <w:r>
         <w:rPr>
           <w:rFonts w:ascii="Arial" w:cs="Arial" w:eastAsia="Arial" w:hAnsi="Arial"/>
@@ -20473,20 +20557,18 @@
         <w:jc w:val="left"/>
         <w:rPr>
           <w:rFonts w:ascii="Arial" w:cs="Arial" w:eastAsia="Arial" w:hAnsi="Arial"/>
-          <w:b w:val="1"/>
           <w:i w:val="0"/>
           <w:smallCaps w:val="0"/>
           <w:strike w:val="0"/>
           <w:color w:val="000000"/>
           <w:sz w:val="28"/>
           <w:szCs w:val="28"/>
-          <w:u w:val="none"/>
           <w:shd w:fill="auto" w:val="clear"/>
           <w:vertAlign w:val="baseline"/>
         </w:rPr>
       </w:pPr>
-      <w:bookmarkStart w:colFirst="0" w:colLast="0" w:name="_heading=h.qsh70q" w:id="26"/>
-      <w:bookmarkEnd w:id="26"/>
+      <w:bookmarkStart w:colFirst="0" w:colLast="0" w:name="_heading=h.qsh70q" w:id="25"/>
+      <w:bookmarkEnd w:id="25"/>
       <w:r>
         <w:rPr>
           <w:rFonts w:ascii="Arial" w:cs="Arial" w:eastAsia="Arial" w:hAnsi="Arial"/>
@@ -20530,6 +20612,16 @@
           <w:rtl w:val="0"/>
         </w:rPr>
         <w:t xml:space="preserve">The Affirm cartridge extends Salesforce Commerce Cloud system objects to store related Affirm data form request. The following objects that were extended are: Order, Product, Category and SitePreference.</w:t>
+      </w:r>
+    </w:p>
+    <w:p>
+      <w:pPr>
+        <w:rPr/>
+      </w:pPr>
+      <w:r>
+        <w:rPr>
+          <w:rtl w:val="0"/>
+        </w:rPr>
       </w:r>
     </w:p>
     <w:p>
@@ -20554,33 +20646,99 @@
         <w:jc w:val="left"/>
         <w:rPr>
           <w:rFonts w:ascii="Arial" w:cs="Arial" w:eastAsia="Arial" w:hAnsi="Arial"/>
-          <w:b w:val="1"/>
           <w:i w:val="0"/>
           <w:smallCaps w:val="0"/>
           <w:strike w:val="0"/>
           <w:color w:val="000000"/>
           <w:sz w:val="28"/>
           <w:szCs w:val="28"/>
-          <w:u w:val="none"/>
           <w:shd w:fill="auto" w:val="clear"/>
           <w:vertAlign w:val="baseline"/>
         </w:rPr>
       </w:pPr>
-      <w:bookmarkStart w:colFirst="0" w:colLast="0" w:name="_heading=h.3as4poj" w:id="27"/>
-      <w:bookmarkEnd w:id="27"/>
+      <w:bookmarkStart w:colFirst="0" w:colLast="0" w:name="_heading=h.3as4poj" w:id="26"/>
+      <w:bookmarkEnd w:id="26"/>
       <w:r>
         <w:rPr>
           <w:rFonts w:ascii="Arial" w:cs="Arial" w:eastAsia="Arial" w:hAnsi="Arial"/>
           <w:b w:val="1"/>
-          <w:i w:val="0"/>
-          <w:smallCaps w:val="0"/>
-          <w:strike w:val="0"/>
           <w:color w:val="000000"/>
           <w:sz w:val="28"/>
           <w:szCs w:val="28"/>
-          <w:u w:val="none"/>
-          <w:shd w:fill="auto" w:val="clear"/>
-          <w:vertAlign w:val="baseline"/>
+          <w:rtl w:val="0"/>
+        </w:rPr>
+        <w:t xml:space="preserve">Availability</w:t>
+      </w:r>
+      <w:r>
+        <w:rPr>
+          <w:rtl w:val="0"/>
+        </w:rPr>
+      </w:r>
+    </w:p>
+    <w:p>
+      <w:pPr>
+        <w:spacing w:after="120" w:before="60" w:line="240" w:lineRule="auto"/>
+        <w:rPr>
+          <w:color w:val="000000"/>
+        </w:rPr>
+      </w:pPr>
+      <w:r>
+        <w:rPr>
+          <w:color w:val="000000"/>
+          <w:rtl w:val="0"/>
+        </w:rPr>
+        <w:t xml:space="preserve">In cases when service API doesn't respond, Affirm components (such as express checkout button, promo messages, affirm payment method during checkout) won't be displayed. Console will contain error messages about not being able to load affirm resources. Though, the application functionality won't be disrupted, credit card payment will still work and overall checkout process will go without any errors.</w:t>
+      </w:r>
+    </w:p>
+    <w:p>
+      <w:pPr>
+        <w:spacing w:after="120" w:before="60" w:line="240" w:lineRule="auto"/>
+        <w:rPr>
+          <w:color w:val="000000"/>
+        </w:rPr>
+      </w:pPr>
+      <w:r>
+        <w:rPr>
+          <w:rtl w:val="0"/>
+        </w:rPr>
+      </w:r>
+    </w:p>
+    <w:p>
+      <w:pPr>
+        <w:keepNext w:val="0"/>
+        <w:keepLines w:val="0"/>
+        <w:widowControl w:val="1"/>
+        <w:numPr>
+          <w:ilvl w:val="1"/>
+          <w:numId w:val="13"/>
+        </w:numPr>
+        <w:pBdr>
+          <w:top w:space="0" w:sz="0" w:val="nil"/>
+          <w:left w:space="0" w:sz="0" w:val="nil"/>
+          <w:bottom w:color="00000a" w:space="1" w:sz="4" w:val="single"/>
+          <w:right w:space="0" w:sz="0" w:val="nil"/>
+          <w:between w:space="0" w:sz="0" w:val="nil"/>
+        </w:pBdr>
+        <w:shd w:fill="auto" w:val="clear"/>
+        <w:spacing w:after="0" w:before="200" w:line="240" w:lineRule="auto"/>
+        <w:ind w:left="0" w:right="0" w:firstLine="0"/>
+        <w:jc w:val="left"/>
+        <w:rPr>
+          <w:rFonts w:ascii="Arial" w:cs="Arial" w:eastAsia="Arial" w:hAnsi="Arial"/>
+          <w:color w:val="000000"/>
+          <w:sz w:val="28"/>
+          <w:szCs w:val="28"/>
+        </w:rPr>
+      </w:pPr>
+      <w:bookmarkStart w:colFirst="0" w:colLast="0" w:name="_heading=h.e0da6cuk7hd7" w:id="27"/>
+      <w:bookmarkEnd w:id="27"/>
+      <w:r>
+        <w:rPr>
+          <w:rFonts w:ascii="Arial" w:cs="Arial" w:eastAsia="Arial" w:hAnsi="Arial"/>
+          <w:b w:val="1"/>
+          <w:color w:val="000000"/>
+          <w:sz w:val="28"/>
+          <w:szCs w:val="28"/>
           <w:rtl w:val="0"/>
         </w:rPr>
         <w:t xml:space="preserve">Support</w:t>
@@ -20588,34 +20746,10 @@
     </w:p>
     <w:p>
       <w:pPr>
-        <w:keepNext w:val="1"/>
-        <w:widowControl w:val="1"/>
-        <w:spacing w:after="120" w:lineRule="auto"/>
-        <w:rPr>
-          <w:rFonts w:ascii="Arial" w:cs="Arial" w:eastAsia="Arial" w:hAnsi="Arial"/>
-          <w:sz w:val="18"/>
-          <w:szCs w:val="18"/>
-          <w:highlight w:val="white"/>
-        </w:rPr>
-      </w:pPr>
-      <w:r>
-        <w:rPr>
-          <w:rtl w:val="0"/>
-        </w:rPr>
-      </w:r>
-    </w:p>
-    <w:p>
-      <w:pPr>
-        <w:spacing w:after="120" w:before="60" w:line="240" w:lineRule="auto"/>
         <w:rPr/>
       </w:pPr>
-      <w:r>
-        <w:rPr>
-          <w:color w:val="000000"/>
-          <w:rtl w:val="0"/>
-        </w:rPr>
-        <w:t xml:space="preserve">In cases when service API doesn't respond, Affirm components (such as express checkout button, promo messages, affirm payment method during checkout) won't be displayed. Console will contain error messages about not being able to load affirm resources. Though, the application functionality won't be disrupted, credit card payment will still work and overall checkout process will go without any errors.</w:t>
-      </w:r>
+      <w:bookmarkStart w:colFirst="0" w:colLast="0" w:name="_heading=h.yluiil6pmyms" w:id="28"/>
+      <w:bookmarkEnd w:id="28"/>
       <w:r>
         <w:rPr>
           <w:rtl w:val="0"/>
@@ -20626,15 +20760,15 @@
       <w:pPr>
         <w:rPr/>
       </w:pPr>
-      <w:bookmarkStart w:colFirst="0" w:colLast="0" w:name="_heading=h.w75b7net2dfd" w:id="28"/>
-      <w:bookmarkEnd w:id="28"/>
+      <w:bookmarkStart w:colFirst="0" w:colLast="0" w:name="_heading=h.mdridyqcbt38" w:id="29"/>
+      <w:bookmarkEnd w:id="29"/>
       <w:r>
         <w:rPr>
           <w:rtl w:val="0"/>
         </w:rPr>
         <w:t xml:space="preserve">In case of availability issues, Affirm support can be reached via email at </w:t>
       </w:r>
-      <w:hyperlink r:id="rId66">
+      <w:hyperlink r:id="rId67">
         <w:r>
           <w:rPr>
             <w:color w:val="1155cc"/>
@@ -20704,8 +20838,8 @@
           <w:vertAlign w:val="baseline"/>
         </w:rPr>
       </w:pPr>
-      <w:bookmarkStart w:colFirst="0" w:colLast="0" w:name="_heading=h.49x2ik5" w:id="29"/>
-      <w:bookmarkEnd w:id="29"/>
+      <w:bookmarkStart w:colFirst="0" w:colLast="0" w:name="_heading=h.49x2ik5" w:id="30"/>
+      <w:bookmarkEnd w:id="30"/>
       <w:r>
         <w:rPr>
           <w:rFonts w:ascii="Arial" w:cs="Arial" w:eastAsia="Arial" w:hAnsi="Arial"/>
@@ -20762,20 +20896,18 @@
         <w:jc w:val="left"/>
         <w:rPr>
           <w:rFonts w:ascii="Arial" w:cs="Arial" w:eastAsia="Arial" w:hAnsi="Arial"/>
-          <w:b w:val="1"/>
           <w:i w:val="0"/>
           <w:smallCaps w:val="0"/>
           <w:strike w:val="0"/>
           <w:color w:val="000000"/>
           <w:sz w:val="28"/>
           <w:szCs w:val="28"/>
-          <w:u w:val="none"/>
           <w:shd w:fill="auto" w:val="clear"/>
           <w:vertAlign w:val="baseline"/>
         </w:rPr>
       </w:pPr>
-      <w:bookmarkStart w:colFirst="0" w:colLast="0" w:name="_heading=h.2p2csry" w:id="30"/>
-      <w:bookmarkEnd w:id="30"/>
+      <w:bookmarkStart w:colFirst="0" w:colLast="0" w:name="_heading=h.2p2csry" w:id="31"/>
+      <w:bookmarkEnd w:id="31"/>
       <w:r>
         <w:rPr>
           <w:rFonts w:ascii="Arial" w:cs="Arial" w:eastAsia="Arial" w:hAnsi="Arial"/>
@@ -20814,8 +20946,8 @@
       <w:pPr>
         <w:rPr/>
       </w:pPr>
-      <w:bookmarkStart w:colFirst="0" w:colLast="0" w:name="_heading=h.147n2zr" w:id="31"/>
-      <w:bookmarkEnd w:id="31"/>
+      <w:bookmarkStart w:colFirst="0" w:colLast="0" w:name="_heading=h.147n2zr" w:id="32"/>
+      <w:bookmarkEnd w:id="32"/>
       <w:r>
         <w:rPr>
           <w:rtl w:val="0"/>
@@ -20845,20 +20977,18 @@
         <w:jc w:val="left"/>
         <w:rPr>
           <w:rFonts w:ascii="Arial" w:cs="Arial" w:eastAsia="Arial" w:hAnsi="Arial"/>
-          <w:b w:val="1"/>
           <w:i w:val="0"/>
           <w:smallCaps w:val="0"/>
           <w:strike w:val="0"/>
           <w:color w:val="000000"/>
           <w:sz w:val="28"/>
           <w:szCs w:val="28"/>
-          <w:u w:val="none"/>
           <w:shd w:fill="auto" w:val="clear"/>
           <w:vertAlign w:val="baseline"/>
         </w:rPr>
       </w:pPr>
-      <w:bookmarkStart w:colFirst="0" w:colLast="0" w:name="_heading=h.3o7alnk" w:id="32"/>
-      <w:bookmarkEnd w:id="32"/>
+      <w:bookmarkStart w:colFirst="0" w:colLast="0" w:name="_heading=h.3o7alnk" w:id="33"/>
+      <w:bookmarkEnd w:id="33"/>
       <w:r>
         <w:rPr>
           <w:rFonts w:ascii="Arial" w:cs="Arial" w:eastAsia="Arial" w:hAnsi="Arial"/>
@@ -20900,8 +21030,8 @@
           <w:highlight w:val="white"/>
         </w:rPr>
       </w:pPr>
-      <w:bookmarkStart w:colFirst="0" w:colLast="0" w:name="_heading=h.23ckvvd" w:id="33"/>
-      <w:bookmarkEnd w:id="33"/>
+      <w:bookmarkStart w:colFirst="0" w:colLast="0" w:name="_heading=h.23ckvvd" w:id="34"/>
+      <w:bookmarkEnd w:id="34"/>
       <w:r>
         <w:rPr>
           <w:color w:val="000000"/>
@@ -20938,20 +21068,18 @@
         <w:jc w:val="left"/>
         <w:rPr>
           <w:rFonts w:ascii="Arial" w:cs="Arial" w:eastAsia="Arial" w:hAnsi="Arial"/>
-          <w:b w:val="1"/>
           <w:i w:val="0"/>
           <w:smallCaps w:val="0"/>
           <w:strike w:val="0"/>
           <w:color w:val="000000"/>
           <w:sz w:val="28"/>
           <w:szCs w:val="28"/>
-          <w:u w:val="none"/>
           <w:shd w:fill="auto" w:val="clear"/>
           <w:vertAlign w:val="baseline"/>
         </w:rPr>
       </w:pPr>
-      <w:bookmarkStart w:colFirst="0" w:colLast="0" w:name="_heading=h.ihv636" w:id="34"/>
-      <w:bookmarkEnd w:id="34"/>
+      <w:bookmarkStart w:colFirst="0" w:colLast="0" w:name="_heading=h.ihv636" w:id="35"/>
+      <w:bookmarkEnd w:id="35"/>
       <w:r>
         <w:rPr>
           <w:rFonts w:ascii="Arial" w:cs="Arial" w:eastAsia="Arial" w:hAnsi="Arial"/>
@@ -21050,8 +21178,8 @@
           <w:vertAlign w:val="baseline"/>
         </w:rPr>
       </w:pPr>
-      <w:bookmarkStart w:colFirst="0" w:colLast="0" w:name="_heading=h.32hioqz" w:id="35"/>
-      <w:bookmarkEnd w:id="35"/>
+      <w:bookmarkStart w:colFirst="0" w:colLast="0" w:name="_heading=h.32hioqz" w:id="36"/>
+      <w:bookmarkEnd w:id="36"/>
       <w:r>
         <w:rPr>
           <w:rFonts w:ascii="Arial" w:cs="Arial" w:eastAsia="Arial" w:hAnsi="Arial"/>
@@ -21224,8 +21352,8 @@
           <w:vertAlign w:val="baseline"/>
         </w:rPr>
       </w:pPr>
-      <w:bookmarkStart w:colFirst="0" w:colLast="0" w:name="_heading=h.1hmsyys" w:id="36"/>
-      <w:bookmarkEnd w:id="36"/>
+      <w:bookmarkStart w:colFirst="0" w:colLast="0" w:name="_heading=h.1hmsyys" w:id="37"/>
+      <w:bookmarkEnd w:id="37"/>
       <w:r>
         <w:rPr>
           <w:rFonts w:ascii="Arial" w:cs="Arial" w:eastAsia="Arial" w:hAnsi="Arial"/>
@@ -21694,8 +21822,8 @@
                 <w:highlight w:val="white"/>
               </w:rPr>
             </w:pPr>
-            <w:bookmarkStart w:colFirst="0" w:colLast="0" w:name="_heading=h.41mghml" w:id="37"/>
-            <w:bookmarkEnd w:id="37"/>
+            <w:bookmarkStart w:colFirst="0" w:colLast="0" w:name="_heading=h.41mghml" w:id="38"/>
+            <w:bookmarkEnd w:id="38"/>
             <w:r>
               <w:rPr>
                 <w:rFonts w:ascii="Arial" w:cs="Arial" w:eastAsia="Arial" w:hAnsi="Arial"/>
@@ -22470,6 +22598,116 @@
           </w:p>
         </w:tc>
       </w:tr>
+      <w:tr>
+        <w:tc>
+          <w:tcPr>
+            <w:tcBorders>
+              <w:top w:color="00000a" w:space="0" w:sz="4" w:val="dotted"/>
+              <w:left w:color="00000a" w:space="0" w:sz="4" w:val="dotted"/>
+              <w:bottom w:color="00000a" w:space="0" w:sz="4" w:val="dotted"/>
+              <w:right w:color="00000a" w:space="0" w:sz="4" w:val="dotted"/>
+            </w:tcBorders>
+            <w:shd w:fill="auto" w:val="clear"/>
+            <w:tcMar>
+              <w:left w:w="100.0" w:type="dxa"/>
+            </w:tcMar>
+          </w:tcPr>
+          <w:p>
+            <w:pPr>
+              <w:keepNext w:val="1"/>
+              <w:widowControl w:val="1"/>
+              <w:spacing w:line="240" w:lineRule="auto"/>
+              <w:jc w:val="both"/>
+              <w:rPr>
+                <w:rFonts w:ascii="Arial" w:cs="Arial" w:eastAsia="Arial" w:hAnsi="Arial"/>
+                <w:sz w:val="18"/>
+                <w:szCs w:val="18"/>
+              </w:rPr>
+            </w:pPr>
+            <w:r>
+              <w:rPr>
+                <w:rFonts w:ascii="Arial" w:cs="Arial" w:eastAsia="Arial" w:hAnsi="Arial"/>
+                <w:sz w:val="18"/>
+                <w:szCs w:val="18"/>
+                <w:rtl w:val="0"/>
+              </w:rPr>
+              <w:t xml:space="preserve">20.1.0</w:t>
+            </w:r>
+          </w:p>
+        </w:tc>
+        <w:tc>
+          <w:tcPr>
+            <w:tcBorders>
+              <w:top w:color="00000a" w:space="0" w:sz="4" w:val="dotted"/>
+              <w:left w:color="00000a" w:space="0" w:sz="4" w:val="dotted"/>
+              <w:bottom w:color="00000a" w:space="0" w:sz="4" w:val="dotted"/>
+              <w:right w:color="00000a" w:space="0" w:sz="4" w:val="dotted"/>
+            </w:tcBorders>
+            <w:shd w:fill="auto" w:val="clear"/>
+            <w:tcMar>
+              <w:left w:w="100.0" w:type="dxa"/>
+            </w:tcMar>
+          </w:tcPr>
+          <w:p>
+            <w:pPr>
+              <w:keepNext w:val="1"/>
+              <w:widowControl w:val="1"/>
+              <w:spacing w:line="240" w:lineRule="auto"/>
+              <w:jc w:val="both"/>
+              <w:rPr>
+                <w:rFonts w:ascii="Arial" w:cs="Arial" w:eastAsia="Arial" w:hAnsi="Arial"/>
+                <w:sz w:val="18"/>
+                <w:szCs w:val="18"/>
+              </w:rPr>
+            </w:pPr>
+            <w:r>
+              <w:rPr>
+                <w:rFonts w:ascii="Arial" w:cs="Arial" w:eastAsia="Arial" w:hAnsi="Arial"/>
+                <w:sz w:val="18"/>
+                <w:szCs w:val="18"/>
+                <w:rtl w:val="0"/>
+              </w:rPr>
+              <w:t xml:space="preserve">24/03/2020</w:t>
+            </w:r>
+          </w:p>
+        </w:tc>
+        <w:tc>
+          <w:tcPr>
+            <w:tcBorders>
+              <w:top w:color="00000a" w:space="0" w:sz="4" w:val="dotted"/>
+              <w:left w:color="00000a" w:space="0" w:sz="4" w:val="dotted"/>
+              <w:bottom w:color="00000a" w:space="0" w:sz="4" w:val="dotted"/>
+              <w:right w:color="00000a" w:space="0" w:sz="4" w:val="dotted"/>
+            </w:tcBorders>
+            <w:shd w:fill="auto" w:val="clear"/>
+            <w:tcMar>
+              <w:left w:w="100.0" w:type="dxa"/>
+            </w:tcMar>
+          </w:tcPr>
+          <w:p>
+            <w:pPr>
+              <w:keepNext w:val="1"/>
+              <w:widowControl w:val="1"/>
+              <w:spacing w:line="240" w:lineRule="auto"/>
+              <w:jc w:val="both"/>
+              <w:rPr>
+                <w:rFonts w:ascii="Arial" w:cs="Arial" w:eastAsia="Arial" w:hAnsi="Arial"/>
+                <w:sz w:val="18"/>
+                <w:szCs w:val="18"/>
+              </w:rPr>
+            </w:pPr>
+            <w:r>
+              <w:rPr>
+                <w:rFonts w:ascii="Arial" w:cs="Arial" w:eastAsia="Arial" w:hAnsi="Arial"/>
+                <w:sz w:val="18"/>
+                <w:szCs w:val="18"/>
+                <w:rtl w:val="0"/>
+              </w:rPr>
+              <w:t xml:space="preserve">Express checkout implemented</w:t>
+            </w:r>
+          </w:p>
+        </w:tc>
+      </w:tr>
     </w:tbl>
     <w:p>
       <w:pPr>
@@ -22535,9 +22773,9 @@
           <w:vertAlign w:val="baseline"/>
         </w:rPr>
         <w:sectPr>
-          <w:headerReference r:id="rId67" w:type="default"/>
-          <w:footerReference r:id="rId68" w:type="default"/>
-          <w:footerReference r:id="rId69" w:type="first"/>
+          <w:headerReference r:id="rId68" w:type="default"/>
+          <w:footerReference r:id="rId69" w:type="default"/>
+          <w:footerReference r:id="rId70" w:type="first"/>
           <w:pgSz w:h="16838" w:w="11906"/>
           <w:pgMar w:bottom="1784" w:top="1417" w:left="1134" w:right="1134" w:header="0" w:footer="0"/>
           <w:pgNumType w:start="1"/>
@@ -26098,7 +26336,7 @@
 
 <file path=customXML/item1.xml><?xml version="1.0" encoding="utf-8"?>
 <go:gDocsCustomXmlDataStorage xmlns:go="http://customooxmlschemas.google.com/" xmlns:r="http://schemas.openxmlformats.org/officeDocument/2006/relationships">
-  <go:docsCustomData xmlns:go="http://customooxmlschemas.google.com/" roundtripDataSignature="AMtx7mgy7BHBoNugfb8JjFUXze8f/lYSUA==">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</go:docsCustomData>
+  <go:docsCustomData xmlns:go="http://customooxmlschemas.google.com/" roundtripDataSignature="AMtx7mhLaSjNqiUzof3vMyjce2YErboG1A==">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</go:docsCustomData>
 </go:gDocsCustomXmlDataStorage>
 </file>
 

</xml_diff>